<commit_message>
Se agregaron diagramas de secuencia, se exportaron como jpeg y se agregaron al documento Modelado UML.docx
</commit_message>
<xml_diff>
--- a/Trabajo Práctico N2 - Modelado UML.docx
+++ b/Trabajo Práctico N2 - Modelado UML.docx
@@ -1,17 +1,19 @@
 
 <file path=word/document.xml><?xml version="1.0" encoding="utf-8"?>
-<w:document xmlns:wpc="http://schemas.microsoft.com/office/word/2010/wordprocessingCanvas" xmlns:cx="http://schemas.microsoft.com/office/drawing/2014/chartex" xmlns:cx1="http://schemas.microsoft.com/office/drawing/2015/9/8/chartex" xmlns:cx2="http://schemas.microsoft.com/office/drawing/2015/10/21/chartex" xmlns:cx3="http://schemas.microsoft.com/office/drawing/2016/5/9/chartex" xmlns:cx4="http://schemas.microsoft.com/office/drawing/2016/5/10/chartex" xmlns:cx5="http://schemas.microsoft.com/office/drawing/2016/5/11/chartex" xmlns:cx6="http://schemas.microsoft.com/office/drawing/2016/5/12/chartex" xmlns:cx7="http://schemas.microsoft.com/office/drawing/2016/5/13/chartex" xmlns:cx8="http://schemas.microsoft.com/office/drawing/2016/5/14/chartex" xmlns:mc="http://schemas.openxmlformats.org/markup-compatibility/2006" xmlns:aink="http://schemas.microsoft.com/office/drawing/2016/ink" xmlns:am3d="http://schemas.microsoft.com/office/drawing/2017/model3d" xmlns:o="urn:schemas-microsoft-com:office:office" xmlns:r="http://schemas.openxmlformats.org/officeDocument/2006/relationships" xmlns:m="http://schemas.openxmlformats.org/officeDocument/2006/math" xmlns:v="urn:schemas-microsoft-com:vml" xmlns:wp14="http://schemas.microsoft.com/office/word/2010/wordprocessingDrawing" xmlns:wp="http://schemas.openxmlformats.org/drawingml/2006/wordprocessingDrawing" xmlns:w10="urn:schemas-microsoft-com:office:word" xmlns:w="http://schemas.openxmlformats.org/wordprocessingml/2006/main" xmlns:w14="http://schemas.microsoft.com/office/word/2010/wordml" xmlns:w15="http://schemas.microsoft.com/office/word/2012/wordml" xmlns:w16cid="http://schemas.microsoft.com/office/word/2016/wordml/cid" xmlns:w16se="http://schemas.microsoft.com/office/word/2015/wordml/symex" xmlns:wpg="http://schemas.microsoft.com/office/word/2010/wordprocessingGroup" xmlns:wpi="http://schemas.microsoft.com/office/word/2010/wordprocessingInk" xmlns:wne="http://schemas.microsoft.com/office/word/2006/wordml" xmlns:wps="http://schemas.microsoft.com/office/word/2010/wordprocessingShape" mc:Ignorable="w14 w15 w16se w16cid wp14">
+<w:document xmlns:o="urn:schemas-microsoft-com:office:office" xmlns:r="http://schemas.openxmlformats.org/officeDocument/2006/relationships" xmlns:v="urn:schemas-microsoft-com:vml" xmlns:w="http://schemas.openxmlformats.org/wordprocessingml/2006/main" xmlns:w10="urn:schemas-microsoft-com:office:word" xmlns:wp="http://schemas.openxmlformats.org/drawingml/2006/wordprocessingDrawing" xmlns:wps="http://schemas.microsoft.com/office/word/2010/wordprocessingShape" xmlns:wpg="http://schemas.microsoft.com/office/word/2010/wordprocessingGroup" xmlns:mc="http://schemas.openxmlformats.org/markup-compatibility/2006" xmlns:wp14="http://schemas.microsoft.com/office/word/2010/wordprocessingDrawing" xmlns:w14="http://schemas.microsoft.com/office/word/2010/wordml" mc:Ignorable="w14 wp14">
   <w:body>
     <w:p>
-      <w:r>
-        <w:rPr>
-          <w:noProof/>
-        </w:rPr>
+      <w:pPr>
+        <w:pStyle w:val="Normal"/>
+        <w:rPr/>
+      </w:pPr>
+      <w:r>
+        <w:rPr/>
         <w:drawing>
-          <wp:inline distT="0" distB="0" distL="0" distR="0" wp14:anchorId="5FA828C7" wp14:editId="6F2B8717">
+          <wp:inline distT="0" distB="0" distL="0" distR="2540">
             <wp:extent cx="5731510" cy="1360170"/>
-            <wp:effectExtent l="0" t="0" r="2540" b="0"/>
-            <wp:docPr id="2" name="Imagen 2"/>
+            <wp:effectExtent l="0" t="0" r="0" b="0"/>
+            <wp:docPr id="1" name="Imagen 2" descr=""/>
             <wp:cNvGraphicFramePr>
               <a:graphicFrameLocks xmlns:a="http://schemas.openxmlformats.org/drawingml/2006/main" noChangeAspect="1"/>
             </wp:cNvGraphicFramePr>
@@ -19,16 +21,18 @@
               <a:graphicData uri="http://schemas.openxmlformats.org/drawingml/2006/picture">
                 <pic:pic xmlns:pic="http://schemas.openxmlformats.org/drawingml/2006/picture">
                   <pic:nvPicPr>
-                    <pic:cNvPr id="1" name=""/>
-                    <pic:cNvPicPr/>
+                    <pic:cNvPr id="1" name="Imagen 2" descr=""/>
+                    <pic:cNvPicPr>
+                      <a:picLocks noChangeAspect="1" noChangeArrowheads="1"/>
+                    </pic:cNvPicPr>
                   </pic:nvPicPr>
                   <pic:blipFill>
-                    <a:blip r:embed="rId7"/>
+                    <a:blip r:embed="rId2"/>
                     <a:stretch>
                       <a:fillRect/>
                     </a:stretch>
                   </pic:blipFill>
-                  <pic:spPr>
+                  <pic:spPr bwMode="auto">
                     <a:xfrm>
                       <a:off x="0" y="0"/>
                       <a:ext cx="5731510" cy="1360170"/>
@@ -46,9 +50,11 @@
     </w:p>
     <w:p>
       <w:pPr>
+        <w:pStyle w:val="Normal"/>
         <w:jc w:val="center"/>
         <w:rPr>
           <w:b/>
+          <w:b/>
           <w:sz w:val="24"/>
         </w:rPr>
       </w:pPr>
@@ -62,9 +68,11 @@
     </w:p>
     <w:p>
       <w:pPr>
+        <w:pStyle w:val="Normal"/>
         <w:jc w:val="center"/>
         <w:rPr>
           <w:b/>
+          <w:b/>
           <w:sz w:val="24"/>
         </w:rPr>
       </w:pPr>
@@ -78,18 +86,28 @@
     </w:p>
     <w:p>
       <w:pPr>
+        <w:pStyle w:val="Normal"/>
         <w:jc w:val="center"/>
         <w:rPr>
           <w:b/>
-          <w:sz w:val="24"/>
-        </w:rPr>
-      </w:pPr>
-    </w:p>
-    <w:p>
-      <w:pPr>
+          <w:b/>
+          <w:sz w:val="24"/>
+        </w:rPr>
+      </w:pPr>
+      <w:r>
+        <w:rPr>
+          <w:b/>
+          <w:sz w:val="24"/>
+        </w:rPr>
+      </w:r>
+    </w:p>
+    <w:p>
+      <w:pPr>
+        <w:pStyle w:val="Normal"/>
         <w:jc w:val="center"/>
         <w:rPr>
           <w:b/>
+          <w:b/>
           <w:sz w:val="24"/>
         </w:rPr>
       </w:pPr>
@@ -103,18 +121,28 @@
     </w:p>
     <w:p>
       <w:pPr>
+        <w:pStyle w:val="Normal"/>
         <w:jc w:val="center"/>
         <w:rPr>
           <w:b/>
-          <w:sz w:val="24"/>
-        </w:rPr>
-      </w:pPr>
-    </w:p>
-    <w:p>
-      <w:pPr>
+          <w:b/>
+          <w:sz w:val="24"/>
+        </w:rPr>
+      </w:pPr>
+      <w:r>
+        <w:rPr>
+          <w:b/>
+          <w:sz w:val="24"/>
+        </w:rPr>
+      </w:r>
+    </w:p>
+    <w:p>
+      <w:pPr>
+        <w:pStyle w:val="Normal"/>
         <w:jc w:val="center"/>
         <w:rPr>
           <w:b/>
+          <w:b/>
           <w:sz w:val="24"/>
         </w:rPr>
       </w:pPr>
@@ -128,18 +156,28 @@
     </w:p>
     <w:p>
       <w:pPr>
+        <w:pStyle w:val="Normal"/>
         <w:jc w:val="center"/>
         <w:rPr>
           <w:b/>
-          <w:sz w:val="24"/>
-        </w:rPr>
-      </w:pPr>
-    </w:p>
-    <w:p>
-      <w:pPr>
+          <w:b/>
+          <w:sz w:val="24"/>
+        </w:rPr>
+      </w:pPr>
+      <w:r>
+        <w:rPr>
+          <w:b/>
+          <w:sz w:val="24"/>
+        </w:rPr>
+      </w:r>
+    </w:p>
+    <w:p>
+      <w:pPr>
+        <w:pStyle w:val="Normal"/>
         <w:jc w:val="center"/>
         <w:rPr>
           <w:b/>
+          <w:b/>
           <w:sz w:val="24"/>
         </w:rPr>
       </w:pPr>
@@ -153,9 +191,11 @@
     </w:p>
     <w:p>
       <w:pPr>
+        <w:pStyle w:val="Normal"/>
         <w:jc w:val="center"/>
         <w:rPr>
           <w:b/>
+          <w:b/>
           <w:sz w:val="24"/>
         </w:rPr>
       </w:pPr>
@@ -169,9 +209,11 @@
     </w:p>
     <w:p>
       <w:pPr>
+        <w:pStyle w:val="Normal"/>
         <w:jc w:val="center"/>
         <w:rPr>
           <w:b/>
+          <w:b/>
           <w:sz w:val="24"/>
         </w:rPr>
       </w:pPr>
@@ -185,9 +227,11 @@
     </w:p>
     <w:p>
       <w:pPr>
+        <w:pStyle w:val="Normal"/>
         <w:jc w:val="center"/>
         <w:rPr>
           <w:b/>
+          <w:b/>
           <w:sz w:val="24"/>
         </w:rPr>
       </w:pPr>
@@ -201,9 +245,11 @@
     </w:p>
     <w:p>
       <w:pPr>
+        <w:pStyle w:val="Normal"/>
         <w:jc w:val="center"/>
         <w:rPr>
           <w:b/>
+          <w:b/>
           <w:sz w:val="24"/>
         </w:rPr>
       </w:pPr>
@@ -217,18 +263,28 @@
     </w:p>
     <w:p>
       <w:pPr>
+        <w:pStyle w:val="Normal"/>
         <w:jc w:val="center"/>
         <w:rPr>
           <w:b/>
-          <w:sz w:val="24"/>
-        </w:rPr>
-      </w:pPr>
-    </w:p>
-    <w:p>
-      <w:pPr>
+          <w:b/>
+          <w:sz w:val="24"/>
+        </w:rPr>
+      </w:pPr>
+      <w:r>
+        <w:rPr>
+          <w:b/>
+          <w:sz w:val="24"/>
+        </w:rPr>
+      </w:r>
+    </w:p>
+    <w:p>
+      <w:pPr>
+        <w:pStyle w:val="Normal"/>
         <w:jc w:val="center"/>
         <w:rPr>
           <w:b/>
+          <w:b/>
           <w:sz w:val="24"/>
         </w:rPr>
       </w:pPr>
@@ -242,9 +298,11 @@
     </w:p>
     <w:p>
       <w:pPr>
+        <w:pStyle w:val="Normal"/>
         <w:jc w:val="center"/>
         <w:rPr>
           <w:b/>
+          <w:b/>
           <w:sz w:val="24"/>
         </w:rPr>
       </w:pPr>
@@ -258,9 +316,11 @@
     </w:p>
     <w:p>
       <w:pPr>
+        <w:pStyle w:val="Normal"/>
         <w:jc w:val="center"/>
         <w:rPr>
           <w:b/>
+          <w:b/>
           <w:sz w:val="24"/>
         </w:rPr>
       </w:pPr>
@@ -274,17 +334,27 @@
     </w:p>
     <w:p>
       <w:pPr>
+        <w:pStyle w:val="Normal"/>
         <w:jc w:val="center"/>
         <w:rPr>
           <w:b/>
-          <w:sz w:val="24"/>
-        </w:rPr>
-      </w:pPr>
-    </w:p>
-    <w:p>
-      <w:pPr>
+          <w:b/>
+          <w:sz w:val="24"/>
+        </w:rPr>
+      </w:pPr>
+      <w:r>
+        <w:rPr>
+          <w:b/>
+          <w:sz w:val="24"/>
+        </w:rPr>
+      </w:r>
+    </w:p>
+    <w:p>
+      <w:pPr>
+        <w:pStyle w:val="Normal"/>
         <w:jc w:val="center"/>
         <w:rPr>
+          <w:b/>
           <w:b/>
           <w:sz w:val="24"/>
         </w:rPr>
@@ -300,25 +370,38 @@
     <w:tbl>
       <w:tblPr>
         <w:tblStyle w:val="Tablaconcuadrcula"/>
-        <w:tblW w:w="0" w:type="auto"/>
-        <w:tblLook w:val="04A0" w:firstRow="1" w:lastRow="0" w:firstColumn="1" w:lastColumn="0" w:noHBand="0" w:noVBand="1"/>
+        <w:tblW w:w="9360" w:type="dxa"/>
+        <w:jc w:val="left"/>
+        <w:tblInd w:w="-90" w:type="dxa"/>
+        <w:tblCellMar>
+          <w:top w:w="0" w:type="dxa"/>
+          <w:left w:w="108" w:type="dxa"/>
+          <w:bottom w:w="0" w:type="dxa"/>
+          <w:right w:w="108" w:type="dxa"/>
+        </w:tblCellMar>
+        <w:tblLook w:noVBand="1" w:val="04a0" w:noHBand="0" w:lastColumn="0" w:firstColumn="1" w:lastRow="0" w:firstRow="1"/>
       </w:tblPr>
       <w:tblGrid>
         <w:gridCol w:w="1980"/>
-        <w:gridCol w:w="1134"/>
-        <w:gridCol w:w="1276"/>
-        <w:gridCol w:w="992"/>
-        <w:gridCol w:w="1276"/>
-        <w:gridCol w:w="1559"/>
-        <w:gridCol w:w="799"/>
+        <w:gridCol w:w="1350"/>
+        <w:gridCol w:w="1155"/>
+        <w:gridCol w:w="1185"/>
+        <w:gridCol w:w="1440"/>
+        <w:gridCol w:w="1350"/>
+        <w:gridCol w:w="900"/>
       </w:tblGrid>
       <w:tr>
+        <w:trPr/>
         <w:tc>
           <w:tcPr>
             <w:tcW w:w="1980" w:type="dxa"/>
+            <w:tcBorders/>
+            <w:shd w:fill="auto" w:val="clear"/>
           </w:tcPr>
           <w:p>
             <w:pPr>
+              <w:pStyle w:val="Normal"/>
+              <w:spacing w:lineRule="auto" w:line="240" w:before="0" w:after="0"/>
               <w:jc w:val="center"/>
               <w:rPr>
                 <w:sz w:val="24"/>
@@ -334,10 +417,14 @@
         </w:tc>
         <w:tc>
           <w:tcPr>
-            <w:tcW w:w="1134" w:type="dxa"/>
+            <w:tcW w:w="1350" w:type="dxa"/>
+            <w:tcBorders/>
+            <w:shd w:fill="auto" w:val="clear"/>
           </w:tcPr>
           <w:p>
             <w:pPr>
+              <w:pStyle w:val="Normal"/>
+              <w:spacing w:lineRule="auto" w:line="240" w:before="0" w:after="0"/>
               <w:jc w:val="center"/>
               <w:rPr>
                 <w:sz w:val="24"/>
@@ -353,10 +440,14 @@
         </w:tc>
         <w:tc>
           <w:tcPr>
-            <w:tcW w:w="1276" w:type="dxa"/>
+            <w:tcW w:w="1155" w:type="dxa"/>
+            <w:tcBorders/>
+            <w:shd w:fill="auto" w:val="clear"/>
           </w:tcPr>
           <w:p>
             <w:pPr>
+              <w:pStyle w:val="Normal"/>
+              <w:spacing w:lineRule="auto" w:line="240" w:before="0" w:after="0"/>
               <w:jc w:val="center"/>
               <w:rPr>
                 <w:sz w:val="24"/>
@@ -372,10 +463,14 @@
         </w:tc>
         <w:tc>
           <w:tcPr>
-            <w:tcW w:w="992" w:type="dxa"/>
+            <w:tcW w:w="1185" w:type="dxa"/>
+            <w:tcBorders/>
+            <w:shd w:fill="auto" w:val="clear"/>
           </w:tcPr>
           <w:p>
             <w:pPr>
+              <w:pStyle w:val="Normal"/>
+              <w:spacing w:lineRule="auto" w:line="240" w:before="0" w:after="0"/>
               <w:jc w:val="center"/>
               <w:rPr>
                 <w:sz w:val="24"/>
@@ -391,10 +486,14 @@
         </w:tc>
         <w:tc>
           <w:tcPr>
-            <w:tcW w:w="1276" w:type="dxa"/>
+            <w:tcW w:w="1440" w:type="dxa"/>
+            <w:tcBorders/>
+            <w:shd w:fill="auto" w:val="clear"/>
           </w:tcPr>
           <w:p>
             <w:pPr>
+              <w:pStyle w:val="Normal"/>
+              <w:spacing w:lineRule="auto" w:line="240" w:before="0" w:after="0"/>
               <w:jc w:val="center"/>
               <w:rPr>
                 <w:sz w:val="24"/>
@@ -410,10 +509,14 @@
         </w:tc>
         <w:tc>
           <w:tcPr>
-            <w:tcW w:w="1559" w:type="dxa"/>
+            <w:tcW w:w="1350" w:type="dxa"/>
+            <w:tcBorders/>
+            <w:shd w:fill="auto" w:val="clear"/>
           </w:tcPr>
           <w:p>
             <w:pPr>
+              <w:pStyle w:val="Normal"/>
+              <w:spacing w:lineRule="auto" w:line="240" w:before="0" w:after="0"/>
               <w:jc w:val="center"/>
               <w:rPr>
                 <w:sz w:val="24"/>
@@ -429,10 +532,14 @@
         </w:tc>
         <w:tc>
           <w:tcPr>
-            <w:tcW w:w="799" w:type="dxa"/>
+            <w:tcW w:w="900" w:type="dxa"/>
+            <w:tcBorders/>
+            <w:shd w:fill="auto" w:val="clear"/>
           </w:tcPr>
           <w:p>
             <w:pPr>
+              <w:pStyle w:val="Normal"/>
+              <w:spacing w:lineRule="auto" w:line="240" w:before="0" w:after="0"/>
               <w:jc w:val="center"/>
               <w:rPr>
                 <w:sz w:val="24"/>
@@ -448,12 +555,17 @@
         </w:tc>
       </w:tr>
       <w:tr>
+        <w:trPr/>
         <w:tc>
           <w:tcPr>
             <w:tcW w:w="1980" w:type="dxa"/>
+            <w:tcBorders/>
+            <w:shd w:fill="auto" w:val="clear"/>
           </w:tcPr>
           <w:p>
             <w:pPr>
+              <w:pStyle w:val="Normal"/>
+              <w:spacing w:lineRule="auto" w:line="240" w:before="0" w:after="0"/>
               <w:jc w:val="center"/>
               <w:rPr>
                 <w:sz w:val="24"/>
@@ -469,24 +581,39 @@
         </w:tc>
         <w:tc>
           <w:tcPr>
-            <w:tcW w:w="1134" w:type="dxa"/>
+            <w:tcW w:w="1350" w:type="dxa"/>
+            <w:tcBorders/>
+            <w:shd w:fill="auto" w:val="clear"/>
           </w:tcPr>
           <w:p>
             <w:pPr>
+              <w:pStyle w:val="Normal"/>
+              <w:spacing w:lineRule="auto" w:line="240" w:before="0" w:after="0"/>
               <w:jc w:val="center"/>
               <w:rPr>
                 <w:b/>
+                <w:b/>
                 <w:sz w:val="24"/>
               </w:rPr>
             </w:pPr>
+            <w:r>
+              <w:rPr>
+                <w:b/>
+                <w:sz w:val="24"/>
+              </w:rPr>
+            </w:r>
           </w:p>
         </w:tc>
         <w:tc>
           <w:tcPr>
-            <w:tcW w:w="1276" w:type="dxa"/>
+            <w:tcW w:w="1155" w:type="dxa"/>
+            <w:tcBorders/>
+            <w:shd w:fill="auto" w:val="clear"/>
           </w:tcPr>
           <w:p>
             <w:pPr>
+              <w:pStyle w:val="Normal"/>
+              <w:spacing w:lineRule="auto" w:line="240" w:before="0" w:after="0"/>
               <w:jc w:val="center"/>
               <w:rPr>
                 <w:sz w:val="24"/>
@@ -502,10 +629,14 @@
         </w:tc>
         <w:tc>
           <w:tcPr>
-            <w:tcW w:w="992" w:type="dxa"/>
+            <w:tcW w:w="1185" w:type="dxa"/>
+            <w:tcBorders/>
+            <w:shd w:fill="auto" w:val="clear"/>
           </w:tcPr>
           <w:p>
             <w:pPr>
+              <w:pStyle w:val="Normal"/>
+              <w:spacing w:lineRule="auto" w:line="240" w:before="0" w:after="0"/>
               <w:jc w:val="center"/>
               <w:rPr>
                 <w:sz w:val="24"/>
@@ -521,83 +652,129 @@
         </w:tc>
         <w:tc>
           <w:tcPr>
-            <w:tcW w:w="1276" w:type="dxa"/>
+            <w:tcW w:w="1440" w:type="dxa"/>
+            <w:tcBorders/>
+            <w:shd w:fill="auto" w:val="clear"/>
           </w:tcPr>
           <w:p>
             <w:pPr>
+              <w:pStyle w:val="Normal"/>
+              <w:spacing w:lineRule="auto" w:line="240" w:before="0" w:after="0"/>
               <w:jc w:val="center"/>
               <w:rPr>
                 <w:b/>
+                <w:b/>
                 <w:sz w:val="24"/>
               </w:rPr>
             </w:pPr>
+            <w:r>
+              <w:rPr>
+                <w:b/>
+                <w:sz w:val="24"/>
+              </w:rPr>
+            </w:r>
           </w:p>
         </w:tc>
         <w:tc>
           <w:tcPr>
-            <w:tcW w:w="1559" w:type="dxa"/>
+            <w:tcW w:w="1350" w:type="dxa"/>
+            <w:tcBorders/>
+            <w:shd w:fill="auto" w:val="clear"/>
           </w:tcPr>
           <w:p>
             <w:pPr>
+              <w:pStyle w:val="Normal"/>
+              <w:spacing w:lineRule="auto" w:line="240" w:before="0" w:after="0"/>
               <w:jc w:val="center"/>
               <w:rPr>
                 <w:b/>
+                <w:b/>
                 <w:sz w:val="24"/>
               </w:rPr>
             </w:pPr>
+            <w:r>
+              <w:rPr>
+                <w:b/>
+                <w:sz w:val="24"/>
+              </w:rPr>
+            </w:r>
           </w:p>
         </w:tc>
         <w:tc>
           <w:tcPr>
-            <w:tcW w:w="799" w:type="dxa"/>
+            <w:tcW w:w="900" w:type="dxa"/>
+            <w:tcBorders/>
+            <w:shd w:fill="auto" w:val="clear"/>
           </w:tcPr>
           <w:p>
             <w:pPr>
+              <w:pStyle w:val="Normal"/>
+              <w:spacing w:lineRule="auto" w:line="240" w:before="0" w:after="0"/>
               <w:jc w:val="center"/>
               <w:rPr>
                 <w:b/>
+                <w:b/>
                 <w:sz w:val="24"/>
               </w:rPr>
             </w:pPr>
+            <w:r>
+              <w:rPr>
+                <w:b/>
+                <w:sz w:val="24"/>
+              </w:rPr>
+            </w:r>
           </w:p>
         </w:tc>
       </w:tr>
     </w:tbl>
     <w:p>
       <w:pPr>
+        <w:pStyle w:val="Normal"/>
         <w:jc w:val="center"/>
         <w:rPr>
           <w:b/>
-          <w:sz w:val="24"/>
-        </w:rPr>
-      </w:pPr>
-    </w:p>
-    <w:p>
-      <w:pPr>
-        <w:rPr>
-          <w:b/>
-        </w:rPr>
-      </w:pPr>
-      <w:r>
-        <w:rPr>
-          <w:b/>
-        </w:rPr>
+          <w:b/>
+          <w:sz w:val="24"/>
+        </w:rPr>
+      </w:pPr>
+      <w:r>
+        <w:rPr>
+          <w:b/>
+          <w:sz w:val="24"/>
+        </w:rPr>
+      </w:r>
+    </w:p>
+    <w:p>
+      <w:pPr>
+        <w:pStyle w:val="Normal"/>
+        <w:rPr>
+          <w:b/>
+          <w:b/>
+        </w:rPr>
+      </w:pPr>
+      <w:r>
+        <w:rPr>
+          <w:b/>
+        </w:rPr>
+      </w:r>
+      <w:r>
         <w:br w:type="page"/>
       </w:r>
     </w:p>
     <w:p>
       <w:pPr>
-        <w:rPr>
-          <w:b/>
-          <w:sz w:val="24"/>
-        </w:rPr>
-      </w:pPr>
-      <w:r>
-        <w:rPr>
-          <w:b/>
-          <w:sz w:val="24"/>
-        </w:rPr>
-        <w:lastRenderedPageBreak/>
+        <w:pStyle w:val="Normal"/>
+        <w:rPr>
+          <w:b/>
+          <w:b/>
+          <w:sz w:val="24"/>
+        </w:rPr>
+      </w:pPr>
+      <w:r>
+        <w:rPr>
+          <w:b/>
+          <w:sz w:val="24"/>
+        </w:rPr>
         <w:t>Consigna TP 2</w:t>
       </w:r>
       <w:bookmarkStart w:id="0" w:name="_GoBack"/>
@@ -605,7 +782,7 @@
     </w:p>
     <w:p>
       <w:pPr>
-        <w:pStyle w:val="Prrafodelista"/>
+        <w:pStyle w:val="ListParagraph"/>
         <w:numPr>
           <w:ilvl w:val="0"/>
           <w:numId w:val="1"/>
@@ -623,7 +800,7 @@
     </w:p>
     <w:p>
       <w:pPr>
-        <w:pStyle w:val="Prrafodelista"/>
+        <w:pStyle w:val="ListParagraph"/>
         <w:numPr>
           <w:ilvl w:val="0"/>
           <w:numId w:val="1"/>
@@ -641,7 +818,7 @@
     </w:p>
     <w:p>
       <w:pPr>
-        <w:pStyle w:val="Prrafodelista"/>
+        <w:pStyle w:val="ListParagraph"/>
         <w:numPr>
           <w:ilvl w:val="0"/>
           <w:numId w:val="1"/>
@@ -659,7 +836,7 @@
     </w:p>
     <w:p>
       <w:pPr>
-        <w:pStyle w:val="Prrafodelista"/>
+        <w:pStyle w:val="ListParagraph"/>
         <w:numPr>
           <w:ilvl w:val="0"/>
           <w:numId w:val="1"/>
@@ -677,161 +854,600 @@
     </w:p>
     <w:p>
       <w:pPr>
-        <w:rPr>
-          <w:sz w:val="24"/>
-        </w:rPr>
-      </w:pPr>
-      <w:r>
-        <w:rPr>
-          <w:sz w:val="24"/>
-        </w:rPr>
+        <w:pStyle w:val="Normal"/>
+        <w:rPr>
+          <w:sz w:val="24"/>
+        </w:rPr>
+      </w:pPr>
+      <w:r>
+        <w:rPr>
+          <w:sz w:val="24"/>
+        </w:rPr>
+      </w:r>
+      <w:r>
         <w:br w:type="page"/>
       </w:r>
     </w:p>
     <w:p>
       <w:pPr>
-        <w:rPr>
-          <w:b/>
-          <w:sz w:val="24"/>
-        </w:rPr>
-      </w:pPr>
-      <w:r>
-        <w:rPr>
-          <w:b/>
-          <w:sz w:val="24"/>
-        </w:rPr>
-        <w:lastRenderedPageBreak/>
+        <w:pStyle w:val="Normal"/>
+        <w:rPr>
+          <w:b/>
+          <w:b/>
+          <w:sz w:val="24"/>
+        </w:rPr>
+      </w:pPr>
+      <w:r>
+        <w:rPr>
+          <w:b/>
+          <w:sz w:val="24"/>
+        </w:rPr>
         <w:t>Resolución</w:t>
       </w:r>
     </w:p>
     <w:p>
       <w:pPr>
-        <w:rPr>
-          <w:sz w:val="24"/>
-        </w:rPr>
-      </w:pPr>
-      <w:r>
-        <w:rPr>
-          <w:sz w:val="24"/>
-        </w:rPr>
-        <w:t>1)</w:t>
-      </w:r>
-    </w:p>
-    <w:p>
-      <w:pPr>
-        <w:rPr>
-          <w:sz w:val="24"/>
-        </w:rPr>
-      </w:pPr>
-      <w:r>
-        <w:rPr>
-          <w:sz w:val="24"/>
-        </w:rPr>
-        <w:t>2)</w:t>
-      </w:r>
-    </w:p>
-    <w:p>
-      <w:pPr>
-        <w:rPr>
-          <w:sz w:val="24"/>
-        </w:rPr>
-      </w:pPr>
-      <w:r>
-        <w:rPr>
-          <w:sz w:val="24"/>
-        </w:rPr>
-        <w:t>3)</w:t>
-      </w:r>
-    </w:p>
-    <w:p>
-      <w:pPr>
-        <w:rPr>
-          <w:sz w:val="24"/>
-        </w:rPr>
-      </w:pPr>
-      <w:r>
-        <w:rPr>
-          <w:sz w:val="24"/>
-        </w:rPr>
-        <w:t>4)</w:t>
+        <w:pStyle w:val="Normal"/>
+        <w:rPr/>
+      </w:pPr>
+      <w:r>
+        <w:rPr>
+          <w:sz w:val="24"/>
+        </w:rPr>
+        <w:t xml:space="preserve">1) </w:t>
+      </w:r>
+      <w:r>
+        <w:rPr>
+          <w:sz w:val="24"/>
+        </w:rPr>
+        <w:t>Diagrama de casos de uso:</w:t>
+      </w:r>
+    </w:p>
+    <w:p>
+      <w:pPr>
+        <w:pStyle w:val="Normal"/>
+        <w:rPr/>
+      </w:pPr>
+      <w:r>
+        <w:rPr/>
+        <w:drawing>
+          <wp:anchor behindDoc="0" distT="0" distB="0" distL="0" distR="0" simplePos="0" locked="0" layoutInCell="1" allowOverlap="1" relativeHeight="8">
+            <wp:simplePos x="0" y="0"/>
+            <wp:positionH relativeFrom="column">
+              <wp:align>center</wp:align>
+            </wp:positionH>
+            <wp:positionV relativeFrom="paragraph">
+              <wp:posOffset>635</wp:posOffset>
+            </wp:positionV>
+            <wp:extent cx="5731510" cy="5759450"/>
+            <wp:effectExtent l="0" t="0" r="0" b="0"/>
+            <wp:wrapSquare wrapText="largest"/>
+            <wp:docPr id="2" name="Image1" descr=""/>
+            <wp:cNvGraphicFramePr>
+              <a:graphicFrameLocks xmlns:a="http://schemas.openxmlformats.org/drawingml/2006/main" noChangeAspect="1"/>
+            </wp:cNvGraphicFramePr>
+            <a:graphic xmlns:a="http://schemas.openxmlformats.org/drawingml/2006/main">
+              <a:graphicData uri="http://schemas.openxmlformats.org/drawingml/2006/picture">
+                <pic:pic xmlns:pic="http://schemas.openxmlformats.org/drawingml/2006/picture">
+                  <pic:nvPicPr>
+                    <pic:cNvPr id="2" name="Image1" descr=""/>
+                    <pic:cNvPicPr>
+                      <a:picLocks noChangeAspect="1" noChangeArrowheads="1"/>
+                    </pic:cNvPicPr>
+                  </pic:nvPicPr>
+                  <pic:blipFill>
+                    <a:blip r:embed="rId3"/>
+                    <a:stretch>
+                      <a:fillRect/>
+                    </a:stretch>
+                  </pic:blipFill>
+                  <pic:spPr bwMode="auto">
+                    <a:xfrm>
+                      <a:off x="0" y="0"/>
+                      <a:ext cx="5731510" cy="5759450"/>
+                    </a:xfrm>
+                    <a:prstGeom prst="rect">
+                      <a:avLst/>
+                    </a:prstGeom>
+                  </pic:spPr>
+                </pic:pic>
+              </a:graphicData>
+            </a:graphic>
+          </wp:anchor>
+        </w:drawing>
+      </w:r>
+    </w:p>
+    <w:p>
+      <w:pPr>
+        <w:pStyle w:val="Normal"/>
+        <w:rPr>
+          <w:sz w:val="24"/>
+        </w:rPr>
+      </w:pPr>
+      <w:r>
+        <w:rPr/>
+      </w:r>
+    </w:p>
+    <w:p>
+      <w:pPr>
+        <w:pStyle w:val="Normal"/>
+        <w:rPr>
+          <w:sz w:val="24"/>
+        </w:rPr>
+      </w:pPr>
+      <w:r>
+        <w:rPr/>
+      </w:r>
+    </w:p>
+    <w:p>
+      <w:pPr>
+        <w:pStyle w:val="Normal"/>
+        <w:rPr>
+          <w:sz w:val="24"/>
+        </w:rPr>
+      </w:pPr>
+      <w:r>
+        <w:rPr/>
+      </w:r>
+    </w:p>
+    <w:p>
+      <w:pPr>
+        <w:pStyle w:val="Normal"/>
+        <w:rPr>
+          <w:sz w:val="24"/>
+        </w:rPr>
+      </w:pPr>
+      <w:r>
+        <w:rPr/>
+      </w:r>
+    </w:p>
+    <w:p>
+      <w:pPr>
+        <w:pStyle w:val="Normal"/>
+        <w:rPr>
+          <w:sz w:val="24"/>
+        </w:rPr>
+      </w:pPr>
+      <w:r>
+        <w:rPr/>
+      </w:r>
+    </w:p>
+    <w:p>
+      <w:pPr>
+        <w:pStyle w:val="Normal"/>
+        <w:rPr>
+          <w:sz w:val="24"/>
+        </w:rPr>
+      </w:pPr>
+      <w:r>
+        <w:rPr/>
+      </w:r>
+    </w:p>
+    <w:p>
+      <w:pPr>
+        <w:pStyle w:val="Normal"/>
+        <w:rPr>
+          <w:b/>
+          <w:b/>
+          <w:bCs/>
+        </w:rPr>
+      </w:pPr>
+      <w:r>
+        <w:rPr>
+          <w:b/>
+          <w:bCs/>
+          <w:sz w:val="24"/>
+        </w:rPr>
+        <w:t xml:space="preserve">2) </w:t>
+      </w:r>
+      <w:r>
+        <w:rPr>
+          <w:b/>
+          <w:bCs/>
+          <w:sz w:val="24"/>
+        </w:rPr>
+        <w:t>Diagramas de secuencia</w:t>
+      </w:r>
+    </w:p>
+    <w:p>
+      <w:pPr>
+        <w:pStyle w:val="Normal"/>
+        <w:rPr>
+          <w:b/>
+          <w:b/>
+          <w:bCs/>
+        </w:rPr>
+      </w:pPr>
+      <w:r>
+        <w:rPr>
+          <w:b/>
+          <w:bCs/>
+          <w:sz w:val="24"/>
+        </w:rPr>
+        <w:tab/>
+      </w:r>
+      <w:r>
+        <w:rPr>
+          <w:b w:val="false"/>
+          <w:bCs w:val="false"/>
+          <w:sz w:val="24"/>
+        </w:rPr>
+        <w:t>- Realizar una reserva de un restaurant</w:t>
+      </w:r>
+    </w:p>
+    <w:p>
+      <w:pPr>
+        <w:pStyle w:val="Normal"/>
+        <w:rPr/>
+      </w:pPr>
+      <w:r>
+        <w:drawing>
+          <wp:anchor behindDoc="0" distT="0" distB="0" distL="0" distR="0" simplePos="0" locked="0" layoutInCell="1" allowOverlap="1" relativeHeight="9">
+            <wp:simplePos x="0" y="0"/>
+            <wp:positionH relativeFrom="column">
+              <wp:align>center</wp:align>
+            </wp:positionH>
+            <wp:positionV relativeFrom="paragraph">
+              <wp:posOffset>635</wp:posOffset>
+            </wp:positionV>
+            <wp:extent cx="5731510" cy="2129155"/>
+            <wp:effectExtent l="0" t="0" r="0" b="0"/>
+            <wp:wrapSquare wrapText="largest"/>
+            <wp:docPr id="3" name="Image2" descr=""/>
+            <wp:cNvGraphicFramePr>
+              <a:graphicFrameLocks xmlns:a="http://schemas.openxmlformats.org/drawingml/2006/main" noChangeAspect="1"/>
+            </wp:cNvGraphicFramePr>
+            <a:graphic xmlns:a="http://schemas.openxmlformats.org/drawingml/2006/main">
+              <a:graphicData uri="http://schemas.openxmlformats.org/drawingml/2006/picture">
+                <pic:pic xmlns:pic="http://schemas.openxmlformats.org/drawingml/2006/picture">
+                  <pic:nvPicPr>
+                    <pic:cNvPr id="3" name="Image2" descr=""/>
+                    <pic:cNvPicPr>
+                      <a:picLocks noChangeAspect="1" noChangeArrowheads="1"/>
+                    </pic:cNvPicPr>
+                  </pic:nvPicPr>
+                  <pic:blipFill>
+                    <a:blip r:embed="rId4"/>
+                    <a:stretch>
+                      <a:fillRect/>
+                    </a:stretch>
+                  </pic:blipFill>
+                  <pic:spPr bwMode="auto">
+                    <a:xfrm>
+                      <a:off x="0" y="0"/>
+                      <a:ext cx="5731510" cy="2129155"/>
+                    </a:xfrm>
+                    <a:prstGeom prst="rect">
+                      <a:avLst/>
+                    </a:prstGeom>
+                  </pic:spPr>
+                </pic:pic>
+              </a:graphicData>
+            </a:graphic>
+          </wp:anchor>
+        </w:drawing>
+        <w:drawing>
+          <wp:anchor behindDoc="0" distT="0" distB="0" distL="0" distR="0" simplePos="0" locked="0" layoutInCell="1" allowOverlap="1" relativeHeight="10">
+            <wp:simplePos x="0" y="0"/>
+            <wp:positionH relativeFrom="column">
+              <wp:align>center</wp:align>
+            </wp:positionH>
+            <wp:positionV relativeFrom="paragraph">
+              <wp:posOffset>635</wp:posOffset>
+            </wp:positionV>
+            <wp:extent cx="5731510" cy="3266440"/>
+            <wp:effectExtent l="0" t="0" r="0" b="0"/>
+            <wp:wrapSquare wrapText="largest"/>
+            <wp:docPr id="4" name="Image3" descr=""/>
+            <wp:cNvGraphicFramePr>
+              <a:graphicFrameLocks xmlns:a="http://schemas.openxmlformats.org/drawingml/2006/main" noChangeAspect="1"/>
+            </wp:cNvGraphicFramePr>
+            <a:graphic xmlns:a="http://schemas.openxmlformats.org/drawingml/2006/main">
+              <a:graphicData uri="http://schemas.openxmlformats.org/drawingml/2006/picture">
+                <pic:pic xmlns:pic="http://schemas.openxmlformats.org/drawingml/2006/picture">
+                  <pic:nvPicPr>
+                    <pic:cNvPr id="4" name="Image3" descr=""/>
+                    <pic:cNvPicPr>
+                      <a:picLocks noChangeAspect="1" noChangeArrowheads="1"/>
+                    </pic:cNvPicPr>
+                  </pic:nvPicPr>
+                  <pic:blipFill>
+                    <a:blip r:embed="rId5"/>
+                    <a:stretch>
+                      <a:fillRect/>
+                    </a:stretch>
+                  </pic:blipFill>
+                  <pic:spPr bwMode="auto">
+                    <a:xfrm>
+                      <a:off x="0" y="0"/>
+                      <a:ext cx="5731510" cy="3266440"/>
+                    </a:xfrm>
+                    <a:prstGeom prst="rect">
+                      <a:avLst/>
+                    </a:prstGeom>
+                  </pic:spPr>
+                </pic:pic>
+              </a:graphicData>
+            </a:graphic>
+          </wp:anchor>
+        </w:drawing>
+      </w:r>
+      <w:r>
+        <w:rPr>
+          <w:sz w:val="24"/>
+        </w:rPr>
+        <w:tab/>
+        <w:t>-Registrar un turno para una atracción</w:t>
+      </w:r>
+    </w:p>
+    <w:p>
+      <w:pPr>
+        <w:pStyle w:val="Normal"/>
+        <w:rPr>
+          <w:sz w:val="24"/>
+        </w:rPr>
+      </w:pPr>
+      <w:r>
+        <w:rPr/>
+      </w:r>
+    </w:p>
+    <w:p>
+      <w:pPr>
+        <w:pStyle w:val="Normal"/>
+        <w:rPr>
+          <w:sz w:val="24"/>
+        </w:rPr>
+      </w:pPr>
+      <w:r>
+        <w:rPr/>
+      </w:r>
+    </w:p>
+    <w:p>
+      <w:pPr>
+        <w:pStyle w:val="Normal"/>
+        <w:rPr>
+          <w:sz w:val="24"/>
+        </w:rPr>
+      </w:pPr>
+      <w:r>
+        <w:rPr/>
+      </w:r>
+    </w:p>
+    <w:p>
+      <w:pPr>
+        <w:pStyle w:val="Normal"/>
+        <w:rPr>
+          <w:sz w:val="24"/>
+        </w:rPr>
+      </w:pPr>
+      <w:r>
+        <w:rPr/>
+      </w:r>
+    </w:p>
+    <w:p>
+      <w:pPr>
+        <w:pStyle w:val="Normal"/>
+        <w:rPr>
+          <w:sz w:val="24"/>
+        </w:rPr>
+      </w:pPr>
+      <w:r>
+        <w:rPr/>
+      </w:r>
+    </w:p>
+    <w:p>
+      <w:pPr>
+        <w:pStyle w:val="Normal"/>
+        <w:rPr/>
+      </w:pPr>
+      <w:r>
+        <w:rPr>
+          <w:sz w:val="24"/>
+        </w:rPr>
+        <w:t xml:space="preserve">3) </w:t>
+      </w:r>
+      <w:r>
+        <w:rPr>
+          <w:sz w:val="24"/>
+        </w:rPr>
+        <w:t>Diagramas de Colaboración</w:t>
+      </w:r>
+    </w:p>
+    <w:p>
+      <w:pPr>
+        <w:pStyle w:val="Normal"/>
+        <w:rPr/>
+      </w:pPr>
+      <w:r>
+        <w:rPr>
+          <w:sz w:val="24"/>
+        </w:rPr>
+        <w:tab/>
+      </w:r>
+    </w:p>
+    <w:p>
+      <w:pPr>
+        <w:pStyle w:val="Normal"/>
+        <w:rPr>
+          <w:sz w:val="24"/>
+        </w:rPr>
+      </w:pPr>
+      <w:r>
+        <w:rPr/>
+      </w:r>
+    </w:p>
+    <w:p>
+      <w:pPr>
+        <w:pStyle w:val="Normal"/>
+        <w:rPr>
+          <w:sz w:val="24"/>
+        </w:rPr>
+      </w:pPr>
+      <w:r>
+        <w:rPr/>
+      </w:r>
+    </w:p>
+    <w:p>
+      <w:pPr>
+        <w:pStyle w:val="Normal"/>
+        <w:rPr>
+          <w:sz w:val="24"/>
+        </w:rPr>
+      </w:pPr>
+      <w:r>
+        <w:rPr/>
+      </w:r>
+    </w:p>
+    <w:p>
+      <w:pPr>
+        <w:pStyle w:val="Normal"/>
+        <w:rPr>
+          <w:sz w:val="24"/>
+        </w:rPr>
+      </w:pPr>
+      <w:r>
+        <w:rPr/>
+      </w:r>
+    </w:p>
+    <w:p>
+      <w:pPr>
+        <w:pStyle w:val="Normal"/>
+        <w:rPr>
+          <w:sz w:val="24"/>
+        </w:rPr>
+      </w:pPr>
+      <w:r>
+        <w:rPr/>
+      </w:r>
+    </w:p>
+    <w:p>
+      <w:pPr>
+        <w:pStyle w:val="Normal"/>
+        <w:rPr>
+          <w:sz w:val="24"/>
+        </w:rPr>
+      </w:pPr>
+      <w:r>
+        <w:rPr/>
+      </w:r>
+    </w:p>
+    <w:p>
+      <w:pPr>
+        <w:pStyle w:val="Normal"/>
+        <w:rPr>
+          <w:sz w:val="24"/>
+        </w:rPr>
+      </w:pPr>
+      <w:r>
+        <w:rPr/>
+      </w:r>
+    </w:p>
+    <w:p>
+      <w:pPr>
+        <w:pStyle w:val="Normal"/>
+        <w:rPr/>
+      </w:pPr>
+      <w:r>
+        <w:rPr>
+          <w:sz w:val="24"/>
+        </w:rPr>
+        <w:t xml:space="preserve">4) </w:t>
+      </w:r>
+      <w:r>
+        <w:rPr>
+          <w:sz w:val="24"/>
+        </w:rPr>
+        <w:t>Diagrama de Clases de Diseño</w:t>
+      </w:r>
+    </w:p>
+    <w:p>
+      <w:pPr>
+        <w:pStyle w:val="Normal"/>
+        <w:spacing w:before="0" w:after="160"/>
+        <w:rPr/>
+      </w:pPr>
+      <w:r>
+        <w:drawing>
+          <wp:anchor behindDoc="0" distT="0" distB="0" distL="0" distR="0" simplePos="0" locked="0" layoutInCell="1" allowOverlap="1" relativeHeight="11">
+            <wp:simplePos x="0" y="0"/>
+            <wp:positionH relativeFrom="column">
+              <wp:align>center</wp:align>
+            </wp:positionH>
+            <wp:positionV relativeFrom="paragraph">
+              <wp:posOffset>635</wp:posOffset>
+            </wp:positionV>
+            <wp:extent cx="5731510" cy="4312920"/>
+            <wp:effectExtent l="0" t="0" r="0" b="0"/>
+            <wp:wrapSquare wrapText="largest"/>
+            <wp:docPr id="5" name="Image4" descr=""/>
+            <wp:cNvGraphicFramePr>
+              <a:graphicFrameLocks xmlns:a="http://schemas.openxmlformats.org/drawingml/2006/main" noChangeAspect="1"/>
+            </wp:cNvGraphicFramePr>
+            <a:graphic xmlns:a="http://schemas.openxmlformats.org/drawingml/2006/main">
+              <a:graphicData uri="http://schemas.openxmlformats.org/drawingml/2006/picture">
+                <pic:pic xmlns:pic="http://schemas.openxmlformats.org/drawingml/2006/picture">
+                  <pic:nvPicPr>
+                    <pic:cNvPr id="5" name="Image4" descr=""/>
+                    <pic:cNvPicPr>
+                      <a:picLocks noChangeAspect="1" noChangeArrowheads="1"/>
+                    </pic:cNvPicPr>
+                  </pic:nvPicPr>
+                  <pic:blipFill>
+                    <a:blip r:embed="rId6"/>
+                    <a:stretch>
+                      <a:fillRect/>
+                    </a:stretch>
+                  </pic:blipFill>
+                  <pic:spPr bwMode="auto">
+                    <a:xfrm>
+                      <a:off x="0" y="0"/>
+                      <a:ext cx="5731510" cy="4312920"/>
+                    </a:xfrm>
+                    <a:prstGeom prst="rect">
+                      <a:avLst/>
+                    </a:prstGeom>
+                  </pic:spPr>
+                </pic:pic>
+              </a:graphicData>
+            </a:graphic>
+          </wp:anchor>
+        </w:drawing>
+      </w:r>
+      <w:r>
+        <w:rPr>
+          <w:sz w:val="24"/>
+        </w:rPr>
+        <w:tab/>
       </w:r>
     </w:p>
     <w:sectPr>
-      <w:headerReference w:type="default" r:id="rId8"/>
+      <w:headerReference w:type="default" r:id="rId7"/>
+      <w:type w:val="nextPage"/>
       <w:pgSz w:w="11906" w:h="16838"/>
-      <w:pgMar w:top="1440" w:right="1440" w:bottom="1440" w:left="1440" w:header="708" w:footer="708" w:gutter="0"/>
-      <w:cols w:space="708"/>
-      <w:docGrid w:linePitch="360"/>
+      <w:pgMar w:left="1440" w:right="1440" w:header="708" w:top="1440" w:footer="0" w:bottom="1440" w:gutter="0"/>
+      <w:pgNumType w:fmt="decimal"/>
+      <w:formProt w:val="false"/>
+      <w:textDirection w:val="lrTb"/>
+      <w:docGrid w:type="default" w:linePitch="360" w:charSpace="4096"/>
     </w:sectPr>
   </w:body>
 </w:document>
 </file>
 
-<file path=word/endnotes.xml><?xml version="1.0" encoding="utf-8"?>
-<w:endnotes xmlns:wpc="http://schemas.microsoft.com/office/word/2010/wordprocessingCanvas" xmlns:cx="http://schemas.microsoft.com/office/drawing/2014/chartex" xmlns:cx1="http://schemas.microsoft.com/office/drawing/2015/9/8/chartex" xmlns:cx2="http://schemas.microsoft.com/office/drawing/2015/10/21/chartex" xmlns:cx3="http://schemas.microsoft.com/office/drawing/2016/5/9/chartex" xmlns:cx4="http://schemas.microsoft.com/office/drawing/2016/5/10/chartex" xmlns:cx5="http://schemas.microsoft.com/office/drawing/2016/5/11/chartex" xmlns:cx6="http://schemas.microsoft.com/office/drawing/2016/5/12/chartex" xmlns:cx7="http://schemas.microsoft.com/office/drawing/2016/5/13/chartex" xmlns:cx8="http://schemas.microsoft.com/office/drawing/2016/5/14/chartex" xmlns:mc="http://schemas.openxmlformats.org/markup-compatibility/2006" xmlns:aink="http://schemas.microsoft.com/office/drawing/2016/ink" xmlns:am3d="http://schemas.microsoft.com/office/drawing/2017/model3d" xmlns:o="urn:schemas-microsoft-com:office:office" xmlns:r="http://schemas.openxmlformats.org/officeDocument/2006/relationships" xmlns:m="http://schemas.openxmlformats.org/officeDocument/2006/math" xmlns:v="urn:schemas-microsoft-com:vml" xmlns:wp14="http://schemas.microsoft.com/office/word/2010/wordprocessingDrawing" xmlns:wp="http://schemas.openxmlformats.org/drawingml/2006/wordprocessingDrawing" xmlns:w10="urn:schemas-microsoft-com:office:word" xmlns:w="http://schemas.openxmlformats.org/wordprocessingml/2006/main" xmlns:w14="http://schemas.microsoft.com/office/word/2010/wordml" xmlns:w15="http://schemas.microsoft.com/office/word/2012/wordml" xmlns:w16cid="http://schemas.microsoft.com/office/word/2016/wordml/cid" xmlns:w16se="http://schemas.microsoft.com/office/word/2015/wordml/symex" xmlns:wpg="http://schemas.microsoft.com/office/word/2010/wordprocessingGroup" xmlns:wpi="http://schemas.microsoft.com/office/word/2010/wordprocessingInk" xmlns:wne="http://schemas.microsoft.com/office/word/2006/wordml" xmlns:wps="http://schemas.microsoft.com/office/word/2010/wordprocessingShape" mc:Ignorable="w14 w15 w16se w16cid wp14">
-  <w:endnote w:type="separator" w:id="-1">
-    <w:p>
-      <w:pPr>
-        <w:spacing w:after="0" w:line="240" w:lineRule="auto"/>
-      </w:pPr>
-      <w:r>
-        <w:separator/>
-      </w:r>
-    </w:p>
-  </w:endnote>
-  <w:endnote w:type="continuationSeparator" w:id="0">
-    <w:p>
-      <w:pPr>
-        <w:spacing w:after="0" w:line="240" w:lineRule="auto"/>
-      </w:pPr>
-      <w:r>
-        <w:continuationSeparator/>
-      </w:r>
-    </w:p>
-  </w:endnote>
-</w:endnotes>
-</file>
-
-<file path=word/footnotes.xml><?xml version="1.0" encoding="utf-8"?>
-<w:footnotes xmlns:wpc="http://schemas.microsoft.com/office/word/2010/wordprocessingCanvas" xmlns:cx="http://schemas.microsoft.com/office/drawing/2014/chartex" xmlns:cx1="http://schemas.microsoft.com/office/drawing/2015/9/8/chartex" xmlns:cx2="http://schemas.microsoft.com/office/drawing/2015/10/21/chartex" xmlns:cx3="http://schemas.microsoft.com/office/drawing/2016/5/9/chartex" xmlns:cx4="http://schemas.microsoft.com/office/drawing/2016/5/10/chartex" xmlns:cx5="http://schemas.microsoft.com/office/drawing/2016/5/11/chartex" xmlns:cx6="http://schemas.microsoft.com/office/drawing/2016/5/12/chartex" xmlns:cx7="http://schemas.microsoft.com/office/drawing/2016/5/13/chartex" xmlns:cx8="http://schemas.microsoft.com/office/drawing/2016/5/14/chartex" xmlns:mc="http://schemas.openxmlformats.org/markup-compatibility/2006" xmlns:aink="http://schemas.microsoft.com/office/drawing/2016/ink" xmlns:am3d="http://schemas.microsoft.com/office/drawing/2017/model3d" xmlns:o="urn:schemas-microsoft-com:office:office" xmlns:r="http://schemas.openxmlformats.org/officeDocument/2006/relationships" xmlns:m="http://schemas.openxmlformats.org/officeDocument/2006/math" xmlns:v="urn:schemas-microsoft-com:vml" xmlns:wp14="http://schemas.microsoft.com/office/word/2010/wordprocessingDrawing" xmlns:wp="http://schemas.openxmlformats.org/drawingml/2006/wordprocessingDrawing" xmlns:w10="urn:schemas-microsoft-com:office:word" xmlns:w="http://schemas.openxmlformats.org/wordprocessingml/2006/main" xmlns:w14="http://schemas.microsoft.com/office/word/2010/wordml" xmlns:w15="http://schemas.microsoft.com/office/word/2012/wordml" xmlns:w16cid="http://schemas.microsoft.com/office/word/2016/wordml/cid" xmlns:w16se="http://schemas.microsoft.com/office/word/2015/wordml/symex" xmlns:wpg="http://schemas.microsoft.com/office/word/2010/wordprocessingGroup" xmlns:wpi="http://schemas.microsoft.com/office/word/2010/wordprocessingInk" xmlns:wne="http://schemas.microsoft.com/office/word/2006/wordml" xmlns:wps="http://schemas.microsoft.com/office/word/2010/wordprocessingShape" mc:Ignorable="w14 w15 w16se w16cid wp14">
-  <w:footnote w:type="separator" w:id="-1">
-    <w:p>
-      <w:pPr>
-        <w:spacing w:after="0" w:line="240" w:lineRule="auto"/>
-      </w:pPr>
-      <w:r>
-        <w:separator/>
-      </w:r>
-    </w:p>
-  </w:footnote>
-  <w:footnote w:type="continuationSeparator" w:id="0">
-    <w:p>
-      <w:pPr>
-        <w:spacing w:after="0" w:line="240" w:lineRule="auto"/>
-      </w:pPr>
-      <w:r>
-        <w:continuationSeparator/>
-      </w:r>
-    </w:p>
-  </w:footnote>
-</w:footnotes>
-</file>
-
 <file path=word/header1.xml><?xml version="1.0" encoding="utf-8"?>
-<w:hdr xmlns:wpc="http://schemas.microsoft.com/office/word/2010/wordprocessingCanvas" xmlns:cx="http://schemas.microsoft.com/office/drawing/2014/chartex" xmlns:cx1="http://schemas.microsoft.com/office/drawing/2015/9/8/chartex" xmlns:cx2="http://schemas.microsoft.com/office/drawing/2015/10/21/chartex" xmlns:cx3="http://schemas.microsoft.com/office/drawing/2016/5/9/chartex" xmlns:cx4="http://schemas.microsoft.com/office/drawing/2016/5/10/chartex" xmlns:cx5="http://schemas.microsoft.com/office/drawing/2016/5/11/chartex" xmlns:cx6="http://schemas.microsoft.com/office/drawing/2016/5/12/chartex" xmlns:cx7="http://schemas.microsoft.com/office/drawing/2016/5/13/chartex" xmlns:cx8="http://schemas.microsoft.com/office/drawing/2016/5/14/chartex" xmlns:mc="http://schemas.openxmlformats.org/markup-compatibility/2006" xmlns:aink="http://schemas.microsoft.com/office/drawing/2016/ink" xmlns:am3d="http://schemas.microsoft.com/office/drawing/2017/model3d" xmlns:o="urn:schemas-microsoft-com:office:office" xmlns:r="http://schemas.openxmlformats.org/officeDocument/2006/relationships" xmlns:m="http://schemas.openxmlformats.org/officeDocument/2006/math" xmlns:v="urn:schemas-microsoft-com:vml" xmlns:wp14="http://schemas.microsoft.com/office/word/2010/wordprocessingDrawing" xmlns:wp="http://schemas.openxmlformats.org/drawingml/2006/wordprocessingDrawing" xmlns:w10="urn:schemas-microsoft-com:office:word" xmlns:w="http://schemas.openxmlformats.org/wordprocessingml/2006/main" xmlns:w14="http://schemas.microsoft.com/office/word/2010/wordml" xmlns:w15="http://schemas.microsoft.com/office/word/2012/wordml" xmlns:w16cid="http://schemas.microsoft.com/office/word/2016/wordml/cid" xmlns:w16se="http://schemas.microsoft.com/office/word/2015/wordml/symex" xmlns:wpg="http://schemas.microsoft.com/office/word/2010/wordprocessingGroup" xmlns:wpi="http://schemas.microsoft.com/office/word/2010/wordprocessingInk" xmlns:wne="http://schemas.microsoft.com/office/word/2006/wordml" xmlns:wps="http://schemas.microsoft.com/office/word/2010/wordprocessingShape" mc:Ignorable="w14 w15 w16se w16cid wp14">
+<w:hdr xmlns:o="urn:schemas-microsoft-com:office:office" xmlns:r="http://schemas.openxmlformats.org/officeDocument/2006/relationships" xmlns:v="urn:schemas-microsoft-com:vml" xmlns:w="http://schemas.openxmlformats.org/wordprocessingml/2006/main" xmlns:w10="urn:schemas-microsoft-com:office:word" xmlns:wp="http://schemas.openxmlformats.org/drawingml/2006/wordprocessingDrawing" xmlns:wps="http://schemas.microsoft.com/office/word/2010/wordprocessingShape" xmlns:wpg="http://schemas.microsoft.com/office/word/2010/wordprocessingGroup" xmlns:mc="http://schemas.openxmlformats.org/markup-compatibility/2006" xmlns:wp14="http://schemas.microsoft.com/office/word/2010/wordprocessingDrawing" xmlns:w14="http://schemas.microsoft.com/office/word/2010/wordml" mc:Ignorable="w14 wp14">
   <w:p>
     <w:pPr>
-      <w:pStyle w:val="Encabezado"/>
+      <w:pStyle w:val="Header"/>
+      <w:rPr/>
     </w:pPr>
     <w:r>
-      <w:rPr>
-        <w:noProof/>
-      </w:rPr>
+      <w:rPr/>
       <w:drawing>
-        <wp:inline distT="0" distB="0" distL="0" distR="0" wp14:anchorId="3612CA45" wp14:editId="5080FA0A">
+        <wp:inline distT="0" distB="0" distL="0" distR="2540">
           <wp:extent cx="5731510" cy="1126490"/>
-          <wp:effectExtent l="0" t="0" r="2540" b="0"/>
-          <wp:docPr id="1" name="Imagen 1"/>
+          <wp:effectExtent l="0" t="0" r="0" b="0"/>
+          <wp:docPr id="6" name="Imagen 1" descr=""/>
           <wp:cNvGraphicFramePr>
             <a:graphicFrameLocks xmlns:a="http://schemas.openxmlformats.org/drawingml/2006/main" noChangeAspect="1"/>
           </wp:cNvGraphicFramePr>
@@ -839,8 +1455,10 @@
             <a:graphicData uri="http://schemas.openxmlformats.org/drawingml/2006/picture">
               <pic:pic xmlns:pic="http://schemas.openxmlformats.org/drawingml/2006/picture">
                 <pic:nvPicPr>
-                  <pic:cNvPr id="1" name=""/>
-                  <pic:cNvPicPr/>
+                  <pic:cNvPr id="6" name="Imagen 1" descr=""/>
+                  <pic:cNvPicPr>
+                    <a:picLocks noChangeAspect="1" noChangeArrowheads="1"/>
+                  </pic:cNvPicPr>
                 </pic:nvPicPr>
                 <pic:blipFill>
                   <a:blip r:embed="rId1"/>
@@ -848,7 +1466,7 @@
                     <a:fillRect/>
                   </a:stretch>
                 </pic:blipFill>
-                <pic:spPr>
+                <pic:spPr bwMode="auto">
                   <a:xfrm>
                     <a:off x="0" y="0"/>
                     <a:ext cx="5731510" cy="1126490"/>
@@ -868,12 +1486,9 @@
 </file>
 
 <file path=word/numbering.xml><?xml version="1.0" encoding="utf-8"?>
-<w:numbering xmlns:wpc="http://schemas.microsoft.com/office/word/2010/wordprocessingCanvas" xmlns:cx="http://schemas.microsoft.com/office/drawing/2014/chartex" xmlns:cx1="http://schemas.microsoft.com/office/drawing/2015/9/8/chartex" xmlns:cx2="http://schemas.microsoft.com/office/drawing/2015/10/21/chartex" xmlns:cx3="http://schemas.microsoft.com/office/drawing/2016/5/9/chartex" xmlns:cx4="http://schemas.microsoft.com/office/drawing/2016/5/10/chartex" xmlns:cx5="http://schemas.microsoft.com/office/drawing/2016/5/11/chartex" xmlns:cx6="http://schemas.microsoft.com/office/drawing/2016/5/12/chartex" xmlns:cx7="http://schemas.microsoft.com/office/drawing/2016/5/13/chartex" xmlns:cx8="http://schemas.microsoft.com/office/drawing/2016/5/14/chartex" xmlns:mc="http://schemas.openxmlformats.org/markup-compatibility/2006" xmlns:aink="http://schemas.microsoft.com/office/drawing/2016/ink" xmlns:am3d="http://schemas.microsoft.com/office/drawing/2017/model3d" xmlns:o="urn:schemas-microsoft-com:office:office" xmlns:r="http://schemas.openxmlformats.org/officeDocument/2006/relationships" xmlns:m="http://schemas.openxmlformats.org/officeDocument/2006/math" xmlns:v="urn:schemas-microsoft-com:vml" xmlns:wp14="http://schemas.microsoft.com/office/word/2010/wordprocessingDrawing" xmlns:wp="http://schemas.openxmlformats.org/drawingml/2006/wordprocessingDrawing" xmlns:w10="urn:schemas-microsoft-com:office:word" xmlns:w="http://schemas.openxmlformats.org/wordprocessingml/2006/main" xmlns:w14="http://schemas.microsoft.com/office/word/2010/wordml" xmlns:w15="http://schemas.microsoft.com/office/word/2012/wordml" xmlns:w16cid="http://schemas.microsoft.com/office/word/2016/wordml/cid" xmlns:w16se="http://schemas.microsoft.com/office/word/2015/wordml/symex" xmlns:wpg="http://schemas.microsoft.com/office/word/2010/wordprocessingGroup" xmlns:wpi="http://schemas.microsoft.com/office/word/2010/wordprocessingInk" xmlns:wne="http://schemas.microsoft.com/office/word/2006/wordml" xmlns:wps="http://schemas.microsoft.com/office/word/2010/wordprocessingShape" mc:Ignorable="w14 w15 w16se w16cid wp14">
-  <w:abstractNum w:abstractNumId="0" w15:restartNumberingAfterBreak="0">
-    <w:nsid w:val="57A05A00"/>
-    <w:multiLevelType w:val="hybridMultilevel"/>
-    <w:tmpl w:val="6A66541C"/>
-    <w:lvl w:ilvl="0" w:tplc="0C0A0011">
+<w:numbering xmlns:w="http://schemas.openxmlformats.org/wordprocessingml/2006/main" xmlns:o="urn:schemas-microsoft-com:office:office" xmlns:r="http://schemas.openxmlformats.org/officeDocument/2006/relationships" xmlns:v="urn:schemas-microsoft-com:vml">
+  <w:abstractNum w:abstractNumId="1">
+    <w:lvl w:ilvl="0">
       <w:start w:val="1"/>
       <w:numFmt w:val="decimal"/>
       <w:lvlText w:val="%1)"/>
@@ -881,11 +1496,8 @@
       <w:pPr>
         <w:ind w:left="720" w:hanging="360"/>
       </w:pPr>
-      <w:rPr>
-        <w:rFonts w:hint="default"/>
-      </w:rPr>
     </w:lvl>
-    <w:lvl w:ilvl="1" w:tplc="0C0A0019" w:tentative="1">
+    <w:lvl w:ilvl="1">
       <w:start w:val="1"/>
       <w:numFmt w:val="lowerLetter"/>
       <w:lvlText w:val="%2."/>
@@ -894,7 +1506,7 @@
         <w:ind w:left="1440" w:hanging="360"/>
       </w:pPr>
     </w:lvl>
-    <w:lvl w:ilvl="2" w:tplc="0C0A001B" w:tentative="1">
+    <w:lvl w:ilvl="2">
       <w:start w:val="1"/>
       <w:numFmt w:val="lowerRoman"/>
       <w:lvlText w:val="%3."/>
@@ -903,7 +1515,7 @@
         <w:ind w:left="2160" w:hanging="180"/>
       </w:pPr>
     </w:lvl>
-    <w:lvl w:ilvl="3" w:tplc="0C0A000F" w:tentative="1">
+    <w:lvl w:ilvl="3">
       <w:start w:val="1"/>
       <w:numFmt w:val="decimal"/>
       <w:lvlText w:val="%4."/>
@@ -912,7 +1524,7 @@
         <w:ind w:left="2880" w:hanging="360"/>
       </w:pPr>
     </w:lvl>
-    <w:lvl w:ilvl="4" w:tplc="0C0A0019" w:tentative="1">
+    <w:lvl w:ilvl="4">
       <w:start w:val="1"/>
       <w:numFmt w:val="lowerLetter"/>
       <w:lvlText w:val="%5."/>
@@ -921,7 +1533,7 @@
         <w:ind w:left="3600" w:hanging="360"/>
       </w:pPr>
     </w:lvl>
-    <w:lvl w:ilvl="5" w:tplc="0C0A001B" w:tentative="1">
+    <w:lvl w:ilvl="5">
       <w:start w:val="1"/>
       <w:numFmt w:val="lowerRoman"/>
       <w:lvlText w:val="%6."/>
@@ -930,7 +1542,7 @@
         <w:ind w:left="4320" w:hanging="180"/>
       </w:pPr>
     </w:lvl>
-    <w:lvl w:ilvl="6" w:tplc="0C0A000F" w:tentative="1">
+    <w:lvl w:ilvl="6">
       <w:start w:val="1"/>
       <w:numFmt w:val="decimal"/>
       <w:lvlText w:val="%7."/>
@@ -939,7 +1551,7 @@
         <w:ind w:left="5040" w:hanging="360"/>
       </w:pPr>
     </w:lvl>
-    <w:lvl w:ilvl="7" w:tplc="0C0A0019" w:tentative="1">
+    <w:lvl w:ilvl="7">
       <w:start w:val="1"/>
       <w:numFmt w:val="lowerLetter"/>
       <w:lvlText w:val="%8."/>
@@ -948,7 +1560,7 @@
         <w:ind w:left="5760" w:hanging="360"/>
       </w:pPr>
     </w:lvl>
-    <w:lvl w:ilvl="8" w:tplc="0C0A001B" w:tentative="1">
+    <w:lvl w:ilvl="8">
       <w:start w:val="1"/>
       <w:numFmt w:val="lowerRoman"/>
       <w:lvlText w:val="%9."/>
@@ -958,132 +1570,133 @@
       </w:pPr>
     </w:lvl>
   </w:abstractNum>
-  <w:abstractNum w:abstractNumId="1" w15:restartNumberingAfterBreak="0">
-    <w:nsid w:val="78FA5017"/>
-    <w:multiLevelType w:val="hybridMultilevel"/>
-    <w:tmpl w:val="393C1A98"/>
-    <w:lvl w:ilvl="0" w:tplc="41107EB4">
+  <w:abstractNum w:abstractNumId="2">
+    <w:lvl w:ilvl="0">
       <w:start w:val="1"/>
-      <w:numFmt w:val="decimal"/>
-      <w:lvlText w:val="%1)"/>
+      <w:numFmt w:val="none"/>
+      <w:suff w:val="nothing"/>
+      <w:lvlText w:val=""/>
       <w:lvlJc w:val="left"/>
       <w:pPr>
-        <w:ind w:left="1080" w:hanging="360"/>
-      </w:pPr>
-      <w:rPr>
-        <w:rFonts w:hint="default"/>
-      </w:rPr>
+        <w:ind w:left="0" w:hanging="0"/>
+      </w:pPr>
     </w:lvl>
-    <w:lvl w:ilvl="1" w:tplc="0C0A0019" w:tentative="1">
+    <w:lvl w:ilvl="1">
       <w:start w:val="1"/>
-      <w:numFmt w:val="lowerLetter"/>
-      <w:lvlText w:val="%2."/>
+      <w:numFmt w:val="none"/>
+      <w:suff w:val="nothing"/>
+      <w:lvlText w:val=""/>
       <w:lvlJc w:val="left"/>
       <w:pPr>
-        <w:ind w:left="1800" w:hanging="360"/>
+        <w:ind w:left="0" w:hanging="0"/>
       </w:pPr>
     </w:lvl>
-    <w:lvl w:ilvl="2" w:tplc="0C0A001B" w:tentative="1">
+    <w:lvl w:ilvl="2">
       <w:start w:val="1"/>
-      <w:numFmt w:val="lowerRoman"/>
-      <w:lvlText w:val="%3."/>
-      <w:lvlJc w:val="right"/>
-      <w:pPr>
-        <w:ind w:left="2520" w:hanging="180"/>
+      <w:numFmt w:val="none"/>
+      <w:suff w:val="nothing"/>
+      <w:lvlText w:val=""/>
+      <w:lvlJc w:val="left"/>
+      <w:pPr>
+        <w:ind w:left="0" w:hanging="0"/>
       </w:pPr>
     </w:lvl>
-    <w:lvl w:ilvl="3" w:tplc="0C0A000F" w:tentative="1">
+    <w:lvl w:ilvl="3">
       <w:start w:val="1"/>
-      <w:numFmt w:val="decimal"/>
-      <w:lvlText w:val="%4."/>
+      <w:numFmt w:val="none"/>
+      <w:suff w:val="nothing"/>
+      <w:lvlText w:val=""/>
       <w:lvlJc w:val="left"/>
       <w:pPr>
-        <w:ind w:left="3240" w:hanging="360"/>
+        <w:ind w:left="0" w:hanging="0"/>
       </w:pPr>
     </w:lvl>
-    <w:lvl w:ilvl="4" w:tplc="0C0A0019" w:tentative="1">
+    <w:lvl w:ilvl="4">
       <w:start w:val="1"/>
-      <w:numFmt w:val="lowerLetter"/>
-      <w:lvlText w:val="%5."/>
+      <w:numFmt w:val="none"/>
+      <w:suff w:val="nothing"/>
+      <w:lvlText w:val=""/>
       <w:lvlJc w:val="left"/>
       <w:pPr>
-        <w:ind w:left="3960" w:hanging="360"/>
+        <w:ind w:left="0" w:hanging="0"/>
       </w:pPr>
     </w:lvl>
-    <w:lvl w:ilvl="5" w:tplc="0C0A001B" w:tentative="1">
+    <w:lvl w:ilvl="5">
       <w:start w:val="1"/>
-      <w:numFmt w:val="lowerRoman"/>
-      <w:lvlText w:val="%6."/>
-      <w:lvlJc w:val="right"/>
-      <w:pPr>
-        <w:ind w:left="4680" w:hanging="180"/>
+      <w:numFmt w:val="none"/>
+      <w:suff w:val="nothing"/>
+      <w:lvlText w:val=""/>
+      <w:lvlJc w:val="left"/>
+      <w:pPr>
+        <w:ind w:left="0" w:hanging="0"/>
       </w:pPr>
     </w:lvl>
-    <w:lvl w:ilvl="6" w:tplc="0C0A000F" w:tentative="1">
+    <w:lvl w:ilvl="6">
       <w:start w:val="1"/>
-      <w:numFmt w:val="decimal"/>
-      <w:lvlText w:val="%7."/>
+      <w:numFmt w:val="none"/>
+      <w:suff w:val="nothing"/>
+      <w:lvlText w:val=""/>
       <w:lvlJc w:val="left"/>
       <w:pPr>
-        <w:ind w:left="5400" w:hanging="360"/>
+        <w:ind w:left="0" w:hanging="0"/>
       </w:pPr>
     </w:lvl>
-    <w:lvl w:ilvl="7" w:tplc="0C0A0019" w:tentative="1">
+    <w:lvl w:ilvl="7">
       <w:start w:val="1"/>
-      <w:numFmt w:val="lowerLetter"/>
-      <w:lvlText w:val="%8."/>
+      <w:numFmt w:val="none"/>
+      <w:suff w:val="nothing"/>
+      <w:lvlText w:val=""/>
       <w:lvlJc w:val="left"/>
       <w:pPr>
-        <w:ind w:left="6120" w:hanging="360"/>
+        <w:ind w:left="0" w:hanging="0"/>
       </w:pPr>
     </w:lvl>
-    <w:lvl w:ilvl="8" w:tplc="0C0A001B" w:tentative="1">
+    <w:lvl w:ilvl="8">
       <w:start w:val="1"/>
-      <w:numFmt w:val="lowerRoman"/>
-      <w:lvlText w:val="%9."/>
-      <w:lvlJc w:val="right"/>
-      <w:pPr>
-        <w:ind w:left="6840" w:hanging="180"/>
+      <w:numFmt w:val="none"/>
+      <w:suff w:val="nothing"/>
+      <w:lvlText w:val=""/>
+      <w:lvlJc w:val="left"/>
+      <w:pPr>
+        <w:ind w:left="0" w:hanging="0"/>
       </w:pPr>
     </w:lvl>
   </w:abstractNum>
   <w:num w:numId="1">
-    <w:abstractNumId w:val="0"/>
+    <w:abstractNumId w:val="1"/>
   </w:num>
   <w:num w:numId="2">
-    <w:abstractNumId w:val="1"/>
+    <w:abstractNumId w:val="2"/>
   </w:num>
 </w:numbering>
 </file>
 
 <file path=word/styles.xml><?xml version="1.0" encoding="utf-8"?>
-<w:styles xmlns:mc="http://schemas.openxmlformats.org/markup-compatibility/2006" xmlns:r="http://schemas.openxmlformats.org/officeDocument/2006/relationships" xmlns:w="http://schemas.openxmlformats.org/wordprocessingml/2006/main" xmlns:w14="http://schemas.microsoft.com/office/word/2010/wordml" xmlns:w15="http://schemas.microsoft.com/office/word/2012/wordml" xmlns:w16cid="http://schemas.microsoft.com/office/word/2016/wordml/cid" xmlns:w16se="http://schemas.microsoft.com/office/word/2015/wordml/symex" mc:Ignorable="w14 w15 w16se w16cid">
+<w:styles xmlns:w="http://schemas.openxmlformats.org/wordprocessingml/2006/main" xmlns:w14="http://schemas.microsoft.com/office/word/2010/wordml" xmlns:mc="http://schemas.openxmlformats.org/markup-compatibility/2006" mc:Ignorable="w14">
   <w:docDefaults>
     <w:rPrDefault>
       <w:rPr>
-        <w:rFonts w:asciiTheme="minorHAnsi" w:eastAsiaTheme="minorHAnsi" w:hAnsiTheme="minorHAnsi" w:cstheme="minorBidi"/>
+        <w:rFonts w:ascii="Calibri" w:hAnsi="Calibri" w:eastAsia="Calibri" w:cs="" w:asciiTheme="minorHAnsi" w:cstheme="minorBidi" w:eastAsiaTheme="minorHAnsi" w:hAnsiTheme="minorHAnsi"/>
         <w:sz w:val="22"/>
         <w:szCs w:val="22"/>
         <w:lang w:val="es-ES" w:eastAsia="en-US" w:bidi="ar-SA"/>
       </w:rPr>
     </w:rPrDefault>
     <w:pPrDefault>
-      <w:pPr>
-        <w:spacing w:after="160" w:line="259" w:lineRule="auto"/>
-      </w:pPr>
+      <w:pPr/>
     </w:pPrDefault>
   </w:docDefaults>
   <w:latentStyles w:defLockedState="0" w:defUIPriority="99" w:defSemiHidden="0" w:defUnhideWhenUsed="0" w:defQFormat="0" w:count="375">
     <w:lsdException w:name="Normal" w:uiPriority="0" w:qFormat="1"/>
     <w:lsdException w:name="heading 1" w:uiPriority="9" w:qFormat="1"/>
-    <w:lsdException w:name="heading 2" w:semiHidden="1" w:uiPriority="9" w:unhideWhenUsed="1" w:qFormat="1"/>
-    <w:lsdException w:name="heading 3" w:semiHidden="1" w:uiPriority="9" w:unhideWhenUsed="1" w:qFormat="1"/>
-    <w:lsdException w:name="heading 4" w:semiHidden="1" w:uiPriority="9" w:unhideWhenUsed="1" w:qFormat="1"/>
-    <w:lsdException w:name="heading 5" w:semiHidden="1" w:uiPriority="9" w:unhideWhenUsed="1" w:qFormat="1"/>
-    <w:lsdException w:name="heading 6" w:semiHidden="1" w:uiPriority="9" w:unhideWhenUsed="1" w:qFormat="1"/>
-    <w:lsdException w:name="heading 7" w:semiHidden="1" w:uiPriority="9" w:unhideWhenUsed="1" w:qFormat="1"/>
-    <w:lsdException w:name="heading 8" w:semiHidden="1" w:uiPriority="9" w:unhideWhenUsed="1" w:qFormat="1"/>
-    <w:lsdException w:name="heading 9" w:semiHidden="1" w:uiPriority="9" w:unhideWhenUsed="1" w:qFormat="1"/>
+    <w:lsdException w:name="heading 2" w:uiPriority="9" w:semiHidden="1" w:unhideWhenUsed="1" w:qFormat="1"/>
+    <w:lsdException w:name="heading 3" w:uiPriority="9" w:semiHidden="1" w:unhideWhenUsed="1" w:qFormat="1"/>
+    <w:lsdException w:name="heading 4" w:uiPriority="9" w:semiHidden="1" w:unhideWhenUsed="1" w:qFormat="1"/>
+    <w:lsdException w:name="heading 5" w:uiPriority="9" w:semiHidden="1" w:unhideWhenUsed="1" w:qFormat="1"/>
+    <w:lsdException w:name="heading 6" w:uiPriority="9" w:semiHidden="1" w:unhideWhenUsed="1" w:qFormat="1"/>
+    <w:lsdException w:name="heading 7" w:uiPriority="9" w:semiHidden="1" w:unhideWhenUsed="1" w:qFormat="1"/>
+    <w:lsdException w:name="heading 8" w:uiPriority="9" w:semiHidden="1" w:unhideWhenUsed="1" w:qFormat="1"/>
+    <w:lsdException w:name="heading 9" w:uiPriority="9" w:semiHidden="1" w:unhideWhenUsed="1" w:qFormat="1"/>
     <w:lsdException w:name="index 1" w:semiHidden="1" w:unhideWhenUsed="1"/>
     <w:lsdException w:name="index 2" w:semiHidden="1" w:unhideWhenUsed="1"/>
     <w:lsdException w:name="index 3" w:semiHidden="1" w:unhideWhenUsed="1"/>
@@ -1093,22 +1706,22 @@
     <w:lsdException w:name="index 7" w:semiHidden="1" w:unhideWhenUsed="1"/>
     <w:lsdException w:name="index 8" w:semiHidden="1" w:unhideWhenUsed="1"/>
     <w:lsdException w:name="index 9" w:semiHidden="1" w:unhideWhenUsed="1"/>
-    <w:lsdException w:name="toc 1" w:semiHidden="1" w:uiPriority="39" w:unhideWhenUsed="1"/>
-    <w:lsdException w:name="toc 2" w:semiHidden="1" w:uiPriority="39" w:unhideWhenUsed="1"/>
-    <w:lsdException w:name="toc 3" w:semiHidden="1" w:uiPriority="39" w:unhideWhenUsed="1"/>
-    <w:lsdException w:name="toc 4" w:semiHidden="1" w:uiPriority="39" w:unhideWhenUsed="1"/>
-    <w:lsdException w:name="toc 5" w:semiHidden="1" w:uiPriority="39" w:unhideWhenUsed="1"/>
-    <w:lsdException w:name="toc 6" w:semiHidden="1" w:uiPriority="39" w:unhideWhenUsed="1"/>
-    <w:lsdException w:name="toc 7" w:semiHidden="1" w:uiPriority="39" w:unhideWhenUsed="1"/>
-    <w:lsdException w:name="toc 8" w:semiHidden="1" w:uiPriority="39" w:unhideWhenUsed="1"/>
-    <w:lsdException w:name="toc 9" w:semiHidden="1" w:uiPriority="39" w:unhideWhenUsed="1"/>
+    <w:lsdException w:name="toc 1" w:uiPriority="39" w:semiHidden="1" w:unhideWhenUsed="1"/>
+    <w:lsdException w:name="toc 2" w:uiPriority="39" w:semiHidden="1" w:unhideWhenUsed="1"/>
+    <w:lsdException w:name="toc 3" w:uiPriority="39" w:semiHidden="1" w:unhideWhenUsed="1"/>
+    <w:lsdException w:name="toc 4" w:uiPriority="39" w:semiHidden="1" w:unhideWhenUsed="1"/>
+    <w:lsdException w:name="toc 5" w:uiPriority="39" w:semiHidden="1" w:unhideWhenUsed="1"/>
+    <w:lsdException w:name="toc 6" w:uiPriority="39" w:semiHidden="1" w:unhideWhenUsed="1"/>
+    <w:lsdException w:name="toc 7" w:uiPriority="39" w:semiHidden="1" w:unhideWhenUsed="1"/>
+    <w:lsdException w:name="toc 8" w:uiPriority="39" w:semiHidden="1" w:unhideWhenUsed="1"/>
+    <w:lsdException w:name="toc 9" w:uiPriority="39" w:semiHidden="1" w:unhideWhenUsed="1"/>
     <w:lsdException w:name="Normal Indent" w:semiHidden="1" w:unhideWhenUsed="1"/>
     <w:lsdException w:name="footnote text" w:semiHidden="1" w:unhideWhenUsed="1"/>
     <w:lsdException w:name="annotation text" w:semiHidden="1" w:unhideWhenUsed="1"/>
     <w:lsdException w:name="header" w:semiHidden="1" w:unhideWhenUsed="1"/>
     <w:lsdException w:name="footer" w:semiHidden="1" w:unhideWhenUsed="1"/>
     <w:lsdException w:name="index heading" w:semiHidden="1" w:unhideWhenUsed="1"/>
-    <w:lsdException w:name="caption" w:semiHidden="1" w:uiPriority="35" w:unhideWhenUsed="1" w:qFormat="1"/>
+    <w:lsdException w:name="caption" w:uiPriority="35" w:semiHidden="1" w:unhideWhenUsed="1" w:qFormat="1"/>
     <w:lsdException w:name="table of figures" w:semiHidden="1" w:unhideWhenUsed="1"/>
     <w:lsdException w:name="envelope address" w:semiHidden="1" w:unhideWhenUsed="1"/>
     <w:lsdException w:name="envelope return" w:semiHidden="1" w:unhideWhenUsed="1"/>
@@ -1139,7 +1752,7 @@
     <w:lsdException w:name="Title" w:uiPriority="10" w:qFormat="1"/>
     <w:lsdException w:name="Closing" w:semiHidden="1" w:unhideWhenUsed="1"/>
     <w:lsdException w:name="Signature" w:semiHidden="1" w:unhideWhenUsed="1"/>
-    <w:lsdException w:name="Default Paragraph Font" w:semiHidden="1" w:uiPriority="1" w:unhideWhenUsed="1"/>
+    <w:lsdException w:name="Default Paragraph Font" w:uiPriority="1" w:semiHidden="1" w:unhideWhenUsed="1"/>
     <w:lsdException w:name="Body Text" w:semiHidden="1" w:unhideWhenUsed="1"/>
     <w:lsdException w:name="Body Text Indent" w:semiHidden="1" w:unhideWhenUsed="1"/>
     <w:lsdException w:name="List Continue" w:semiHidden="1" w:unhideWhenUsed="1"/>
@@ -1339,8 +1952,8 @@
     <w:lsdException w:name="Subtle Reference" w:uiPriority="31" w:qFormat="1"/>
     <w:lsdException w:name="Intense Reference" w:uiPriority="32" w:qFormat="1"/>
     <w:lsdException w:name="Book Title" w:uiPriority="33" w:qFormat="1"/>
-    <w:lsdException w:name="Bibliography" w:semiHidden="1" w:uiPriority="37" w:unhideWhenUsed="1"/>
-    <w:lsdException w:name="TOC Heading" w:semiHidden="1" w:uiPriority="39" w:unhideWhenUsed="1" w:qFormat="1"/>
+    <w:lsdException w:name="Bibliography" w:uiPriority="37" w:semiHidden="1" w:unhideWhenUsed="1"/>
+    <w:lsdException w:name="TOC Heading" w:uiPriority="39" w:semiHidden="1" w:unhideWhenUsed="1" w:qFormat="1"/>
     <w:lsdException w:name="Plain Table 1" w:uiPriority="41"/>
     <w:lsdException w:name="Plain Table 2" w:uiPriority="42"/>
     <w:lsdException w:name="Plain Table 3" w:uiPriority="43"/>
@@ -1450,15 +2063,191 @@
     <w:lsdException w:name="Hashtag" w:semiHidden="1" w:unhideWhenUsed="1"/>
     <w:lsdException w:name="Unresolved Mention" w:semiHidden="1" w:unhideWhenUsed="1"/>
   </w:latentStyles>
-  <w:style w:type="paragraph" w:default="1" w:styleId="Normal">
+  <w:style w:type="paragraph" w:styleId="Normal" w:default="1">
     <w:name w:val="Normal"/>
     <w:qFormat/>
+    <w:pPr>
+      <w:widowControl/>
+      <w:bidi w:val="0"/>
+      <w:spacing w:lineRule="auto" w:line="259" w:before="0" w:after="160"/>
+      <w:jc w:val="left"/>
+    </w:pPr>
+    <w:rPr>
+      <w:rFonts w:ascii="Calibri" w:hAnsi="Calibri" w:eastAsia="Calibri" w:cs="" w:asciiTheme="minorHAnsi" w:cstheme="minorBidi" w:eastAsiaTheme="minorHAnsi" w:hAnsiTheme="minorHAnsi"/>
+      <w:color w:val="auto"/>
+      <w:kern w:val="0"/>
+      <w:sz w:val="22"/>
+      <w:szCs w:val="22"/>
+      <w:lang w:val="es-ES" w:eastAsia="en-US" w:bidi="ar-SA"/>
+    </w:rPr>
   </w:style>
-  <w:style w:type="character" w:default="1" w:styleId="Fuentedeprrafopredeter">
+  <w:style w:type="character" w:styleId="DefaultParagraphFont" w:default="1">
     <w:name w:val="Default Paragraph Font"/>
     <w:uiPriority w:val="1"/>
     <w:semiHidden/>
     <w:unhideWhenUsed/>
+    <w:qFormat/>
+    <w:rPr/>
+  </w:style>
+  <w:style w:type="character" w:styleId="EncabezadoCar" w:customStyle="1">
+    <w:name w:val="Encabezado Car"/>
+    <w:basedOn w:val="DefaultParagraphFont"/>
+    <w:link w:val="Encabezado"/>
+    <w:uiPriority w:val="99"/>
+    <w:qFormat/>
+    <w:rsid w:val="00567e82"/>
+    <w:rPr/>
+  </w:style>
+  <w:style w:type="character" w:styleId="PiedepginaCar" w:customStyle="1">
+    <w:name w:val="Pie de página Car"/>
+    <w:basedOn w:val="DefaultParagraphFont"/>
+    <w:link w:val="Piedepgina"/>
+    <w:uiPriority w:val="99"/>
+    <w:qFormat/>
+    <w:rsid w:val="00567e82"/>
+    <w:rPr/>
+  </w:style>
+  <w:style w:type="character" w:styleId="TextodegloboCar" w:customStyle="1">
+    <w:name w:val="Texto de globo Car"/>
+    <w:basedOn w:val="DefaultParagraphFont"/>
+    <w:link w:val="Textodeglobo"/>
+    <w:uiPriority w:val="99"/>
+    <w:semiHidden/>
+    <w:qFormat/>
+    <w:rsid w:val="00567e82"/>
+    <w:rPr>
+      <w:rFonts w:ascii="Segoe UI" w:hAnsi="Segoe UI" w:cs="Segoe UI"/>
+      <w:sz w:val="18"/>
+      <w:szCs w:val="18"/>
+    </w:rPr>
+  </w:style>
+  <w:style w:type="paragraph" w:styleId="Heading">
+    <w:name w:val="Heading"/>
+    <w:basedOn w:val="Normal"/>
+    <w:next w:val="TextBody"/>
+    <w:qFormat/>
+    <w:pPr>
+      <w:keepNext w:val="true"/>
+      <w:spacing w:before="240" w:after="120"/>
+    </w:pPr>
+    <w:rPr>
+      <w:rFonts w:ascii="Liberation Sans" w:hAnsi="Liberation Sans" w:eastAsia="Noto Sans CJK SC" w:cs="Lohit Devanagari"/>
+      <w:sz w:val="28"/>
+      <w:szCs w:val="28"/>
+    </w:rPr>
+  </w:style>
+  <w:style w:type="paragraph" w:styleId="TextBody">
+    <w:name w:val="Body Text"/>
+    <w:basedOn w:val="Normal"/>
+    <w:pPr>
+      <w:spacing w:lineRule="auto" w:line="276" w:before="0" w:after="140"/>
+    </w:pPr>
+    <w:rPr/>
+  </w:style>
+  <w:style w:type="paragraph" w:styleId="List">
+    <w:name w:val="List"/>
+    <w:basedOn w:val="TextBody"/>
+    <w:pPr/>
+    <w:rPr>
+      <w:rFonts w:cs="Lohit Devanagari"/>
+    </w:rPr>
+  </w:style>
+  <w:style w:type="paragraph" w:styleId="Caption">
+    <w:name w:val="Caption"/>
+    <w:basedOn w:val="Normal"/>
+    <w:qFormat/>
+    <w:pPr>
+      <w:suppressLineNumbers/>
+      <w:spacing w:before="120" w:after="120"/>
+    </w:pPr>
+    <w:rPr>
+      <w:rFonts w:cs="Lohit Devanagari"/>
+      <w:i/>
+      <w:iCs/>
+      <w:sz w:val="24"/>
+      <w:szCs w:val="24"/>
+    </w:rPr>
+  </w:style>
+  <w:style w:type="paragraph" w:styleId="Index">
+    <w:name w:val="Index"/>
+    <w:basedOn w:val="Normal"/>
+    <w:qFormat/>
+    <w:pPr>
+      <w:suppressLineNumbers/>
+    </w:pPr>
+    <w:rPr>
+      <w:rFonts w:cs="Lohit Devanagari"/>
+    </w:rPr>
+  </w:style>
+  <w:style w:type="paragraph" w:styleId="Header">
+    <w:name w:val="Header"/>
+    <w:basedOn w:val="Normal"/>
+    <w:link w:val="EncabezadoCar"/>
+    <w:uiPriority w:val="99"/>
+    <w:unhideWhenUsed/>
+    <w:rsid w:val="00567e82"/>
+    <w:pPr>
+      <w:tabs>
+        <w:tab w:val="center" w:pos="4513" w:leader="none"/>
+        <w:tab w:val="right" w:pos="9026" w:leader="none"/>
+      </w:tabs>
+      <w:spacing w:lineRule="auto" w:line="240" w:before="0" w:after="0"/>
+    </w:pPr>
+    <w:rPr/>
+  </w:style>
+  <w:style w:type="paragraph" w:styleId="Footer">
+    <w:name w:val="Footer"/>
+    <w:basedOn w:val="Normal"/>
+    <w:link w:val="PiedepginaCar"/>
+    <w:uiPriority w:val="99"/>
+    <w:unhideWhenUsed/>
+    <w:rsid w:val="00567e82"/>
+    <w:pPr>
+      <w:tabs>
+        <w:tab w:val="center" w:pos="4513" w:leader="none"/>
+        <w:tab w:val="right" w:pos="9026" w:leader="none"/>
+      </w:tabs>
+      <w:spacing w:lineRule="auto" w:line="240" w:before="0" w:after="0"/>
+    </w:pPr>
+    <w:rPr/>
+  </w:style>
+  <w:style w:type="paragraph" w:styleId="BalloonText">
+    <w:name w:val="Balloon Text"/>
+    <w:basedOn w:val="Normal"/>
+    <w:link w:val="TextodegloboCar"/>
+    <w:uiPriority w:val="99"/>
+    <w:semiHidden/>
+    <w:unhideWhenUsed/>
+    <w:qFormat/>
+    <w:rsid w:val="00567e82"/>
+    <w:pPr>
+      <w:spacing w:lineRule="auto" w:line="240" w:before="0" w:after="0"/>
+    </w:pPr>
+    <w:rPr>
+      <w:rFonts w:ascii="Segoe UI" w:hAnsi="Segoe UI" w:cs="Segoe UI"/>
+      <w:sz w:val="18"/>
+      <w:szCs w:val="18"/>
+    </w:rPr>
+  </w:style>
+  <w:style w:type="paragraph" w:styleId="ListParagraph">
+    <w:name w:val="List Paragraph"/>
+    <w:basedOn w:val="Normal"/>
+    <w:uiPriority w:val="34"/>
+    <w:qFormat/>
+    <w:rsid w:val="00567e82"/>
+    <w:pPr>
+      <w:spacing w:before="0" w:after="160"/>
+      <w:ind w:left="720" w:hanging="0"/>
+      <w:contextualSpacing/>
+    </w:pPr>
+    <w:rPr/>
+  </w:style>
+  <w:style w:type="numbering" w:styleId="NoList" w:default="1">
+    <w:name w:val="No List"/>
+    <w:uiPriority w:val="99"/>
+    <w:semiHidden/>
+    <w:unhideWhenUsed/>
+    <w:qFormat/>
   </w:style>
   <w:style w:type="table" w:default="1" w:styleId="Tablanormal">
     <w:name w:val="Normal Table"/>
@@ -1475,115 +2264,24 @@
       </w:tblCellMar>
     </w:tblPr>
   </w:style>
-  <w:style w:type="numbering" w:default="1" w:styleId="Sinlista">
-    <w:name w:val="No List"/>
-    <w:uiPriority w:val="99"/>
-    <w:semiHidden/>
-    <w:unhideWhenUsed/>
-  </w:style>
-  <w:style w:type="paragraph" w:styleId="Encabezado">
-    <w:name w:val="header"/>
-    <w:basedOn w:val="Normal"/>
-    <w:link w:val="EncabezadoCar"/>
-    <w:uiPriority w:val="99"/>
-    <w:unhideWhenUsed/>
-    <w:rsid w:val="00567E82"/>
-    <w:pPr>
-      <w:tabs>
-        <w:tab w:val="center" w:pos="4513"/>
-        <w:tab w:val="right" w:pos="9026"/>
-      </w:tabs>
-      <w:spacing w:after="0" w:line="240" w:lineRule="auto"/>
-    </w:pPr>
-  </w:style>
-  <w:style w:type="character" w:customStyle="1" w:styleId="EncabezadoCar">
-    <w:name w:val="Encabezado Car"/>
-    <w:basedOn w:val="Fuentedeprrafopredeter"/>
-    <w:link w:val="Encabezado"/>
-    <w:uiPriority w:val="99"/>
-    <w:rsid w:val="00567E82"/>
-  </w:style>
-  <w:style w:type="paragraph" w:styleId="Piedepgina">
-    <w:name w:val="footer"/>
-    <w:basedOn w:val="Normal"/>
-    <w:link w:val="PiedepginaCar"/>
-    <w:uiPriority w:val="99"/>
-    <w:unhideWhenUsed/>
-    <w:rsid w:val="00567E82"/>
-    <w:pPr>
-      <w:tabs>
-        <w:tab w:val="center" w:pos="4513"/>
-        <w:tab w:val="right" w:pos="9026"/>
-      </w:tabs>
-      <w:spacing w:after="0" w:line="240" w:lineRule="auto"/>
-    </w:pPr>
-  </w:style>
-  <w:style w:type="character" w:customStyle="1" w:styleId="PiedepginaCar">
-    <w:name w:val="Pie de página Car"/>
-    <w:basedOn w:val="Fuentedeprrafopredeter"/>
-    <w:link w:val="Piedepgina"/>
-    <w:uiPriority w:val="99"/>
-    <w:rsid w:val="00567E82"/>
-  </w:style>
-  <w:style w:type="paragraph" w:styleId="Textodeglobo">
-    <w:name w:val="Balloon Text"/>
-    <w:basedOn w:val="Normal"/>
-    <w:link w:val="TextodegloboCar"/>
-    <w:uiPriority w:val="99"/>
-    <w:semiHidden/>
-    <w:unhideWhenUsed/>
-    <w:rsid w:val="00567E82"/>
-    <w:pPr>
-      <w:spacing w:after="0" w:line="240" w:lineRule="auto"/>
-    </w:pPr>
-    <w:rPr>
-      <w:rFonts w:ascii="Segoe UI" w:hAnsi="Segoe UI" w:cs="Segoe UI"/>
-      <w:sz w:val="18"/>
-      <w:szCs w:val="18"/>
-    </w:rPr>
-  </w:style>
-  <w:style w:type="character" w:customStyle="1" w:styleId="TextodegloboCar">
-    <w:name w:val="Texto de globo Car"/>
-    <w:basedOn w:val="Fuentedeprrafopredeter"/>
-    <w:link w:val="Textodeglobo"/>
-    <w:uiPriority w:val="99"/>
-    <w:semiHidden/>
-    <w:rsid w:val="00567E82"/>
-    <w:rPr>
-      <w:rFonts w:ascii="Segoe UI" w:hAnsi="Segoe UI" w:cs="Segoe UI"/>
-      <w:sz w:val="18"/>
-      <w:szCs w:val="18"/>
-    </w:rPr>
-  </w:style>
   <w:style w:type="table" w:styleId="Tablaconcuadrcula">
     <w:name w:val="Table Grid"/>
     <w:basedOn w:val="Tablanormal"/>
     <w:uiPriority w:val="39"/>
-    <w:rsid w:val="00567E82"/>
+    <w:rsid w:val="00567e82"/>
     <w:pPr>
       <w:spacing w:after="0" w:line="240" w:lineRule="auto"/>
     </w:pPr>
     <w:tblPr>
       <w:tblBorders>
-        <w:top w:val="single" w:sz="4" w:space="0" w:color="auto"/>
-        <w:left w:val="single" w:sz="4" w:space="0" w:color="auto"/>
-        <w:bottom w:val="single" w:sz="4" w:space="0" w:color="auto"/>
-        <w:right w:val="single" w:sz="4" w:space="0" w:color="auto"/>
-        <w:insideH w:val="single" w:sz="4" w:space="0" w:color="auto"/>
-        <w:insideV w:val="single" w:sz="4" w:space="0" w:color="auto"/>
+        <w:top w:val="single" w:color="auto" w:sz="4" w:space="0"/>
+        <w:left w:val="single" w:color="auto" w:sz="4" w:space="0"/>
+        <w:bottom w:val="single" w:color="auto" w:sz="4" w:space="0"/>
+        <w:right w:val="single" w:color="auto" w:sz="4" w:space="0"/>
+        <w:insideH w:val="single" w:color="auto" w:sz="4" w:space="0"/>
+        <w:insideV w:val="single" w:color="auto" w:sz="4" w:space="0"/>
       </w:tblBorders>
     </w:tblPr>
-  </w:style>
-  <w:style w:type="paragraph" w:styleId="Prrafodelista">
-    <w:name w:val="List Paragraph"/>
-    <w:basedOn w:val="Normal"/>
-    <w:uiPriority w:val="34"/>
-    <w:qFormat/>
-    <w:rsid w:val="00567E82"/>
-    <w:pPr>
-      <w:ind w:left="720"/>
-      <w:contextualSpacing/>
-    </w:pPr>
   </w:style>
 </w:styles>
 </file>

</xml_diff>

<commit_message>
secuencia terminado + 1 colaboracion + word actualizado
me habia olvidado de subir el word :(
</commit_message>
<xml_diff>
--- a/Trabajo Práctico N2 - Modelado UML.docx
+++ b/Trabajo Práctico N2 - Modelado UML.docx
@@ -1,19 +1,18 @@
 
 <file path=word/document.xml><?xml version="1.0" encoding="utf-8"?>
-<w:document xmlns:o="urn:schemas-microsoft-com:office:office" xmlns:r="http://schemas.openxmlformats.org/officeDocument/2006/relationships" xmlns:v="urn:schemas-microsoft-com:vml" xmlns:w="http://schemas.openxmlformats.org/wordprocessingml/2006/main" xmlns:w10="urn:schemas-microsoft-com:office:word" xmlns:wp="http://schemas.openxmlformats.org/drawingml/2006/wordprocessingDrawing" xmlns:wps="http://schemas.microsoft.com/office/word/2010/wordprocessingShape" xmlns:wpg="http://schemas.microsoft.com/office/word/2010/wordprocessingGroup" xmlns:mc="http://schemas.openxmlformats.org/markup-compatibility/2006" xmlns:wp14="http://schemas.microsoft.com/office/word/2010/wordprocessingDrawing" xmlns:w14="http://schemas.microsoft.com/office/word/2010/wordml" mc:Ignorable="w14 wp14">
+<w:document xmlns:wpc="http://schemas.microsoft.com/office/word/2010/wordprocessingCanvas" xmlns:mc="http://schemas.openxmlformats.org/markup-compatibility/2006" xmlns:o="urn:schemas-microsoft-com:office:office" xmlns:r="http://schemas.openxmlformats.org/officeDocument/2006/relationships" xmlns:m="http://schemas.openxmlformats.org/officeDocument/2006/math" xmlns:v="urn:schemas-microsoft-com:vml" xmlns:wp14="http://schemas.microsoft.com/office/word/2010/wordprocessingDrawing" xmlns:wp="http://schemas.openxmlformats.org/drawingml/2006/wordprocessingDrawing" xmlns:w10="urn:schemas-microsoft-com:office:word" xmlns:w="http://schemas.openxmlformats.org/wordprocessingml/2006/main" xmlns:w14="http://schemas.microsoft.com/office/word/2010/wordml" xmlns:w15="http://schemas.microsoft.com/office/word/2012/wordml" xmlns:wpg="http://schemas.microsoft.com/office/word/2010/wordprocessingGroup" xmlns:wpi="http://schemas.microsoft.com/office/word/2010/wordprocessingInk" xmlns:wne="http://schemas.microsoft.com/office/word/2006/wordml" xmlns:wps="http://schemas.microsoft.com/office/word/2010/wordprocessingShape" mc:Ignorable="w14 w15 wp14">
   <w:body>
     <w:p>
-      <w:pPr>
-        <w:pStyle w:val="Normal"/>
-        <w:rPr/>
-      </w:pPr>
-      <w:r>
-        <w:rPr/>
+      <w:r>
+        <w:rPr>
+          <w:noProof/>
+          <w:lang w:val="es-AR" w:eastAsia="es-AR"/>
+        </w:rPr>
         <w:drawing>
           <wp:inline distT="0" distB="0" distL="0" distR="2540">
             <wp:extent cx="5731510" cy="1360170"/>
             <wp:effectExtent l="0" t="0" r="0" b="0"/>
-            <wp:docPr id="1" name="Imagen 2" descr=""/>
+            <wp:docPr id="1" name="Imagen 2"/>
             <wp:cNvGraphicFramePr>
               <a:graphicFrameLocks xmlns:a="http://schemas.openxmlformats.org/drawingml/2006/main" noChangeAspect="1"/>
             </wp:cNvGraphicFramePr>
@@ -21,13 +20,13 @@
               <a:graphicData uri="http://schemas.openxmlformats.org/drawingml/2006/picture">
                 <pic:pic xmlns:pic="http://schemas.openxmlformats.org/drawingml/2006/picture">
                   <pic:nvPicPr>
-                    <pic:cNvPr id="1" name="Imagen 2" descr=""/>
+                    <pic:cNvPr id="1" name="Imagen 2"/>
                     <pic:cNvPicPr>
                       <a:picLocks noChangeAspect="1" noChangeArrowheads="1"/>
                     </pic:cNvPicPr>
                   </pic:nvPicPr>
                   <pic:blipFill>
-                    <a:blip r:embed="rId2"/>
+                    <a:blip r:embed="rId7"/>
                     <a:stretch>
                       <a:fillRect/>
                     </a:stretch>
@@ -50,11 +49,9 @@
     </w:p>
     <w:p>
       <w:pPr>
-        <w:pStyle w:val="Normal"/>
         <w:jc w:val="center"/>
         <w:rPr>
           <w:b/>
-          <w:b/>
           <w:sz w:val="24"/>
         </w:rPr>
       </w:pPr>
@@ -68,11 +65,9 @@
     </w:p>
     <w:p>
       <w:pPr>
-        <w:pStyle w:val="Normal"/>
         <w:jc w:val="center"/>
         <w:rPr>
           <w:b/>
-          <w:b/>
           <w:sz w:val="24"/>
         </w:rPr>
       </w:pPr>
@@ -86,28 +81,18 @@
     </w:p>
     <w:p>
       <w:pPr>
-        <w:pStyle w:val="Normal"/>
         <w:jc w:val="center"/>
         <w:rPr>
           <w:b/>
-          <w:b/>
-          <w:sz w:val="24"/>
-        </w:rPr>
-      </w:pPr>
-      <w:r>
-        <w:rPr>
-          <w:b/>
-          <w:sz w:val="24"/>
-        </w:rPr>
-      </w:r>
-    </w:p>
-    <w:p>
-      <w:pPr>
-        <w:pStyle w:val="Normal"/>
+          <w:sz w:val="24"/>
+        </w:rPr>
+      </w:pPr>
+    </w:p>
+    <w:p>
+      <w:pPr>
         <w:jc w:val="center"/>
         <w:rPr>
           <w:b/>
-          <w:b/>
           <w:sz w:val="24"/>
         </w:rPr>
       </w:pPr>
@@ -121,28 +106,18 @@
     </w:p>
     <w:p>
       <w:pPr>
-        <w:pStyle w:val="Normal"/>
         <w:jc w:val="center"/>
         <w:rPr>
           <w:b/>
-          <w:b/>
-          <w:sz w:val="24"/>
-        </w:rPr>
-      </w:pPr>
-      <w:r>
-        <w:rPr>
-          <w:b/>
-          <w:sz w:val="24"/>
-        </w:rPr>
-      </w:r>
-    </w:p>
-    <w:p>
-      <w:pPr>
-        <w:pStyle w:val="Normal"/>
+          <w:sz w:val="24"/>
+        </w:rPr>
+      </w:pPr>
+    </w:p>
+    <w:p>
+      <w:pPr>
         <w:jc w:val="center"/>
         <w:rPr>
           <w:b/>
-          <w:b/>
           <w:sz w:val="24"/>
         </w:rPr>
       </w:pPr>
@@ -156,28 +131,18 @@
     </w:p>
     <w:p>
       <w:pPr>
-        <w:pStyle w:val="Normal"/>
         <w:jc w:val="center"/>
         <w:rPr>
           <w:b/>
-          <w:b/>
-          <w:sz w:val="24"/>
-        </w:rPr>
-      </w:pPr>
-      <w:r>
-        <w:rPr>
-          <w:b/>
-          <w:sz w:val="24"/>
-        </w:rPr>
-      </w:r>
-    </w:p>
-    <w:p>
-      <w:pPr>
-        <w:pStyle w:val="Normal"/>
+          <w:sz w:val="24"/>
+        </w:rPr>
+      </w:pPr>
+    </w:p>
+    <w:p>
+      <w:pPr>
         <w:jc w:val="center"/>
         <w:rPr>
           <w:b/>
-          <w:b/>
           <w:sz w:val="24"/>
         </w:rPr>
       </w:pPr>
@@ -191,11 +156,9 @@
     </w:p>
     <w:p>
       <w:pPr>
-        <w:pStyle w:val="Normal"/>
         <w:jc w:val="center"/>
         <w:rPr>
           <w:b/>
-          <w:b/>
           <w:sz w:val="24"/>
         </w:rPr>
       </w:pPr>
@@ -209,11 +172,9 @@
     </w:p>
     <w:p>
       <w:pPr>
-        <w:pStyle w:val="Normal"/>
         <w:jc w:val="center"/>
         <w:rPr>
           <w:b/>
-          <w:b/>
           <w:sz w:val="24"/>
         </w:rPr>
       </w:pPr>
@@ -227,11 +188,9 @@
     </w:p>
     <w:p>
       <w:pPr>
-        <w:pStyle w:val="Normal"/>
         <w:jc w:val="center"/>
         <w:rPr>
           <w:b/>
-          <w:b/>
           <w:sz w:val="24"/>
         </w:rPr>
       </w:pPr>
@@ -245,11 +204,9 @@
     </w:p>
     <w:p>
       <w:pPr>
-        <w:pStyle w:val="Normal"/>
         <w:jc w:val="center"/>
         <w:rPr>
           <w:b/>
-          <w:b/>
           <w:sz w:val="24"/>
         </w:rPr>
       </w:pPr>
@@ -263,28 +220,18 @@
     </w:p>
     <w:p>
       <w:pPr>
-        <w:pStyle w:val="Normal"/>
         <w:jc w:val="center"/>
         <w:rPr>
           <w:b/>
-          <w:b/>
-          <w:sz w:val="24"/>
-        </w:rPr>
-      </w:pPr>
-      <w:r>
-        <w:rPr>
-          <w:b/>
-          <w:sz w:val="24"/>
-        </w:rPr>
-      </w:r>
-    </w:p>
-    <w:p>
-      <w:pPr>
-        <w:pStyle w:val="Normal"/>
+          <w:sz w:val="24"/>
+        </w:rPr>
+      </w:pPr>
+    </w:p>
+    <w:p>
+      <w:pPr>
         <w:jc w:val="center"/>
         <w:rPr>
           <w:b/>
-          <w:b/>
           <w:sz w:val="24"/>
         </w:rPr>
       </w:pPr>
@@ -298,29 +245,32 @@
     </w:p>
     <w:p>
       <w:pPr>
-        <w:pStyle w:val="Normal"/>
         <w:jc w:val="center"/>
         <w:rPr>
           <w:b/>
-          <w:b/>
-          <w:sz w:val="24"/>
-        </w:rPr>
-      </w:pPr>
-      <w:r>
-        <w:rPr>
-          <w:b/>
-          <w:sz w:val="24"/>
-        </w:rPr>
-        <w:t>ING. ROSA SANABRIA</w:t>
-      </w:r>
-    </w:p>
-    <w:p>
-      <w:pPr>
-        <w:pStyle w:val="Normal"/>
+          <w:sz w:val="24"/>
+        </w:rPr>
+      </w:pPr>
+      <w:r>
+        <w:rPr>
+          <w:b/>
+          <w:sz w:val="24"/>
+        </w:rPr>
+        <w:t xml:space="preserve">ING. ROSA </w:t>
+      </w:r>
+      <w:r>
+        <w:rPr>
+          <w:b/>
+          <w:sz w:val="24"/>
+        </w:rPr>
+        <w:t>SANABRIA</w:t>
+      </w:r>
+    </w:p>
+    <w:p>
+      <w:pPr>
         <w:jc w:val="center"/>
         <w:rPr>
           <w:b/>
-          <w:b/>
           <w:sz w:val="24"/>
         </w:rPr>
       </w:pPr>
@@ -334,27 +284,17 @@
     </w:p>
     <w:p>
       <w:pPr>
-        <w:pStyle w:val="Normal"/>
         <w:jc w:val="center"/>
         <w:rPr>
           <w:b/>
-          <w:b/>
-          <w:sz w:val="24"/>
-        </w:rPr>
-      </w:pPr>
-      <w:r>
-        <w:rPr>
-          <w:b/>
-          <w:sz w:val="24"/>
-        </w:rPr>
-      </w:r>
-    </w:p>
-    <w:p>
-      <w:pPr>
-        <w:pStyle w:val="Normal"/>
+          <w:sz w:val="24"/>
+        </w:rPr>
+      </w:pPr>
+    </w:p>
+    <w:p>
+      <w:pPr>
         <w:jc w:val="center"/>
         <w:rPr>
-          <w:b/>
           <w:b/>
           <w:sz w:val="24"/>
         </w:rPr>
@@ -371,15 +311,8 @@
       <w:tblPr>
         <w:tblStyle w:val="Tablaconcuadrcula"/>
         <w:tblW w:w="9360" w:type="dxa"/>
-        <w:jc w:val="left"/>
         <w:tblInd w:w="-90" w:type="dxa"/>
-        <w:tblCellMar>
-          <w:top w:w="0" w:type="dxa"/>
-          <w:left w:w="108" w:type="dxa"/>
-          <w:bottom w:w="0" w:type="dxa"/>
-          <w:right w:w="108" w:type="dxa"/>
-        </w:tblCellMar>
-        <w:tblLook w:noVBand="1" w:val="04a0" w:noHBand="0" w:lastColumn="0" w:firstColumn="1" w:lastRow="0" w:firstRow="1"/>
+        <w:tblLook w:val="04A0" w:firstRow="1" w:lastRow="0" w:firstColumn="1" w:lastColumn="0" w:noHBand="0" w:noVBand="1"/>
       </w:tblPr>
       <w:tblGrid>
         <w:gridCol w:w="1980"/>
@@ -391,17 +324,14 @@
         <w:gridCol w:w="900"/>
       </w:tblGrid>
       <w:tr>
-        <w:trPr/>
         <w:tc>
           <w:tcPr>
             <w:tcW w:w="1980" w:type="dxa"/>
-            <w:tcBorders/>
-            <w:shd w:fill="auto" w:val="clear"/>
+            <w:shd w:val="clear" w:color="auto" w:fill="auto"/>
           </w:tcPr>
           <w:p>
             <w:pPr>
-              <w:pStyle w:val="Normal"/>
-              <w:spacing w:lineRule="auto" w:line="240" w:before="0" w:after="0"/>
+              <w:spacing w:after="0" w:line="240" w:lineRule="auto"/>
               <w:jc w:val="center"/>
               <w:rPr>
                 <w:sz w:val="24"/>
@@ -418,13 +348,11 @@
         <w:tc>
           <w:tcPr>
             <w:tcW w:w="1350" w:type="dxa"/>
-            <w:tcBorders/>
-            <w:shd w:fill="auto" w:val="clear"/>
+            <w:shd w:val="clear" w:color="auto" w:fill="auto"/>
           </w:tcPr>
           <w:p>
             <w:pPr>
-              <w:pStyle w:val="Normal"/>
-              <w:spacing w:lineRule="auto" w:line="240" w:before="0" w:after="0"/>
+              <w:spacing w:after="0" w:line="240" w:lineRule="auto"/>
               <w:jc w:val="center"/>
               <w:rPr>
                 <w:sz w:val="24"/>
@@ -441,13 +369,11 @@
         <w:tc>
           <w:tcPr>
             <w:tcW w:w="1155" w:type="dxa"/>
-            <w:tcBorders/>
-            <w:shd w:fill="auto" w:val="clear"/>
+            <w:shd w:val="clear" w:color="auto" w:fill="auto"/>
           </w:tcPr>
           <w:p>
             <w:pPr>
-              <w:pStyle w:val="Normal"/>
-              <w:spacing w:lineRule="auto" w:line="240" w:before="0" w:after="0"/>
+              <w:spacing w:after="0" w:line="240" w:lineRule="auto"/>
               <w:jc w:val="center"/>
               <w:rPr>
                 <w:sz w:val="24"/>
@@ -464,13 +390,11 @@
         <w:tc>
           <w:tcPr>
             <w:tcW w:w="1185" w:type="dxa"/>
-            <w:tcBorders/>
-            <w:shd w:fill="auto" w:val="clear"/>
+            <w:shd w:val="clear" w:color="auto" w:fill="auto"/>
           </w:tcPr>
           <w:p>
             <w:pPr>
-              <w:pStyle w:val="Normal"/>
-              <w:spacing w:lineRule="auto" w:line="240" w:before="0" w:after="0"/>
+              <w:spacing w:after="0" w:line="240" w:lineRule="auto"/>
               <w:jc w:val="center"/>
               <w:rPr>
                 <w:sz w:val="24"/>
@@ -487,13 +411,11 @@
         <w:tc>
           <w:tcPr>
             <w:tcW w:w="1440" w:type="dxa"/>
-            <w:tcBorders/>
-            <w:shd w:fill="auto" w:val="clear"/>
+            <w:shd w:val="clear" w:color="auto" w:fill="auto"/>
           </w:tcPr>
           <w:p>
             <w:pPr>
-              <w:pStyle w:val="Normal"/>
-              <w:spacing w:lineRule="auto" w:line="240" w:before="0" w:after="0"/>
+              <w:spacing w:after="0" w:line="240" w:lineRule="auto"/>
               <w:jc w:val="center"/>
               <w:rPr>
                 <w:sz w:val="24"/>
@@ -510,13 +432,11 @@
         <w:tc>
           <w:tcPr>
             <w:tcW w:w="1350" w:type="dxa"/>
-            <w:tcBorders/>
-            <w:shd w:fill="auto" w:val="clear"/>
+            <w:shd w:val="clear" w:color="auto" w:fill="auto"/>
           </w:tcPr>
           <w:p>
             <w:pPr>
-              <w:pStyle w:val="Normal"/>
-              <w:spacing w:lineRule="auto" w:line="240" w:before="0" w:after="0"/>
+              <w:spacing w:after="0" w:line="240" w:lineRule="auto"/>
               <w:jc w:val="center"/>
               <w:rPr>
                 <w:sz w:val="24"/>
@@ -533,13 +453,11 @@
         <w:tc>
           <w:tcPr>
             <w:tcW w:w="900" w:type="dxa"/>
-            <w:tcBorders/>
-            <w:shd w:fill="auto" w:val="clear"/>
+            <w:shd w:val="clear" w:color="auto" w:fill="auto"/>
           </w:tcPr>
           <w:p>
             <w:pPr>
-              <w:pStyle w:val="Normal"/>
-              <w:spacing w:lineRule="auto" w:line="240" w:before="0" w:after="0"/>
+              <w:spacing w:after="0" w:line="240" w:lineRule="auto"/>
               <w:jc w:val="center"/>
               <w:rPr>
                 <w:sz w:val="24"/>
@@ -555,17 +473,14 @@
         </w:tc>
       </w:tr>
       <w:tr>
-        <w:trPr/>
         <w:tc>
           <w:tcPr>
             <w:tcW w:w="1980" w:type="dxa"/>
-            <w:tcBorders/>
-            <w:shd w:fill="auto" w:val="clear"/>
+            <w:shd w:val="clear" w:color="auto" w:fill="auto"/>
           </w:tcPr>
           <w:p>
             <w:pPr>
-              <w:pStyle w:val="Normal"/>
-              <w:spacing w:lineRule="auto" w:line="240" w:before="0" w:after="0"/>
+              <w:spacing w:after="0" w:line="240" w:lineRule="auto"/>
               <w:jc w:val="center"/>
               <w:rPr>
                 <w:sz w:val="24"/>
@@ -582,38 +497,27 @@
         <w:tc>
           <w:tcPr>
             <w:tcW w:w="1350" w:type="dxa"/>
-            <w:tcBorders/>
-            <w:shd w:fill="auto" w:val="clear"/>
+            <w:shd w:val="clear" w:color="auto" w:fill="auto"/>
           </w:tcPr>
           <w:p>
             <w:pPr>
-              <w:pStyle w:val="Normal"/>
-              <w:spacing w:lineRule="auto" w:line="240" w:before="0" w:after="0"/>
+              <w:spacing w:after="0" w:line="240" w:lineRule="auto"/>
               <w:jc w:val="center"/>
               <w:rPr>
-                <w:b/>
                 <w:b/>
                 <w:sz w:val="24"/>
               </w:rPr>
             </w:pPr>
-            <w:r>
-              <w:rPr>
-                <w:b/>
-                <w:sz w:val="24"/>
-              </w:rPr>
-            </w:r>
           </w:p>
         </w:tc>
         <w:tc>
           <w:tcPr>
             <w:tcW w:w="1155" w:type="dxa"/>
-            <w:tcBorders/>
-            <w:shd w:fill="auto" w:val="clear"/>
+            <w:shd w:val="clear" w:color="auto" w:fill="auto"/>
           </w:tcPr>
           <w:p>
             <w:pPr>
-              <w:pStyle w:val="Normal"/>
-              <w:spacing w:lineRule="auto" w:line="240" w:before="0" w:after="0"/>
+              <w:spacing w:after="0" w:line="240" w:lineRule="auto"/>
               <w:jc w:val="center"/>
               <w:rPr>
                 <w:sz w:val="24"/>
@@ -630,13 +534,11 @@
         <w:tc>
           <w:tcPr>
             <w:tcW w:w="1185" w:type="dxa"/>
-            <w:tcBorders/>
-            <w:shd w:fill="auto" w:val="clear"/>
+            <w:shd w:val="clear" w:color="auto" w:fill="auto"/>
           </w:tcPr>
           <w:p>
             <w:pPr>
-              <w:pStyle w:val="Normal"/>
-              <w:spacing w:lineRule="auto" w:line="240" w:before="0" w:after="0"/>
+              <w:spacing w:after="0" w:line="240" w:lineRule="auto"/>
               <w:jc w:val="center"/>
               <w:rPr>
                 <w:sz w:val="24"/>
@@ -653,136 +555,91 @@
         <w:tc>
           <w:tcPr>
             <w:tcW w:w="1440" w:type="dxa"/>
-            <w:tcBorders/>
-            <w:shd w:fill="auto" w:val="clear"/>
+            <w:shd w:val="clear" w:color="auto" w:fill="auto"/>
           </w:tcPr>
           <w:p>
             <w:pPr>
-              <w:pStyle w:val="Normal"/>
-              <w:spacing w:lineRule="auto" w:line="240" w:before="0" w:after="0"/>
+              <w:spacing w:after="0" w:line="240" w:lineRule="auto"/>
               <w:jc w:val="center"/>
               <w:rPr>
-                <w:b/>
                 <w:b/>
                 <w:sz w:val="24"/>
               </w:rPr>
             </w:pPr>
-            <w:r>
-              <w:rPr>
-                <w:b/>
-                <w:sz w:val="24"/>
-              </w:rPr>
-            </w:r>
           </w:p>
         </w:tc>
         <w:tc>
           <w:tcPr>
             <w:tcW w:w="1350" w:type="dxa"/>
-            <w:tcBorders/>
-            <w:shd w:fill="auto" w:val="clear"/>
+            <w:shd w:val="clear" w:color="auto" w:fill="auto"/>
           </w:tcPr>
           <w:p>
             <w:pPr>
-              <w:pStyle w:val="Normal"/>
-              <w:spacing w:lineRule="auto" w:line="240" w:before="0" w:after="0"/>
+              <w:spacing w:after="0" w:line="240" w:lineRule="auto"/>
               <w:jc w:val="center"/>
               <w:rPr>
-                <w:b/>
                 <w:b/>
                 <w:sz w:val="24"/>
               </w:rPr>
             </w:pPr>
-            <w:r>
-              <w:rPr>
-                <w:b/>
-                <w:sz w:val="24"/>
-              </w:rPr>
-            </w:r>
           </w:p>
         </w:tc>
         <w:tc>
           <w:tcPr>
             <w:tcW w:w="900" w:type="dxa"/>
-            <w:tcBorders/>
-            <w:shd w:fill="auto" w:val="clear"/>
+            <w:shd w:val="clear" w:color="auto" w:fill="auto"/>
           </w:tcPr>
           <w:p>
             <w:pPr>
-              <w:pStyle w:val="Normal"/>
-              <w:spacing w:lineRule="auto" w:line="240" w:before="0" w:after="0"/>
+              <w:spacing w:after="0" w:line="240" w:lineRule="auto"/>
               <w:jc w:val="center"/>
               <w:rPr>
-                <w:b/>
                 <w:b/>
                 <w:sz w:val="24"/>
               </w:rPr>
             </w:pPr>
-            <w:r>
-              <w:rPr>
-                <w:b/>
-                <w:sz w:val="24"/>
-              </w:rPr>
-            </w:r>
           </w:p>
         </w:tc>
       </w:tr>
     </w:tbl>
     <w:p>
       <w:pPr>
-        <w:pStyle w:val="Normal"/>
         <w:jc w:val="center"/>
         <w:rPr>
           <w:b/>
-          <w:b/>
-          <w:sz w:val="24"/>
-        </w:rPr>
-      </w:pPr>
-      <w:r>
-        <w:rPr>
-          <w:b/>
-          <w:sz w:val="24"/>
-        </w:rPr>
-      </w:r>
-    </w:p>
-    <w:p>
-      <w:pPr>
-        <w:pStyle w:val="Normal"/>
-        <w:rPr>
-          <w:b/>
-          <w:b/>
-        </w:rPr>
-      </w:pPr>
-      <w:r>
-        <w:rPr>
-          <w:b/>
-        </w:rPr>
-      </w:r>
+          <w:sz w:val="24"/>
+        </w:rPr>
+      </w:pPr>
+    </w:p>
+    <w:p>
+      <w:pPr>
+        <w:rPr>
+          <w:b/>
+        </w:rPr>
+      </w:pPr>
       <w:r>
         <w:br w:type="page"/>
       </w:r>
     </w:p>
     <w:p>
       <w:pPr>
-        <w:pStyle w:val="Normal"/>
-        <w:rPr>
-          <w:b/>
-          <w:b/>
-          <w:sz w:val="24"/>
-        </w:rPr>
-      </w:pPr>
-      <w:r>
-        <w:rPr>
-          <w:b/>
-          <w:sz w:val="24"/>
-        </w:rPr>
+        <w:rPr>
+          <w:b/>
+          <w:sz w:val="24"/>
+        </w:rPr>
+      </w:pPr>
+      <w:r>
+        <w:rPr>
+          <w:b/>
+          <w:sz w:val="24"/>
+        </w:rPr>
+        <w:lastRenderedPageBreak/>
         <w:t>Consigna TP 2</w:t>
       </w:r>
-      <w:bookmarkStart w:id="0" w:name="_GoBack"/>
-      <w:bookmarkEnd w:id="0"/>
-    </w:p>
-    <w:p>
-      <w:pPr>
-        <w:pStyle w:val="ListParagraph"/>
+    </w:p>
+    <w:p>
+      <w:pPr>
+        <w:pStyle w:val="Prrafodelista"/>
         <w:numPr>
           <w:ilvl w:val="0"/>
           <w:numId w:val="1"/>
@@ -800,7 +657,7 @@
     </w:p>
     <w:p>
       <w:pPr>
-        <w:pStyle w:val="ListParagraph"/>
+        <w:pStyle w:val="Prrafodelista"/>
         <w:numPr>
           <w:ilvl w:val="0"/>
           <w:numId w:val="1"/>
@@ -813,12 +670,18 @@
         <w:rPr>
           <w:sz w:val="24"/>
         </w:rPr>
-        <w:t>Realizar el Diagrama de Secuencia para 4 escenarios representativos</w:t>
-      </w:r>
-    </w:p>
-    <w:p>
-      <w:pPr>
-        <w:pStyle w:val="ListParagraph"/>
+        <w:t xml:space="preserve">Realizar el Diagrama de Secuencia para </w:t>
+      </w:r>
+      <w:r>
+        <w:rPr>
+          <w:sz w:val="24"/>
+        </w:rPr>
+        <w:t>4 escenarios representativos</w:t>
+      </w:r>
+    </w:p>
+    <w:p>
+      <w:pPr>
+        <w:pStyle w:val="Prrafodelista"/>
         <w:numPr>
           <w:ilvl w:val="0"/>
           <w:numId w:val="1"/>
@@ -836,7 +699,7 @@
     </w:p>
     <w:p>
       <w:pPr>
-        <w:pStyle w:val="ListParagraph"/>
+        <w:pStyle w:val="Prrafodelista"/>
         <w:numPr>
           <w:ilvl w:val="0"/>
           <w:numId w:val="1"/>
@@ -854,64 +717,46 @@
     </w:p>
     <w:p>
       <w:pPr>
-        <w:pStyle w:val="Normal"/>
-        <w:rPr>
-          <w:sz w:val="24"/>
-        </w:rPr>
-      </w:pPr>
-      <w:r>
-        <w:rPr>
-          <w:sz w:val="24"/>
-        </w:rPr>
-      </w:r>
+        <w:rPr>
+          <w:sz w:val="24"/>
+        </w:rPr>
+      </w:pPr>
       <w:r>
         <w:br w:type="page"/>
       </w:r>
     </w:p>
     <w:p>
       <w:pPr>
-        <w:pStyle w:val="Normal"/>
-        <w:rPr>
-          <w:b/>
-          <w:b/>
-          <w:sz w:val="24"/>
-        </w:rPr>
-      </w:pPr>
-      <w:r>
-        <w:rPr>
-          <w:b/>
-          <w:sz w:val="24"/>
-        </w:rPr>
+        <w:rPr>
+          <w:b/>
+          <w:sz w:val="24"/>
+        </w:rPr>
+      </w:pPr>
+      <w:r>
+        <w:rPr>
+          <w:b/>
+          <w:sz w:val="24"/>
+        </w:rPr>
+        <w:lastRenderedPageBreak/>
         <w:t>Resolución</w:t>
       </w:r>
     </w:p>
     <w:p>
-      <w:pPr>
-        <w:pStyle w:val="Normal"/>
-        <w:rPr/>
-      </w:pPr>
-      <w:r>
-        <w:rPr>
-          <w:sz w:val="24"/>
-        </w:rPr>
-        <w:t xml:space="preserve">1) </w:t>
-      </w:r>
-      <w:r>
-        <w:rPr>
-          <w:sz w:val="24"/>
-        </w:rPr>
-        <w:t>Diagrama de casos de uso:</w:t>
-      </w:r>
-    </w:p>
-    <w:p>
-      <w:pPr>
-        <w:pStyle w:val="Normal"/>
-        <w:rPr/>
-      </w:pPr>
-      <w:r>
-        <w:rPr/>
+      <w:r>
+        <w:rPr>
+          <w:sz w:val="24"/>
+        </w:rPr>
+        <w:t>1) Diagrama de casos de uso:</w:t>
+      </w:r>
+    </w:p>
+    <w:p>
+      <w:r>
+        <w:rPr>
+          <w:noProof/>
+          <w:lang w:val="es-AR" w:eastAsia="es-AR"/>
+        </w:rPr>
         <w:drawing>
-          <wp:anchor behindDoc="0" distT="0" distB="0" distL="0" distR="0" simplePos="0" locked="0" layoutInCell="1" allowOverlap="1" relativeHeight="8">
+          <wp:anchor distT="0" distB="0" distL="0" distR="0" simplePos="0" relativeHeight="8" behindDoc="0" locked="0" layoutInCell="1" allowOverlap="1">
             <wp:simplePos x="0" y="0"/>
             <wp:positionH relativeFrom="column">
               <wp:align>center</wp:align>
@@ -922,7 +767,7 @@
             <wp:extent cx="5731510" cy="5759450"/>
             <wp:effectExtent l="0" t="0" r="0" b="0"/>
             <wp:wrapSquare wrapText="largest"/>
-            <wp:docPr id="2" name="Image1" descr=""/>
+            <wp:docPr id="2" name="Image1"/>
             <wp:cNvGraphicFramePr>
               <a:graphicFrameLocks xmlns:a="http://schemas.openxmlformats.org/drawingml/2006/main" noChangeAspect="1"/>
             </wp:cNvGraphicFramePr>
@@ -930,13 +775,13 @@
               <a:graphicData uri="http://schemas.openxmlformats.org/drawingml/2006/picture">
                 <pic:pic xmlns:pic="http://schemas.openxmlformats.org/drawingml/2006/picture">
                   <pic:nvPicPr>
-                    <pic:cNvPr id="2" name="Image1" descr=""/>
+                    <pic:cNvPr id="2" name="Image1"/>
                     <pic:cNvPicPr>
                       <a:picLocks noChangeAspect="1" noChangeArrowheads="1"/>
                     </pic:cNvPicPr>
                   </pic:nvPicPr>
                   <pic:blipFill>
-                    <a:blip r:embed="rId3"/>
+                    <a:blip r:embed="rId8"/>
                     <a:stretch>
                       <a:fillRect/>
                     </a:stretch>
@@ -959,75 +804,49 @@
     </w:p>
     <w:p>
       <w:pPr>
-        <w:pStyle w:val="Normal"/>
-        <w:rPr>
-          <w:sz w:val="24"/>
-        </w:rPr>
-      </w:pPr>
-      <w:r>
-        <w:rPr/>
-      </w:r>
-    </w:p>
-    <w:p>
-      <w:pPr>
-        <w:pStyle w:val="Normal"/>
-        <w:rPr>
-          <w:sz w:val="24"/>
-        </w:rPr>
-      </w:pPr>
-      <w:r>
-        <w:rPr/>
-      </w:r>
-    </w:p>
-    <w:p>
-      <w:pPr>
-        <w:pStyle w:val="Normal"/>
-        <w:rPr>
-          <w:sz w:val="24"/>
-        </w:rPr>
-      </w:pPr>
-      <w:r>
-        <w:rPr/>
-      </w:r>
-    </w:p>
-    <w:p>
-      <w:pPr>
-        <w:pStyle w:val="Normal"/>
-        <w:rPr>
-          <w:sz w:val="24"/>
-        </w:rPr>
-      </w:pPr>
-      <w:r>
-        <w:rPr/>
-      </w:r>
-    </w:p>
-    <w:p>
-      <w:pPr>
-        <w:pStyle w:val="Normal"/>
-        <w:rPr>
-          <w:sz w:val="24"/>
-        </w:rPr>
-      </w:pPr>
-      <w:r>
-        <w:rPr/>
-      </w:r>
-    </w:p>
-    <w:p>
-      <w:pPr>
-        <w:pStyle w:val="Normal"/>
-        <w:rPr>
-          <w:sz w:val="24"/>
-        </w:rPr>
-      </w:pPr>
-      <w:r>
-        <w:rPr/>
-      </w:r>
-    </w:p>
-    <w:p>
-      <w:pPr>
-        <w:pStyle w:val="Normal"/>
-        <w:rPr>
-          <w:b/>
+        <w:rPr>
+          <w:sz w:val="24"/>
+        </w:rPr>
+      </w:pPr>
+    </w:p>
+    <w:p>
+      <w:pPr>
+        <w:rPr>
+          <w:sz w:val="24"/>
+        </w:rPr>
+      </w:pPr>
+    </w:p>
+    <w:p>
+      <w:pPr>
+        <w:rPr>
+          <w:sz w:val="24"/>
+        </w:rPr>
+      </w:pPr>
+    </w:p>
+    <w:p>
+      <w:pPr>
+        <w:rPr>
+          <w:sz w:val="24"/>
+        </w:rPr>
+      </w:pPr>
+    </w:p>
+    <w:p>
+      <w:pPr>
+        <w:rPr>
+          <w:sz w:val="24"/>
+        </w:rPr>
+      </w:pPr>
+    </w:p>
+    <w:p>
+      <w:pPr>
+        <w:rPr>
+          <w:sz w:val="24"/>
+        </w:rPr>
+      </w:pPr>
+    </w:p>
+    <w:p>
+      <w:pPr>
+        <w:rPr>
           <w:b/>
           <w:bCs/>
         </w:rPr>
@@ -1038,7 +857,7 @@
           <w:bCs/>
           <w:sz w:val="24"/>
         </w:rPr>
-        <w:t xml:space="preserve">2) </w:t>
+        <w:t>2) Diagramas de secuenci</w:t>
       </w:r>
       <w:r>
         <w:rPr>
@@ -1046,14 +865,12 @@
           <w:bCs/>
           <w:sz w:val="24"/>
         </w:rPr>
-        <w:t>Diagramas de secuencia</w:t>
-      </w:r>
-    </w:p>
-    <w:p>
-      <w:pPr>
-        <w:pStyle w:val="Normal"/>
-        <w:rPr>
-          <w:b/>
+        <w:t>a</w:t>
+      </w:r>
+    </w:p>
+    <w:p>
+      <w:pPr>
+        <w:rPr>
           <w:b/>
           <w:bCs/>
         </w:rPr>
@@ -1068,21 +885,70 @@
       </w:r>
       <w:r>
         <w:rPr>
-          <w:b w:val="false"/>
-          <w:bCs w:val="false"/>
           <w:sz w:val="24"/>
         </w:rPr>
         <w:t>- Realizar una reserva de un restaurant</w:t>
       </w:r>
     </w:p>
     <w:p>
-      <w:pPr>
-        <w:pStyle w:val="Normal"/>
-        <w:rPr/>
-      </w:pPr>
-      <w:r>
+      <w:r>
+        <w:rPr>
+          <w:noProof/>
+          <w:lang w:val="es-AR" w:eastAsia="es-AR"/>
+        </w:rPr>
         <w:drawing>
-          <wp:anchor behindDoc="0" distT="0" distB="0" distL="0" distR="0" simplePos="0" locked="0" layoutInCell="1" allowOverlap="1" relativeHeight="9">
+          <wp:anchor distT="0" distB="0" distL="0" distR="0" simplePos="0" relativeHeight="10" behindDoc="0" locked="0" layoutInCell="1" allowOverlap="1" wp14:anchorId="5250C855" wp14:editId="0022501B">
+            <wp:simplePos x="0" y="0"/>
+            <wp:positionH relativeFrom="margin">
+              <wp:align>right</wp:align>
+            </wp:positionH>
+            <wp:positionV relativeFrom="paragraph">
+              <wp:posOffset>2558415</wp:posOffset>
+            </wp:positionV>
+            <wp:extent cx="5731510" cy="3266440"/>
+            <wp:effectExtent l="0" t="0" r="2540" b="0"/>
+            <wp:wrapSquare wrapText="largest"/>
+            <wp:docPr id="4" name="Image3"/>
+            <wp:cNvGraphicFramePr>
+              <a:graphicFrameLocks xmlns:a="http://schemas.openxmlformats.org/drawingml/2006/main" noChangeAspect="1"/>
+            </wp:cNvGraphicFramePr>
+            <a:graphic xmlns:a="http://schemas.openxmlformats.org/drawingml/2006/main">
+              <a:graphicData uri="http://schemas.openxmlformats.org/drawingml/2006/picture">
+                <pic:pic xmlns:pic="http://schemas.openxmlformats.org/drawingml/2006/picture">
+                  <pic:nvPicPr>
+                    <pic:cNvPr id="4" name="Image3"/>
+                    <pic:cNvPicPr>
+                      <a:picLocks noChangeAspect="1" noChangeArrowheads="1"/>
+                    </pic:cNvPicPr>
+                  </pic:nvPicPr>
+                  <pic:blipFill>
+                    <a:blip r:embed="rId9"/>
+                    <a:stretch>
+                      <a:fillRect/>
+                    </a:stretch>
+                  </pic:blipFill>
+                  <pic:spPr bwMode="auto">
+                    <a:xfrm>
+                      <a:off x="0" y="0"/>
+                      <a:ext cx="5731510" cy="3266440"/>
+                    </a:xfrm>
+                    <a:prstGeom prst="rect">
+                      <a:avLst/>
+                    </a:prstGeom>
+                  </pic:spPr>
+                </pic:pic>
+              </a:graphicData>
+            </a:graphic>
+          </wp:anchor>
+        </w:drawing>
+      </w:r>
+      <w:r>
+        <w:rPr>
+          <w:noProof/>
+          <w:lang w:val="es-AR" w:eastAsia="es-AR"/>
+        </w:rPr>
+        <w:drawing>
+          <wp:anchor distT="0" distB="0" distL="0" distR="0" simplePos="0" relativeHeight="9" behindDoc="0" locked="0" layoutInCell="1" allowOverlap="1" wp14:anchorId="192A2529" wp14:editId="00E067B8">
             <wp:simplePos x="0" y="0"/>
             <wp:positionH relativeFrom="column">
               <wp:align>center</wp:align>
@@ -1093,7 +959,7 @@
             <wp:extent cx="5731510" cy="2129155"/>
             <wp:effectExtent l="0" t="0" r="0" b="0"/>
             <wp:wrapSquare wrapText="largest"/>
-            <wp:docPr id="3" name="Image2" descr=""/>
+            <wp:docPr id="3" name="Image2"/>
             <wp:cNvGraphicFramePr>
               <a:graphicFrameLocks xmlns:a="http://schemas.openxmlformats.org/drawingml/2006/main" noChangeAspect="1"/>
             </wp:cNvGraphicFramePr>
@@ -1101,13 +967,13 @@
               <a:graphicData uri="http://schemas.openxmlformats.org/drawingml/2006/picture">
                 <pic:pic xmlns:pic="http://schemas.openxmlformats.org/drawingml/2006/picture">
                   <pic:nvPicPr>
-                    <pic:cNvPr id="3" name="Image2" descr=""/>
+                    <pic:cNvPr id="3" name="Image2"/>
                     <pic:cNvPicPr>
                       <a:picLocks noChangeAspect="1" noChangeArrowheads="1"/>
                     </pic:cNvPicPr>
                   </pic:nvPicPr>
                   <pic:blipFill>
-                    <a:blip r:embed="rId4"/>
+                    <a:blip r:embed="rId10"/>
                     <a:stretch>
                       <a:fillRect/>
                     </a:stretch>
@@ -1126,19 +992,73 @@
             </a:graphic>
           </wp:anchor>
         </w:drawing>
+      </w:r>
+      <w:r>
+        <w:rPr>
+          <w:sz w:val="24"/>
+        </w:rPr>
+        <w:tab/>
+        <w:t>-Registrar un turno para una atracción</w:t>
+      </w:r>
+    </w:p>
+    <w:p>
+      <w:pPr>
+        <w:rPr>
+          <w:sz w:val="24"/>
+        </w:rPr>
+      </w:pPr>
+      <w:r>
+        <w:rPr>
+          <w:sz w:val="24"/>
+        </w:rPr>
+        <w:tab/>
+      </w:r>
+    </w:p>
+    <w:p>
+      <w:pPr>
+        <w:spacing w:after="0" w:line="240" w:lineRule="auto"/>
+        <w:rPr>
+          <w:sz w:val="24"/>
+        </w:rPr>
+      </w:pPr>
+      <w:r>
+        <w:rPr>
+          <w:sz w:val="24"/>
+        </w:rPr>
+        <w:br w:type="page"/>
+      </w:r>
+    </w:p>
+    <w:p>
+      <w:pPr>
+        <w:rPr>
+          <w:sz w:val="24"/>
+        </w:rPr>
+      </w:pPr>
+      <w:r>
+        <w:rPr>
+          <w:sz w:val="24"/>
+        </w:rPr>
+        <w:lastRenderedPageBreak/>
+        <w:t>-Comprar Tickets</w:t>
+      </w:r>
+    </w:p>
+    <w:p>
+      <w:pPr>
+        <w:rPr>
+          <w:sz w:val="24"/>
+        </w:rPr>
+      </w:pPr>
+      <w:r>
+        <w:rPr>
+          <w:noProof/>
+          <w:sz w:val="24"/>
+          <w:lang w:val="es-AR" w:eastAsia="es-AR"/>
+        </w:rPr>
         <w:drawing>
-          <wp:anchor behindDoc="0" distT="0" distB="0" distL="0" distR="0" simplePos="0" locked="0" layoutInCell="1" allowOverlap="1" relativeHeight="10">
-            <wp:simplePos x="0" y="0"/>
-            <wp:positionH relativeFrom="column">
-              <wp:align>center</wp:align>
-            </wp:positionH>
-            <wp:positionV relativeFrom="paragraph">
-              <wp:posOffset>635</wp:posOffset>
-            </wp:positionV>
-            <wp:extent cx="5731510" cy="3266440"/>
-            <wp:effectExtent l="0" t="0" r="0" b="0"/>
-            <wp:wrapSquare wrapText="largest"/>
-            <wp:docPr id="4" name="Image3" descr=""/>
+          <wp:inline distT="0" distB="0" distL="0" distR="0">
+            <wp:extent cx="5731510" cy="3464560"/>
+            <wp:effectExtent l="0" t="0" r="2540" b="2540"/>
+            <wp:docPr id="7" name="Imagen 7"/>
             <wp:cNvGraphicFramePr>
               <a:graphicFrameLocks xmlns:a="http://schemas.openxmlformats.org/drawingml/2006/main" noChangeAspect="1"/>
             </wp:cNvGraphicFramePr>
@@ -1146,21 +1066,25 @@
               <a:graphicData uri="http://schemas.openxmlformats.org/drawingml/2006/picture">
                 <pic:pic xmlns:pic="http://schemas.openxmlformats.org/drawingml/2006/picture">
                   <pic:nvPicPr>
-                    <pic:cNvPr id="4" name="Image3" descr=""/>
-                    <pic:cNvPicPr>
-                      <a:picLocks noChangeAspect="1" noChangeArrowheads="1"/>
-                    </pic:cNvPicPr>
+                    <pic:cNvPr id="7" name="ComprarTickets.jpg"/>
+                    <pic:cNvPicPr/>
                   </pic:nvPicPr>
                   <pic:blipFill>
-                    <a:blip r:embed="rId5"/>
+                    <a:blip r:embed="rId11">
+                      <a:extLst>
+                        <a:ext uri="{28A0092B-C50C-407E-A947-70E740481C1C}">
+                          <a14:useLocalDpi xmlns:a14="http://schemas.microsoft.com/office/drawing/2010/main" val="0"/>
+                        </a:ext>
+                      </a:extLst>
+                    </a:blip>
                     <a:stretch>
                       <a:fillRect/>
                     </a:stretch>
                   </pic:blipFill>
-                  <pic:spPr bwMode="auto">
+                  <pic:spPr>
                     <a:xfrm>
                       <a:off x="0" y="0"/>
-                      <a:ext cx="5731510" cy="3266440"/>
+                      <a:ext cx="5731510" cy="3464560"/>
                     </a:xfrm>
                     <a:prstGeom prst="rect">
                       <a:avLst/>
@@ -1169,94 +1093,124 @@
                 </pic:pic>
               </a:graphicData>
             </a:graphic>
-          </wp:anchor>
+          </wp:inline>
         </w:drawing>
       </w:r>
+    </w:p>
+    <w:p>
+      <w:pPr>
+        <w:rPr>
+          <w:sz w:val="24"/>
+          <w:lang w:val="es-AR"/>
+        </w:rPr>
+      </w:pPr>
       <w:r>
         <w:rPr>
           <w:sz w:val="24"/>
         </w:rPr>
         <w:tab/>
-        <w:t>-Registrar un turno para una atracción</w:t>
-      </w:r>
-    </w:p>
-    <w:p>
-      <w:pPr>
-        <w:pStyle w:val="Normal"/>
-        <w:rPr>
-          <w:sz w:val="24"/>
-        </w:rPr>
-      </w:pPr>
-      <w:r>
-        <w:rPr/>
-      </w:r>
-    </w:p>
-    <w:p>
-      <w:pPr>
-        <w:pStyle w:val="Normal"/>
-        <w:rPr>
-          <w:sz w:val="24"/>
-        </w:rPr>
-      </w:pPr>
-      <w:r>
-        <w:rPr/>
-      </w:r>
-    </w:p>
-    <w:p>
-      <w:pPr>
-        <w:pStyle w:val="Normal"/>
-        <w:rPr>
-          <w:sz w:val="24"/>
-        </w:rPr>
-      </w:pPr>
-      <w:r>
-        <w:rPr/>
-      </w:r>
-    </w:p>
-    <w:p>
-      <w:pPr>
-        <w:pStyle w:val="Normal"/>
-        <w:rPr>
-          <w:sz w:val="24"/>
-        </w:rPr>
-      </w:pPr>
-      <w:r>
-        <w:rPr/>
-      </w:r>
-    </w:p>
-    <w:p>
-      <w:pPr>
-        <w:pStyle w:val="Normal"/>
-        <w:rPr>
-          <w:sz w:val="24"/>
-        </w:rPr>
-      </w:pPr>
-      <w:r>
-        <w:rPr/>
-      </w:r>
-    </w:p>
-    <w:p>
-      <w:pPr>
-        <w:pStyle w:val="Normal"/>
-        <w:rPr/>
-      </w:pPr>
-      <w:r>
-        <w:rPr>
-          <w:sz w:val="24"/>
-        </w:rPr>
-        <w:t xml:space="preserve">3) </w:t>
-      </w:r>
-      <w:r>
-        <w:rPr>
-          <w:sz w:val="24"/>
-        </w:rPr>
-        <w:t>Diagramas de Colaboración</w:t>
-      </w:r>
-    </w:p>
-    <w:p>
-      <w:pPr>
-        <w:pStyle w:val="Normal"/>
-        <w:rPr/>
+        <w:t>-</w:t>
+      </w:r>
+      <w:r>
+        <w:rPr>
+          <w:sz w:val="24"/>
+          <w:lang w:val="es-AR"/>
+        </w:rPr>
+        <w:t xml:space="preserve">Configurar </w:t>
+      </w:r>
+      <w:proofErr w:type="spellStart"/>
+      <w:r>
+        <w:rPr>
+          <w:sz w:val="24"/>
+          <w:lang w:val="es-AR"/>
+        </w:rPr>
+        <w:t>MagicBand</w:t>
+      </w:r>
+      <w:proofErr w:type="spellEnd"/>
+    </w:p>
+    <w:p>
+      <w:pPr>
+        <w:rPr>
+          <w:sz w:val="24"/>
+        </w:rPr>
+      </w:pPr>
+      <w:r>
+        <w:rPr>
+          <w:noProof/>
+          <w:sz w:val="24"/>
+          <w:lang w:val="es-AR" w:eastAsia="es-AR"/>
+        </w:rPr>
+        <w:drawing>
+          <wp:inline distT="0" distB="0" distL="0" distR="0">
+            <wp:extent cx="5731510" cy="2065020"/>
+            <wp:effectExtent l="0" t="0" r="2540" b="0"/>
+            <wp:docPr id="9" name="Imagen 9"/>
+            <wp:cNvGraphicFramePr>
+              <a:graphicFrameLocks xmlns:a="http://schemas.openxmlformats.org/drawingml/2006/main" noChangeAspect="1"/>
+            </wp:cNvGraphicFramePr>
+            <a:graphic xmlns:a="http://schemas.openxmlformats.org/drawingml/2006/main">
+              <a:graphicData uri="http://schemas.openxmlformats.org/drawingml/2006/picture">
+                <pic:pic xmlns:pic="http://schemas.openxmlformats.org/drawingml/2006/picture">
+                  <pic:nvPicPr>
+                    <pic:cNvPr id="9" name="ConfigurarMagicBand.jpg"/>
+                    <pic:cNvPicPr/>
+                  </pic:nvPicPr>
+                  <pic:blipFill>
+                    <a:blip r:embed="rId12">
+                      <a:extLst>
+                        <a:ext uri="{28A0092B-C50C-407E-A947-70E740481C1C}">
+                          <a14:useLocalDpi xmlns:a14="http://schemas.microsoft.com/office/drawing/2010/main" val="0"/>
+                        </a:ext>
+                      </a:extLst>
+                    </a:blip>
+                    <a:stretch>
+                      <a:fillRect/>
+                    </a:stretch>
+                  </pic:blipFill>
+                  <pic:spPr>
+                    <a:xfrm>
+                      <a:off x="0" y="0"/>
+                      <a:ext cx="5731510" cy="2065020"/>
+                    </a:xfrm>
+                    <a:prstGeom prst="rect">
+                      <a:avLst/>
+                    </a:prstGeom>
+                  </pic:spPr>
+                </pic:pic>
+              </a:graphicData>
+            </a:graphic>
+          </wp:inline>
+        </w:drawing>
+      </w:r>
+    </w:p>
+    <w:p>
+      <w:pPr>
+        <w:spacing w:after="0" w:line="240" w:lineRule="auto"/>
+        <w:rPr>
+          <w:sz w:val="24"/>
+        </w:rPr>
+      </w:pPr>
+      <w:r>
+        <w:rPr>
+          <w:sz w:val="24"/>
+        </w:rPr>
+        <w:br w:type="page"/>
+      </w:r>
+    </w:p>
+    <w:p>
+      <w:r>
+        <w:rPr>
+          <w:sz w:val="24"/>
+        </w:rPr>
+        <w:lastRenderedPageBreak/>
+        <w:t>3) Diagramas de Colaboración</w:t>
+      </w:r>
+    </w:p>
+    <w:p>
+      <w:pPr>
+        <w:rPr>
+          <w:sz w:val="24"/>
+        </w:rPr>
       </w:pPr>
       <w:r>
         <w:rPr>
@@ -1264,111 +1218,166 @@
         </w:rPr>
         <w:tab/>
       </w:r>
-    </w:p>
-    <w:p>
-      <w:pPr>
-        <w:pStyle w:val="Normal"/>
-        <w:rPr>
-          <w:sz w:val="24"/>
-        </w:rPr>
-      </w:pPr>
-      <w:r>
-        <w:rPr/>
-      </w:r>
-    </w:p>
-    <w:p>
-      <w:pPr>
-        <w:pStyle w:val="Normal"/>
-        <w:rPr>
-          <w:sz w:val="24"/>
-        </w:rPr>
-      </w:pPr>
-      <w:r>
-        <w:rPr/>
-      </w:r>
-    </w:p>
-    <w:p>
-      <w:pPr>
-        <w:pStyle w:val="Normal"/>
-        <w:rPr>
-          <w:sz w:val="24"/>
-        </w:rPr>
-      </w:pPr>
-      <w:r>
-        <w:rPr/>
-      </w:r>
-    </w:p>
-    <w:p>
-      <w:pPr>
-        <w:pStyle w:val="Normal"/>
-        <w:rPr>
-          <w:sz w:val="24"/>
-        </w:rPr>
-      </w:pPr>
-      <w:r>
-        <w:rPr/>
-      </w:r>
-    </w:p>
-    <w:p>
-      <w:pPr>
-        <w:pStyle w:val="Normal"/>
-        <w:rPr>
-          <w:sz w:val="24"/>
-        </w:rPr>
-      </w:pPr>
-      <w:r>
-        <w:rPr/>
-      </w:r>
-    </w:p>
-    <w:p>
-      <w:pPr>
-        <w:pStyle w:val="Normal"/>
-        <w:rPr>
-          <w:sz w:val="24"/>
-        </w:rPr>
-      </w:pPr>
-      <w:r>
-        <w:rPr/>
-      </w:r>
-    </w:p>
-    <w:p>
-      <w:pPr>
-        <w:pStyle w:val="Normal"/>
-        <w:rPr>
-          <w:sz w:val="24"/>
-        </w:rPr>
-      </w:pPr>
-      <w:r>
-        <w:rPr/>
-      </w:r>
-    </w:p>
-    <w:p>
-      <w:pPr>
-        <w:pStyle w:val="Normal"/>
-        <w:rPr/>
-      </w:pPr>
-      <w:r>
-        <w:rPr>
-          <w:sz w:val="24"/>
-        </w:rPr>
-        <w:t xml:space="preserve">4) </w:t>
-      </w:r>
-      <w:r>
-        <w:rPr>
-          <w:sz w:val="24"/>
-        </w:rPr>
-        <w:t>Diagrama de Clases de Diseño</w:t>
-      </w:r>
-    </w:p>
-    <w:p>
-      <w:pPr>
-        <w:pStyle w:val="Normal"/>
-        <w:spacing w:before="0" w:after="160"/>
-        <w:rPr/>
-      </w:pPr>
-      <w:r>
+      <w:r>
+        <w:rPr>
+          <w:sz w:val="24"/>
+        </w:rPr>
+        <w:t>-Consultar Tiempo de espera de atracción</w:t>
+      </w:r>
+    </w:p>
+    <w:p>
+      <w:r>
+        <w:rPr>
+          <w:noProof/>
+          <w:lang w:val="es-AR" w:eastAsia="es-AR"/>
+        </w:rPr>
         <w:drawing>
-          <wp:anchor behindDoc="0" distT="0" distB="0" distL="0" distR="0" simplePos="0" locked="0" layoutInCell="1" allowOverlap="1" relativeHeight="11">
+          <wp:inline distT="0" distB="0" distL="0" distR="0">
+            <wp:extent cx="5731510" cy="4329430"/>
+            <wp:effectExtent l="0" t="0" r="2540" b="0"/>
+            <wp:docPr id="10" name="Imagen 10"/>
+            <wp:cNvGraphicFramePr>
+              <a:graphicFrameLocks xmlns:a="http://schemas.openxmlformats.org/drawingml/2006/main" noChangeAspect="1"/>
+            </wp:cNvGraphicFramePr>
+            <a:graphic xmlns:a="http://schemas.openxmlformats.org/drawingml/2006/main">
+              <a:graphicData uri="http://schemas.openxmlformats.org/drawingml/2006/picture">
+                <pic:pic xmlns:pic="http://schemas.openxmlformats.org/drawingml/2006/picture">
+                  <pic:nvPicPr>
+                    <pic:cNvPr id="10" name="Consultar TIempo espera de atraccion.jpg"/>
+                    <pic:cNvPicPr/>
+                  </pic:nvPicPr>
+                  <pic:blipFill>
+                    <a:blip r:embed="rId13">
+                      <a:extLst>
+                        <a:ext uri="{28A0092B-C50C-407E-A947-70E740481C1C}">
+                          <a14:useLocalDpi xmlns:a14="http://schemas.microsoft.com/office/drawing/2010/main" val="0"/>
+                        </a:ext>
+                      </a:extLst>
+                    </a:blip>
+                    <a:stretch>
+                      <a:fillRect/>
+                    </a:stretch>
+                  </pic:blipFill>
+                  <pic:spPr>
+                    <a:xfrm>
+                      <a:off x="0" y="0"/>
+                      <a:ext cx="5731510" cy="4329430"/>
+                    </a:xfrm>
+                    <a:prstGeom prst="rect">
+                      <a:avLst/>
+                    </a:prstGeom>
+                  </pic:spPr>
+                </pic:pic>
+              </a:graphicData>
+            </a:graphic>
+          </wp:inline>
+        </w:drawing>
+      </w:r>
+    </w:p>
+    <w:p>
+      <w:pPr>
+        <w:rPr>
+          <w:sz w:val="24"/>
+          <w:u w:val="single"/>
+        </w:rPr>
+      </w:pPr>
+      <w:r>
+        <w:rPr>
+          <w:sz w:val="24"/>
+        </w:rPr>
+        <w:tab/>
+        <w:t>-</w:t>
+      </w:r>
+      <w:bookmarkStart w:id="0" w:name="_GoBack"/>
+      <w:bookmarkEnd w:id="0"/>
+    </w:p>
+    <w:p>
+      <w:pPr>
+        <w:rPr>
+          <w:sz w:val="24"/>
+        </w:rPr>
+      </w:pPr>
+      <w:r>
+        <w:rPr>
+          <w:sz w:val="24"/>
+        </w:rPr>
+        <w:tab/>
+        <w:t>-</w:t>
+      </w:r>
+    </w:p>
+    <w:p>
+      <w:pPr>
+        <w:rPr>
+          <w:sz w:val="24"/>
+        </w:rPr>
+      </w:pPr>
+    </w:p>
+    <w:p>
+      <w:pPr>
+        <w:rPr>
+          <w:sz w:val="24"/>
+        </w:rPr>
+      </w:pPr>
+    </w:p>
+    <w:p>
+      <w:pPr>
+        <w:rPr>
+          <w:sz w:val="24"/>
+        </w:rPr>
+      </w:pPr>
+    </w:p>
+    <w:p>
+      <w:pPr>
+        <w:rPr>
+          <w:sz w:val="24"/>
+        </w:rPr>
+      </w:pPr>
+    </w:p>
+    <w:p>
+      <w:pPr>
+        <w:rPr>
+          <w:sz w:val="24"/>
+        </w:rPr>
+      </w:pPr>
+    </w:p>
+    <w:p>
+      <w:pPr>
+        <w:rPr>
+          <w:sz w:val="24"/>
+        </w:rPr>
+      </w:pPr>
+    </w:p>
+    <w:p>
+      <w:pPr>
+        <w:spacing w:after="0" w:line="240" w:lineRule="auto"/>
+        <w:rPr>
+          <w:sz w:val="24"/>
+        </w:rPr>
+      </w:pPr>
+      <w:r>
+        <w:rPr>
+          <w:sz w:val="24"/>
+        </w:rPr>
+        <w:br w:type="page"/>
+      </w:r>
+    </w:p>
+    <w:p>
+      <w:r>
+        <w:rPr>
+          <w:sz w:val="24"/>
+        </w:rPr>
+        <w:lastRenderedPageBreak/>
+        <w:t>4) Diagrama de Clases de Diseño</w:t>
+      </w:r>
+    </w:p>
+    <w:p>
+      <w:r>
+        <w:rPr>
+          <w:noProof/>
+          <w:lang w:val="es-AR" w:eastAsia="es-AR"/>
+        </w:rPr>
+        <w:drawing>
+          <wp:anchor distT="0" distB="0" distL="0" distR="0" simplePos="0" relativeHeight="11" behindDoc="0" locked="0" layoutInCell="1" allowOverlap="1">
             <wp:simplePos x="0" y="0"/>
             <wp:positionH relativeFrom="column">
               <wp:align>center</wp:align>
@@ -1379,7 +1388,7 @@
             <wp:extent cx="5731510" cy="4312920"/>
             <wp:effectExtent l="0" t="0" r="0" b="0"/>
             <wp:wrapSquare wrapText="largest"/>
-            <wp:docPr id="5" name="Image4" descr=""/>
+            <wp:docPr id="5" name="Image4"/>
             <wp:cNvGraphicFramePr>
               <a:graphicFrameLocks xmlns:a="http://schemas.openxmlformats.org/drawingml/2006/main" noChangeAspect="1"/>
             </wp:cNvGraphicFramePr>
@@ -1387,13 +1396,13 @@
               <a:graphicData uri="http://schemas.openxmlformats.org/drawingml/2006/picture">
                 <pic:pic xmlns:pic="http://schemas.openxmlformats.org/drawingml/2006/picture">
                   <pic:nvPicPr>
-                    <pic:cNvPr id="5" name="Image4" descr=""/>
+                    <pic:cNvPr id="5" name="Image4"/>
                     <pic:cNvPicPr>
                       <a:picLocks noChangeAspect="1" noChangeArrowheads="1"/>
                     </pic:cNvPicPr>
                   </pic:nvPicPr>
                   <pic:blipFill>
-                    <a:blip r:embed="rId6"/>
+                    <a:blip r:embed="rId14"/>
                     <a:stretch>
                       <a:fillRect/>
                     </a:stretch>
@@ -1421,33 +1430,83 @@
       </w:r>
     </w:p>
     <w:sectPr>
-      <w:headerReference w:type="default" r:id="rId7"/>
-      <w:type w:val="nextPage"/>
+      <w:headerReference w:type="default" r:id="rId15"/>
       <w:pgSz w:w="11906" w:h="16838"/>
-      <w:pgMar w:left="1440" w:right="1440" w:header="708" w:top="1440" w:footer="0" w:bottom="1440" w:gutter="0"/>
-      <w:pgNumType w:fmt="decimal"/>
-      <w:formProt w:val="false"/>
-      <w:textDirection w:val="lrTb"/>
-      <w:docGrid w:type="default" w:linePitch="360" w:charSpace="4096"/>
+      <w:pgMar w:top="1440" w:right="1440" w:bottom="1440" w:left="1440" w:header="708" w:footer="0" w:gutter="0"/>
+      <w:cols w:space="720"/>
+      <w:formProt w:val="0"/>
+      <w:docGrid w:linePitch="360" w:charSpace="4096"/>
     </w:sectPr>
   </w:body>
 </w:document>
 </file>
 
+<file path=word/endnotes.xml><?xml version="1.0" encoding="utf-8"?>
+<w:endnotes xmlns:wpc="http://schemas.microsoft.com/office/word/2010/wordprocessingCanvas" xmlns:mc="http://schemas.openxmlformats.org/markup-compatibility/2006" xmlns:o="urn:schemas-microsoft-com:office:office" xmlns:r="http://schemas.openxmlformats.org/officeDocument/2006/relationships" xmlns:m="http://schemas.openxmlformats.org/officeDocument/2006/math" xmlns:v="urn:schemas-microsoft-com:vml" xmlns:wp14="http://schemas.microsoft.com/office/word/2010/wordprocessingDrawing" xmlns:wp="http://schemas.openxmlformats.org/drawingml/2006/wordprocessingDrawing" xmlns:w10="urn:schemas-microsoft-com:office:word" xmlns:w="http://schemas.openxmlformats.org/wordprocessingml/2006/main" xmlns:w14="http://schemas.microsoft.com/office/word/2010/wordml" xmlns:w15="http://schemas.microsoft.com/office/word/2012/wordml" xmlns:wpg="http://schemas.microsoft.com/office/word/2010/wordprocessingGroup" xmlns:wpi="http://schemas.microsoft.com/office/word/2010/wordprocessingInk" xmlns:wne="http://schemas.microsoft.com/office/word/2006/wordml" xmlns:wps="http://schemas.microsoft.com/office/word/2010/wordprocessingShape" mc:Ignorable="w14 w15 wp14">
+  <w:endnote w:type="separator" w:id="-1">
+    <w:p>
+      <w:pPr>
+        <w:spacing w:after="0" w:line="240" w:lineRule="auto"/>
+      </w:pPr>
+      <w:r>
+        <w:separator/>
+      </w:r>
+    </w:p>
+  </w:endnote>
+  <w:endnote w:type="continuationSeparator" w:id="0">
+    <w:p>
+      <w:pPr>
+        <w:spacing w:after="0" w:line="240" w:lineRule="auto"/>
+      </w:pPr>
+      <w:r>
+        <w:continuationSeparator/>
+      </w:r>
+    </w:p>
+  </w:endnote>
+</w:endnotes>
+</file>
+
+<file path=word/footnotes.xml><?xml version="1.0" encoding="utf-8"?>
+<w:footnotes xmlns:wpc="http://schemas.microsoft.com/office/word/2010/wordprocessingCanvas" xmlns:mc="http://schemas.openxmlformats.org/markup-compatibility/2006" xmlns:o="urn:schemas-microsoft-com:office:office" xmlns:r="http://schemas.openxmlformats.org/officeDocument/2006/relationships" xmlns:m="http://schemas.openxmlformats.org/officeDocument/2006/math" xmlns:v="urn:schemas-microsoft-com:vml" xmlns:wp14="http://schemas.microsoft.com/office/word/2010/wordprocessingDrawing" xmlns:wp="http://schemas.openxmlformats.org/drawingml/2006/wordprocessingDrawing" xmlns:w10="urn:schemas-microsoft-com:office:word" xmlns:w="http://schemas.openxmlformats.org/wordprocessingml/2006/main" xmlns:w14="http://schemas.microsoft.com/office/word/2010/wordml" xmlns:w15="http://schemas.microsoft.com/office/word/2012/wordml" xmlns:wpg="http://schemas.microsoft.com/office/word/2010/wordprocessingGroup" xmlns:wpi="http://schemas.microsoft.com/office/word/2010/wordprocessingInk" xmlns:wne="http://schemas.microsoft.com/office/word/2006/wordml" xmlns:wps="http://schemas.microsoft.com/office/word/2010/wordprocessingShape" mc:Ignorable="w14 w15 wp14">
+  <w:footnote w:type="separator" w:id="-1">
+    <w:p>
+      <w:pPr>
+        <w:spacing w:after="0" w:line="240" w:lineRule="auto"/>
+      </w:pPr>
+      <w:r>
+        <w:separator/>
+      </w:r>
+    </w:p>
+  </w:footnote>
+  <w:footnote w:type="continuationSeparator" w:id="0">
+    <w:p>
+      <w:pPr>
+        <w:spacing w:after="0" w:line="240" w:lineRule="auto"/>
+      </w:pPr>
+      <w:r>
+        <w:continuationSeparator/>
+      </w:r>
+    </w:p>
+  </w:footnote>
+</w:footnotes>
+</file>
+
 <file path=word/header1.xml><?xml version="1.0" encoding="utf-8"?>
-<w:hdr xmlns:o="urn:schemas-microsoft-com:office:office" xmlns:r="http://schemas.openxmlformats.org/officeDocument/2006/relationships" xmlns:v="urn:schemas-microsoft-com:vml" xmlns:w="http://schemas.openxmlformats.org/wordprocessingml/2006/main" xmlns:w10="urn:schemas-microsoft-com:office:word" xmlns:wp="http://schemas.openxmlformats.org/drawingml/2006/wordprocessingDrawing" xmlns:wps="http://schemas.microsoft.com/office/word/2010/wordprocessingShape" xmlns:wpg="http://schemas.microsoft.com/office/word/2010/wordprocessingGroup" xmlns:mc="http://schemas.openxmlformats.org/markup-compatibility/2006" xmlns:wp14="http://schemas.microsoft.com/office/word/2010/wordprocessingDrawing" xmlns:w14="http://schemas.microsoft.com/office/word/2010/wordml" mc:Ignorable="w14 wp14">
+<w:hdr xmlns:wpc="http://schemas.microsoft.com/office/word/2010/wordprocessingCanvas" xmlns:mc="http://schemas.openxmlformats.org/markup-compatibility/2006" xmlns:o="urn:schemas-microsoft-com:office:office" xmlns:r="http://schemas.openxmlformats.org/officeDocument/2006/relationships" xmlns:m="http://schemas.openxmlformats.org/officeDocument/2006/math" xmlns:v="urn:schemas-microsoft-com:vml" xmlns:wp14="http://schemas.microsoft.com/office/word/2010/wordprocessingDrawing" xmlns:wp="http://schemas.openxmlformats.org/drawingml/2006/wordprocessingDrawing" xmlns:w10="urn:schemas-microsoft-com:office:word" xmlns:w="http://schemas.openxmlformats.org/wordprocessingml/2006/main" xmlns:w14="http://schemas.microsoft.com/office/word/2010/wordml" xmlns:w15="http://schemas.microsoft.com/office/word/2012/wordml" xmlns:wpg="http://schemas.microsoft.com/office/word/2010/wordprocessingGroup" xmlns:wpi="http://schemas.microsoft.com/office/word/2010/wordprocessingInk" xmlns:wne="http://schemas.microsoft.com/office/word/2006/wordml" xmlns:wps="http://schemas.microsoft.com/office/word/2010/wordprocessingShape" mc:Ignorable="w14 w15 wp14">
   <w:p>
     <w:pPr>
-      <w:pStyle w:val="Header"/>
-      <w:rPr/>
+      <w:pStyle w:val="Encabezado"/>
     </w:pPr>
     <w:r>
-      <w:rPr/>
+      <w:rPr>
+        <w:noProof/>
+        <w:lang w:val="es-AR" w:eastAsia="es-AR"/>
+      </w:rPr>
       <w:drawing>
         <wp:inline distT="0" distB="0" distL="0" distR="2540">
           <wp:extent cx="5731510" cy="1126490"/>
           <wp:effectExtent l="0" t="0" r="0" b="0"/>
-          <wp:docPr id="6" name="Imagen 1" descr=""/>
+          <wp:docPr id="6" name="Imagen 1"/>
           <wp:cNvGraphicFramePr>
             <a:graphicFrameLocks xmlns:a="http://schemas.openxmlformats.org/drawingml/2006/main" noChangeAspect="1"/>
           </wp:cNvGraphicFramePr>
@@ -1455,7 +1514,7 @@
             <a:graphicData uri="http://schemas.openxmlformats.org/drawingml/2006/picture">
               <pic:pic xmlns:pic="http://schemas.openxmlformats.org/drawingml/2006/picture">
                 <pic:nvPicPr>
-                  <pic:cNvPr id="6" name="Imagen 1" descr=""/>
+                  <pic:cNvPr id="6" name="Imagen 1"/>
                   <pic:cNvPicPr>
                     <a:picLocks noChangeAspect="1" noChangeArrowheads="1"/>
                   </pic:cNvPicPr>
@@ -1486,8 +1545,11 @@
 </file>
 
 <file path=word/numbering.xml><?xml version="1.0" encoding="utf-8"?>
-<w:numbering xmlns:w="http://schemas.openxmlformats.org/wordprocessingml/2006/main" xmlns:o="urn:schemas-microsoft-com:office:office" xmlns:r="http://schemas.openxmlformats.org/officeDocument/2006/relationships" xmlns:v="urn:schemas-microsoft-com:vml">
-  <w:abstractNum w:abstractNumId="1">
+<w:numbering xmlns:wpc="http://schemas.microsoft.com/office/word/2010/wordprocessingCanvas" xmlns:mc="http://schemas.openxmlformats.org/markup-compatibility/2006" xmlns:o="urn:schemas-microsoft-com:office:office" xmlns:r="http://schemas.openxmlformats.org/officeDocument/2006/relationships" xmlns:m="http://schemas.openxmlformats.org/officeDocument/2006/math" xmlns:v="urn:schemas-microsoft-com:vml" xmlns:wp14="http://schemas.microsoft.com/office/word/2010/wordprocessingDrawing" xmlns:wp="http://schemas.openxmlformats.org/drawingml/2006/wordprocessingDrawing" xmlns:w10="urn:schemas-microsoft-com:office:word" xmlns:w="http://schemas.openxmlformats.org/wordprocessingml/2006/main" xmlns:w14="http://schemas.microsoft.com/office/word/2010/wordml" xmlns:w15="http://schemas.microsoft.com/office/word/2012/wordml" xmlns:wpg="http://schemas.microsoft.com/office/word/2010/wordprocessingGroup" xmlns:wpi="http://schemas.microsoft.com/office/word/2010/wordprocessingInk" xmlns:wne="http://schemas.microsoft.com/office/word/2006/wordml" xmlns:wps="http://schemas.microsoft.com/office/word/2010/wordprocessingShape" mc:Ignorable="w14 w15 wp14">
+  <w:abstractNum w:abstractNumId="0">
+    <w:nsid w:val="2EB636B1"/>
+    <w:multiLevelType w:val="multilevel"/>
+    <w:tmpl w:val="A9444852"/>
     <w:lvl w:ilvl="0">
       <w:start w:val="1"/>
       <w:numFmt w:val="decimal"/>
@@ -1570,7 +1632,10 @@
       </w:pPr>
     </w:lvl>
   </w:abstractNum>
-  <w:abstractNum w:abstractNumId="2">
+  <w:abstractNum w:abstractNumId="1">
+    <w:nsid w:val="78EE1869"/>
+    <w:multiLevelType w:val="multilevel"/>
+    <w:tmpl w:val="3A565F48"/>
     <w:lvl w:ilvl="0">
       <w:start w:val="1"/>
       <w:numFmt w:val="none"/>
@@ -1578,7 +1643,7 @@
       <w:lvlText w:val=""/>
       <w:lvlJc w:val="left"/>
       <w:pPr>
-        <w:ind w:left="0" w:hanging="0"/>
+        <w:ind w:left="0" w:firstLine="0"/>
       </w:pPr>
     </w:lvl>
     <w:lvl w:ilvl="1">
@@ -1588,7 +1653,7 @@
       <w:lvlText w:val=""/>
       <w:lvlJc w:val="left"/>
       <w:pPr>
-        <w:ind w:left="0" w:hanging="0"/>
+        <w:ind w:left="0" w:firstLine="0"/>
       </w:pPr>
     </w:lvl>
     <w:lvl w:ilvl="2">
@@ -1598,7 +1663,7 @@
       <w:lvlText w:val=""/>
       <w:lvlJc w:val="left"/>
       <w:pPr>
-        <w:ind w:left="0" w:hanging="0"/>
+        <w:ind w:left="0" w:firstLine="0"/>
       </w:pPr>
     </w:lvl>
     <w:lvl w:ilvl="3">
@@ -1608,7 +1673,7 @@
       <w:lvlText w:val=""/>
       <w:lvlJc w:val="left"/>
       <w:pPr>
-        <w:ind w:left="0" w:hanging="0"/>
+        <w:ind w:left="0" w:firstLine="0"/>
       </w:pPr>
     </w:lvl>
     <w:lvl w:ilvl="4">
@@ -1618,7 +1683,7 @@
       <w:lvlText w:val=""/>
       <w:lvlJc w:val="left"/>
       <w:pPr>
-        <w:ind w:left="0" w:hanging="0"/>
+        <w:ind w:left="0" w:firstLine="0"/>
       </w:pPr>
     </w:lvl>
     <w:lvl w:ilvl="5">
@@ -1628,7 +1693,7 @@
       <w:lvlText w:val=""/>
       <w:lvlJc w:val="left"/>
       <w:pPr>
-        <w:ind w:left="0" w:hanging="0"/>
+        <w:ind w:left="0" w:firstLine="0"/>
       </w:pPr>
     </w:lvl>
     <w:lvl w:ilvl="6">
@@ -1638,7 +1703,7 @@
       <w:lvlText w:val=""/>
       <w:lvlJc w:val="left"/>
       <w:pPr>
-        <w:ind w:left="0" w:hanging="0"/>
+        <w:ind w:left="0" w:firstLine="0"/>
       </w:pPr>
     </w:lvl>
     <w:lvl w:ilvl="7">
@@ -1648,7 +1713,7 @@
       <w:lvlText w:val=""/>
       <w:lvlJc w:val="left"/>
       <w:pPr>
-        <w:ind w:left="0" w:hanging="0"/>
+        <w:ind w:left="0" w:firstLine="0"/>
       </w:pPr>
     </w:lvl>
     <w:lvl w:ilvl="8">
@@ -1658,45 +1723,43 @@
       <w:lvlText w:val=""/>
       <w:lvlJc w:val="left"/>
       <w:pPr>
-        <w:ind w:left="0" w:hanging="0"/>
+        <w:ind w:left="0" w:firstLine="0"/>
       </w:pPr>
     </w:lvl>
   </w:abstractNum>
   <w:num w:numId="1">
-    <w:abstractNumId w:val="1"/>
+    <w:abstractNumId w:val="0"/>
   </w:num>
   <w:num w:numId="2">
-    <w:abstractNumId w:val="2"/>
+    <w:abstractNumId w:val="1"/>
   </w:num>
 </w:numbering>
 </file>
 
 <file path=word/styles.xml><?xml version="1.0" encoding="utf-8"?>
-<w:styles xmlns:w="http://schemas.openxmlformats.org/wordprocessingml/2006/main" xmlns:w14="http://schemas.microsoft.com/office/word/2010/wordml" xmlns:mc="http://schemas.openxmlformats.org/markup-compatibility/2006" mc:Ignorable="w14">
+<w:styles xmlns:mc="http://schemas.openxmlformats.org/markup-compatibility/2006" xmlns:r="http://schemas.openxmlformats.org/officeDocument/2006/relationships" xmlns:w="http://schemas.openxmlformats.org/wordprocessingml/2006/main" xmlns:w14="http://schemas.microsoft.com/office/word/2010/wordml" xmlns:w15="http://schemas.microsoft.com/office/word/2012/wordml" mc:Ignorable="w14 w15">
   <w:docDefaults>
     <w:rPrDefault>
       <w:rPr>
-        <w:rFonts w:ascii="Calibri" w:hAnsi="Calibri" w:eastAsia="Calibri" w:cs="" w:asciiTheme="minorHAnsi" w:cstheme="minorBidi" w:eastAsiaTheme="minorHAnsi" w:hAnsiTheme="minorHAnsi"/>
+        <w:rFonts w:asciiTheme="minorHAnsi" w:eastAsiaTheme="minorHAnsi" w:hAnsiTheme="minorHAnsi" w:cstheme="minorBidi"/>
         <w:sz w:val="22"/>
         <w:szCs w:val="22"/>
         <w:lang w:val="es-ES" w:eastAsia="en-US" w:bidi="ar-SA"/>
       </w:rPr>
     </w:rPrDefault>
-    <w:pPrDefault>
-      <w:pPr/>
-    </w:pPrDefault>
+    <w:pPrDefault/>
   </w:docDefaults>
-  <w:latentStyles w:defLockedState="0" w:defUIPriority="99" w:defSemiHidden="0" w:defUnhideWhenUsed="0" w:defQFormat="0" w:count="375">
+  <w:latentStyles w:defLockedState="0" w:defUIPriority="99" w:defSemiHidden="0" w:defUnhideWhenUsed="0" w:defQFormat="0" w:count="371">
     <w:lsdException w:name="Normal" w:uiPriority="0" w:qFormat="1"/>
     <w:lsdException w:name="heading 1" w:uiPriority="9" w:qFormat="1"/>
-    <w:lsdException w:name="heading 2" w:uiPriority="9" w:semiHidden="1" w:unhideWhenUsed="1" w:qFormat="1"/>
-    <w:lsdException w:name="heading 3" w:uiPriority="9" w:semiHidden="1" w:unhideWhenUsed="1" w:qFormat="1"/>
-    <w:lsdException w:name="heading 4" w:uiPriority="9" w:semiHidden="1" w:unhideWhenUsed="1" w:qFormat="1"/>
-    <w:lsdException w:name="heading 5" w:uiPriority="9" w:semiHidden="1" w:unhideWhenUsed="1" w:qFormat="1"/>
-    <w:lsdException w:name="heading 6" w:uiPriority="9" w:semiHidden="1" w:unhideWhenUsed="1" w:qFormat="1"/>
-    <w:lsdException w:name="heading 7" w:uiPriority="9" w:semiHidden="1" w:unhideWhenUsed="1" w:qFormat="1"/>
-    <w:lsdException w:name="heading 8" w:uiPriority="9" w:semiHidden="1" w:unhideWhenUsed="1" w:qFormat="1"/>
-    <w:lsdException w:name="heading 9" w:uiPriority="9" w:semiHidden="1" w:unhideWhenUsed="1" w:qFormat="1"/>
+    <w:lsdException w:name="heading 2" w:semiHidden="1" w:uiPriority="9" w:unhideWhenUsed="1" w:qFormat="1"/>
+    <w:lsdException w:name="heading 3" w:semiHidden="1" w:uiPriority="9" w:unhideWhenUsed="1" w:qFormat="1"/>
+    <w:lsdException w:name="heading 4" w:semiHidden="1" w:uiPriority="9" w:unhideWhenUsed="1" w:qFormat="1"/>
+    <w:lsdException w:name="heading 5" w:semiHidden="1" w:uiPriority="9" w:unhideWhenUsed="1" w:qFormat="1"/>
+    <w:lsdException w:name="heading 6" w:semiHidden="1" w:uiPriority="9" w:unhideWhenUsed="1" w:qFormat="1"/>
+    <w:lsdException w:name="heading 7" w:semiHidden="1" w:uiPriority="9" w:unhideWhenUsed="1" w:qFormat="1"/>
+    <w:lsdException w:name="heading 8" w:semiHidden="1" w:uiPriority="9" w:unhideWhenUsed="1" w:qFormat="1"/>
+    <w:lsdException w:name="heading 9" w:semiHidden="1" w:uiPriority="9" w:unhideWhenUsed="1" w:qFormat="1"/>
     <w:lsdException w:name="index 1" w:semiHidden="1" w:unhideWhenUsed="1"/>
     <w:lsdException w:name="index 2" w:semiHidden="1" w:unhideWhenUsed="1"/>
     <w:lsdException w:name="index 3" w:semiHidden="1" w:unhideWhenUsed="1"/>
@@ -1706,22 +1769,22 @@
     <w:lsdException w:name="index 7" w:semiHidden="1" w:unhideWhenUsed="1"/>
     <w:lsdException w:name="index 8" w:semiHidden="1" w:unhideWhenUsed="1"/>
     <w:lsdException w:name="index 9" w:semiHidden="1" w:unhideWhenUsed="1"/>
-    <w:lsdException w:name="toc 1" w:uiPriority="39" w:semiHidden="1" w:unhideWhenUsed="1"/>
-    <w:lsdException w:name="toc 2" w:uiPriority="39" w:semiHidden="1" w:unhideWhenUsed="1"/>
-    <w:lsdException w:name="toc 3" w:uiPriority="39" w:semiHidden="1" w:unhideWhenUsed="1"/>
-    <w:lsdException w:name="toc 4" w:uiPriority="39" w:semiHidden="1" w:unhideWhenUsed="1"/>
-    <w:lsdException w:name="toc 5" w:uiPriority="39" w:semiHidden="1" w:unhideWhenUsed="1"/>
-    <w:lsdException w:name="toc 6" w:uiPriority="39" w:semiHidden="1" w:unhideWhenUsed="1"/>
-    <w:lsdException w:name="toc 7" w:uiPriority="39" w:semiHidden="1" w:unhideWhenUsed="1"/>
-    <w:lsdException w:name="toc 8" w:uiPriority="39" w:semiHidden="1" w:unhideWhenUsed="1"/>
-    <w:lsdException w:name="toc 9" w:uiPriority="39" w:semiHidden="1" w:unhideWhenUsed="1"/>
+    <w:lsdException w:name="toc 1" w:semiHidden="1" w:uiPriority="39" w:unhideWhenUsed="1"/>
+    <w:lsdException w:name="toc 2" w:semiHidden="1" w:uiPriority="39" w:unhideWhenUsed="1"/>
+    <w:lsdException w:name="toc 3" w:semiHidden="1" w:uiPriority="39" w:unhideWhenUsed="1"/>
+    <w:lsdException w:name="toc 4" w:semiHidden="1" w:uiPriority="39" w:unhideWhenUsed="1"/>
+    <w:lsdException w:name="toc 5" w:semiHidden="1" w:uiPriority="39" w:unhideWhenUsed="1"/>
+    <w:lsdException w:name="toc 6" w:semiHidden="1" w:uiPriority="39" w:unhideWhenUsed="1"/>
+    <w:lsdException w:name="toc 7" w:semiHidden="1" w:uiPriority="39" w:unhideWhenUsed="1"/>
+    <w:lsdException w:name="toc 8" w:semiHidden="1" w:uiPriority="39" w:unhideWhenUsed="1"/>
+    <w:lsdException w:name="toc 9" w:semiHidden="1" w:uiPriority="39" w:unhideWhenUsed="1"/>
     <w:lsdException w:name="Normal Indent" w:semiHidden="1" w:unhideWhenUsed="1"/>
     <w:lsdException w:name="footnote text" w:semiHidden="1" w:unhideWhenUsed="1"/>
     <w:lsdException w:name="annotation text" w:semiHidden="1" w:unhideWhenUsed="1"/>
     <w:lsdException w:name="header" w:semiHidden="1" w:unhideWhenUsed="1"/>
     <w:lsdException w:name="footer" w:semiHidden="1" w:unhideWhenUsed="1"/>
     <w:lsdException w:name="index heading" w:semiHidden="1" w:unhideWhenUsed="1"/>
-    <w:lsdException w:name="caption" w:uiPriority="35" w:semiHidden="1" w:unhideWhenUsed="1" w:qFormat="1"/>
+    <w:lsdException w:name="caption" w:semiHidden="1" w:uiPriority="35" w:unhideWhenUsed="1" w:qFormat="1"/>
     <w:lsdException w:name="table of figures" w:semiHidden="1" w:unhideWhenUsed="1"/>
     <w:lsdException w:name="envelope address" w:semiHidden="1" w:unhideWhenUsed="1"/>
     <w:lsdException w:name="envelope return" w:semiHidden="1" w:unhideWhenUsed="1"/>
@@ -1752,7 +1815,7 @@
     <w:lsdException w:name="Title" w:uiPriority="10" w:qFormat="1"/>
     <w:lsdException w:name="Closing" w:semiHidden="1" w:unhideWhenUsed="1"/>
     <w:lsdException w:name="Signature" w:semiHidden="1" w:unhideWhenUsed="1"/>
-    <w:lsdException w:name="Default Paragraph Font" w:uiPriority="1" w:semiHidden="1" w:unhideWhenUsed="1"/>
+    <w:lsdException w:name="Default Paragraph Font" w:semiHidden="1" w:uiPriority="1" w:unhideWhenUsed="1"/>
     <w:lsdException w:name="Body Text" w:semiHidden="1" w:unhideWhenUsed="1"/>
     <w:lsdException w:name="Body Text Indent" w:semiHidden="1" w:unhideWhenUsed="1"/>
     <w:lsdException w:name="List Continue" w:semiHidden="1" w:unhideWhenUsed="1"/>
@@ -1952,8 +2015,8 @@
     <w:lsdException w:name="Subtle Reference" w:uiPriority="31" w:qFormat="1"/>
     <w:lsdException w:name="Intense Reference" w:uiPriority="32" w:qFormat="1"/>
     <w:lsdException w:name="Book Title" w:uiPriority="33" w:qFormat="1"/>
-    <w:lsdException w:name="Bibliography" w:uiPriority="37" w:semiHidden="1" w:unhideWhenUsed="1"/>
-    <w:lsdException w:name="TOC Heading" w:uiPriority="39" w:semiHidden="1" w:unhideWhenUsed="1" w:qFormat="1"/>
+    <w:lsdException w:name="Bibliography" w:semiHidden="1" w:uiPriority="37" w:unhideWhenUsed="1"/>
+    <w:lsdException w:name="TOC Heading" w:semiHidden="1" w:uiPriority="39" w:unhideWhenUsed="1" w:qFormat="1"/>
     <w:lsdException w:name="Plain Table 1" w:uiPriority="41"/>
     <w:lsdException w:name="Plain Table 2" w:uiPriority="42"/>
     <w:lsdException w:name="Plain Table 3" w:uiPriority="43"/>
@@ -2058,196 +2121,19 @@
     <w:lsdException w:name="List Table 5 Dark Accent 6" w:uiPriority="50"/>
     <w:lsdException w:name="List Table 6 Colorful Accent 6" w:uiPriority="51"/>
     <w:lsdException w:name="List Table 7 Colorful Accent 6" w:uiPriority="52"/>
-    <w:lsdException w:name="Mention" w:semiHidden="1" w:unhideWhenUsed="1"/>
-    <w:lsdException w:name="Smart Hyperlink" w:semiHidden="1" w:unhideWhenUsed="1"/>
-    <w:lsdException w:name="Hashtag" w:semiHidden="1" w:unhideWhenUsed="1"/>
-    <w:lsdException w:name="Unresolved Mention" w:semiHidden="1" w:unhideWhenUsed="1"/>
   </w:latentStyles>
-  <w:style w:type="paragraph" w:styleId="Normal" w:default="1">
+  <w:style w:type="paragraph" w:default="1" w:styleId="Normal">
     <w:name w:val="Normal"/>
     <w:qFormat/>
     <w:pPr>
-      <w:widowControl/>
-      <w:bidi w:val="0"/>
-      <w:spacing w:lineRule="auto" w:line="259" w:before="0" w:after="160"/>
-      <w:jc w:val="left"/>
+      <w:spacing w:after="160" w:line="259" w:lineRule="auto"/>
     </w:pPr>
-    <w:rPr>
-      <w:rFonts w:ascii="Calibri" w:hAnsi="Calibri" w:eastAsia="Calibri" w:cs="" w:asciiTheme="minorHAnsi" w:cstheme="minorBidi" w:eastAsiaTheme="minorHAnsi" w:hAnsiTheme="minorHAnsi"/>
-      <w:color w:val="auto"/>
-      <w:kern w:val="0"/>
-      <w:sz w:val="22"/>
-      <w:szCs w:val="22"/>
-      <w:lang w:val="es-ES" w:eastAsia="en-US" w:bidi="ar-SA"/>
-    </w:rPr>
   </w:style>
-  <w:style w:type="character" w:styleId="DefaultParagraphFont" w:default="1">
+  <w:style w:type="character" w:default="1" w:styleId="Fuentedeprrafopredeter">
     <w:name w:val="Default Paragraph Font"/>
     <w:uiPriority w:val="1"/>
     <w:semiHidden/>
     <w:unhideWhenUsed/>
-    <w:qFormat/>
-    <w:rPr/>
-  </w:style>
-  <w:style w:type="character" w:styleId="EncabezadoCar" w:customStyle="1">
-    <w:name w:val="Encabezado Car"/>
-    <w:basedOn w:val="DefaultParagraphFont"/>
-    <w:link w:val="Encabezado"/>
-    <w:uiPriority w:val="99"/>
-    <w:qFormat/>
-    <w:rsid w:val="00567e82"/>
-    <w:rPr/>
-  </w:style>
-  <w:style w:type="character" w:styleId="PiedepginaCar" w:customStyle="1">
-    <w:name w:val="Pie de página Car"/>
-    <w:basedOn w:val="DefaultParagraphFont"/>
-    <w:link w:val="Piedepgina"/>
-    <w:uiPriority w:val="99"/>
-    <w:qFormat/>
-    <w:rsid w:val="00567e82"/>
-    <w:rPr/>
-  </w:style>
-  <w:style w:type="character" w:styleId="TextodegloboCar" w:customStyle="1">
-    <w:name w:val="Texto de globo Car"/>
-    <w:basedOn w:val="DefaultParagraphFont"/>
-    <w:link w:val="Textodeglobo"/>
-    <w:uiPriority w:val="99"/>
-    <w:semiHidden/>
-    <w:qFormat/>
-    <w:rsid w:val="00567e82"/>
-    <w:rPr>
-      <w:rFonts w:ascii="Segoe UI" w:hAnsi="Segoe UI" w:cs="Segoe UI"/>
-      <w:sz w:val="18"/>
-      <w:szCs w:val="18"/>
-    </w:rPr>
-  </w:style>
-  <w:style w:type="paragraph" w:styleId="Heading">
-    <w:name w:val="Heading"/>
-    <w:basedOn w:val="Normal"/>
-    <w:next w:val="TextBody"/>
-    <w:qFormat/>
-    <w:pPr>
-      <w:keepNext w:val="true"/>
-      <w:spacing w:before="240" w:after="120"/>
-    </w:pPr>
-    <w:rPr>
-      <w:rFonts w:ascii="Liberation Sans" w:hAnsi="Liberation Sans" w:eastAsia="Noto Sans CJK SC" w:cs="Lohit Devanagari"/>
-      <w:sz w:val="28"/>
-      <w:szCs w:val="28"/>
-    </w:rPr>
-  </w:style>
-  <w:style w:type="paragraph" w:styleId="TextBody">
-    <w:name w:val="Body Text"/>
-    <w:basedOn w:val="Normal"/>
-    <w:pPr>
-      <w:spacing w:lineRule="auto" w:line="276" w:before="0" w:after="140"/>
-    </w:pPr>
-    <w:rPr/>
-  </w:style>
-  <w:style w:type="paragraph" w:styleId="List">
-    <w:name w:val="List"/>
-    <w:basedOn w:val="TextBody"/>
-    <w:pPr/>
-    <w:rPr>
-      <w:rFonts w:cs="Lohit Devanagari"/>
-    </w:rPr>
-  </w:style>
-  <w:style w:type="paragraph" w:styleId="Caption">
-    <w:name w:val="Caption"/>
-    <w:basedOn w:val="Normal"/>
-    <w:qFormat/>
-    <w:pPr>
-      <w:suppressLineNumbers/>
-      <w:spacing w:before="120" w:after="120"/>
-    </w:pPr>
-    <w:rPr>
-      <w:rFonts w:cs="Lohit Devanagari"/>
-      <w:i/>
-      <w:iCs/>
-      <w:sz w:val="24"/>
-      <w:szCs w:val="24"/>
-    </w:rPr>
-  </w:style>
-  <w:style w:type="paragraph" w:styleId="Index">
-    <w:name w:val="Index"/>
-    <w:basedOn w:val="Normal"/>
-    <w:qFormat/>
-    <w:pPr>
-      <w:suppressLineNumbers/>
-    </w:pPr>
-    <w:rPr>
-      <w:rFonts w:cs="Lohit Devanagari"/>
-    </w:rPr>
-  </w:style>
-  <w:style w:type="paragraph" w:styleId="Header">
-    <w:name w:val="Header"/>
-    <w:basedOn w:val="Normal"/>
-    <w:link w:val="EncabezadoCar"/>
-    <w:uiPriority w:val="99"/>
-    <w:unhideWhenUsed/>
-    <w:rsid w:val="00567e82"/>
-    <w:pPr>
-      <w:tabs>
-        <w:tab w:val="center" w:pos="4513" w:leader="none"/>
-        <w:tab w:val="right" w:pos="9026" w:leader="none"/>
-      </w:tabs>
-      <w:spacing w:lineRule="auto" w:line="240" w:before="0" w:after="0"/>
-    </w:pPr>
-    <w:rPr/>
-  </w:style>
-  <w:style w:type="paragraph" w:styleId="Footer">
-    <w:name w:val="Footer"/>
-    <w:basedOn w:val="Normal"/>
-    <w:link w:val="PiedepginaCar"/>
-    <w:uiPriority w:val="99"/>
-    <w:unhideWhenUsed/>
-    <w:rsid w:val="00567e82"/>
-    <w:pPr>
-      <w:tabs>
-        <w:tab w:val="center" w:pos="4513" w:leader="none"/>
-        <w:tab w:val="right" w:pos="9026" w:leader="none"/>
-      </w:tabs>
-      <w:spacing w:lineRule="auto" w:line="240" w:before="0" w:after="0"/>
-    </w:pPr>
-    <w:rPr/>
-  </w:style>
-  <w:style w:type="paragraph" w:styleId="BalloonText">
-    <w:name w:val="Balloon Text"/>
-    <w:basedOn w:val="Normal"/>
-    <w:link w:val="TextodegloboCar"/>
-    <w:uiPriority w:val="99"/>
-    <w:semiHidden/>
-    <w:unhideWhenUsed/>
-    <w:qFormat/>
-    <w:rsid w:val="00567e82"/>
-    <w:pPr>
-      <w:spacing w:lineRule="auto" w:line="240" w:before="0" w:after="0"/>
-    </w:pPr>
-    <w:rPr>
-      <w:rFonts w:ascii="Segoe UI" w:hAnsi="Segoe UI" w:cs="Segoe UI"/>
-      <w:sz w:val="18"/>
-      <w:szCs w:val="18"/>
-    </w:rPr>
-  </w:style>
-  <w:style w:type="paragraph" w:styleId="ListParagraph">
-    <w:name w:val="List Paragraph"/>
-    <w:basedOn w:val="Normal"/>
-    <w:uiPriority w:val="34"/>
-    <w:qFormat/>
-    <w:rsid w:val="00567e82"/>
-    <w:pPr>
-      <w:spacing w:before="0" w:after="160"/>
-      <w:ind w:left="720" w:hanging="0"/>
-      <w:contextualSpacing/>
-    </w:pPr>
-    <w:rPr/>
-  </w:style>
-  <w:style w:type="numbering" w:styleId="NoList" w:default="1">
-    <w:name w:val="No List"/>
-    <w:uiPriority w:val="99"/>
-    <w:semiHidden/>
-    <w:unhideWhenUsed/>
-    <w:qFormat/>
   </w:style>
   <w:style w:type="table" w:default="1" w:styleId="Tablanormal">
     <w:name w:val="Normal Table"/>
@@ -2264,23 +2150,178 @@
       </w:tblCellMar>
     </w:tblPr>
   </w:style>
+  <w:style w:type="numbering" w:default="1" w:styleId="Sinlista">
+    <w:name w:val="No List"/>
+    <w:uiPriority w:val="99"/>
+    <w:semiHidden/>
+    <w:unhideWhenUsed/>
+  </w:style>
+  <w:style w:type="character" w:customStyle="1" w:styleId="EncabezadoCar">
+    <w:name w:val="Encabezado Car"/>
+    <w:basedOn w:val="Fuentedeprrafopredeter"/>
+    <w:link w:val="Encabezado"/>
+    <w:uiPriority w:val="99"/>
+    <w:qFormat/>
+    <w:rsid w:val="00567E82"/>
+  </w:style>
+  <w:style w:type="character" w:customStyle="1" w:styleId="PiedepginaCar">
+    <w:name w:val="Pie de página Car"/>
+    <w:basedOn w:val="Fuentedeprrafopredeter"/>
+    <w:link w:val="Piedepgina"/>
+    <w:uiPriority w:val="99"/>
+    <w:qFormat/>
+    <w:rsid w:val="00567E82"/>
+  </w:style>
+  <w:style w:type="character" w:customStyle="1" w:styleId="TextodegloboCar">
+    <w:name w:val="Texto de globo Car"/>
+    <w:basedOn w:val="Fuentedeprrafopredeter"/>
+    <w:link w:val="Textodeglobo"/>
+    <w:uiPriority w:val="99"/>
+    <w:semiHidden/>
+    <w:qFormat/>
+    <w:rsid w:val="00567E82"/>
+    <w:rPr>
+      <w:rFonts w:ascii="Segoe UI" w:hAnsi="Segoe UI" w:cs="Segoe UI"/>
+      <w:sz w:val="18"/>
+      <w:szCs w:val="18"/>
+    </w:rPr>
+  </w:style>
+  <w:style w:type="paragraph" w:customStyle="1" w:styleId="Heading">
+    <w:name w:val="Heading"/>
+    <w:basedOn w:val="Normal"/>
+    <w:next w:val="Textoindependiente"/>
+    <w:qFormat/>
+    <w:pPr>
+      <w:keepNext/>
+      <w:spacing w:before="240" w:after="120"/>
+    </w:pPr>
+    <w:rPr>
+      <w:rFonts w:ascii="Liberation Sans" w:eastAsia="Noto Sans CJK SC" w:hAnsi="Liberation Sans" w:cs="Lohit Devanagari"/>
+      <w:sz w:val="28"/>
+      <w:szCs w:val="28"/>
+    </w:rPr>
+  </w:style>
+  <w:style w:type="paragraph" w:styleId="Textoindependiente">
+    <w:name w:val="Body Text"/>
+    <w:basedOn w:val="Normal"/>
+    <w:pPr>
+      <w:spacing w:after="140" w:line="276" w:lineRule="auto"/>
+    </w:pPr>
+  </w:style>
+  <w:style w:type="paragraph" w:styleId="Lista">
+    <w:name w:val="List"/>
+    <w:basedOn w:val="Textoindependiente"/>
+    <w:rPr>
+      <w:rFonts w:cs="Lohit Devanagari"/>
+    </w:rPr>
+  </w:style>
+  <w:style w:type="paragraph" w:styleId="Descripcin">
+    <w:name w:val="caption"/>
+    <w:basedOn w:val="Normal"/>
+    <w:qFormat/>
+    <w:pPr>
+      <w:suppressLineNumbers/>
+      <w:spacing w:before="120" w:after="120"/>
+    </w:pPr>
+    <w:rPr>
+      <w:rFonts w:cs="Lohit Devanagari"/>
+      <w:i/>
+      <w:iCs/>
+      <w:sz w:val="24"/>
+      <w:szCs w:val="24"/>
+    </w:rPr>
+  </w:style>
+  <w:style w:type="paragraph" w:customStyle="1" w:styleId="Index">
+    <w:name w:val="Index"/>
+    <w:basedOn w:val="Normal"/>
+    <w:qFormat/>
+    <w:pPr>
+      <w:suppressLineNumbers/>
+    </w:pPr>
+    <w:rPr>
+      <w:rFonts w:cs="Lohit Devanagari"/>
+    </w:rPr>
+  </w:style>
+  <w:style w:type="paragraph" w:styleId="Encabezado">
+    <w:name w:val="header"/>
+    <w:basedOn w:val="Normal"/>
+    <w:link w:val="EncabezadoCar"/>
+    <w:uiPriority w:val="99"/>
+    <w:unhideWhenUsed/>
+    <w:rsid w:val="00567E82"/>
+    <w:pPr>
+      <w:tabs>
+        <w:tab w:val="center" w:pos="4513"/>
+        <w:tab w:val="right" w:pos="9026"/>
+      </w:tabs>
+      <w:spacing w:after="0" w:line="240" w:lineRule="auto"/>
+    </w:pPr>
+  </w:style>
+  <w:style w:type="paragraph" w:styleId="Piedepgina">
+    <w:name w:val="footer"/>
+    <w:basedOn w:val="Normal"/>
+    <w:link w:val="PiedepginaCar"/>
+    <w:uiPriority w:val="99"/>
+    <w:unhideWhenUsed/>
+    <w:rsid w:val="00567E82"/>
+    <w:pPr>
+      <w:tabs>
+        <w:tab w:val="center" w:pos="4513"/>
+        <w:tab w:val="right" w:pos="9026"/>
+      </w:tabs>
+      <w:spacing w:after="0" w:line="240" w:lineRule="auto"/>
+    </w:pPr>
+  </w:style>
+  <w:style w:type="paragraph" w:styleId="Textodeglobo">
+    <w:name w:val="Balloon Text"/>
+    <w:basedOn w:val="Normal"/>
+    <w:link w:val="TextodegloboCar"/>
+    <w:uiPriority w:val="99"/>
+    <w:semiHidden/>
+    <w:unhideWhenUsed/>
+    <w:qFormat/>
+    <w:rsid w:val="00567E82"/>
+    <w:pPr>
+      <w:spacing w:after="0" w:line="240" w:lineRule="auto"/>
+    </w:pPr>
+    <w:rPr>
+      <w:rFonts w:ascii="Segoe UI" w:hAnsi="Segoe UI" w:cs="Segoe UI"/>
+      <w:sz w:val="18"/>
+      <w:szCs w:val="18"/>
+    </w:rPr>
+  </w:style>
+  <w:style w:type="paragraph" w:styleId="Prrafodelista">
+    <w:name w:val="List Paragraph"/>
+    <w:basedOn w:val="Normal"/>
+    <w:uiPriority w:val="34"/>
+    <w:qFormat/>
+    <w:rsid w:val="00567E82"/>
+    <w:pPr>
+      <w:ind w:left="720"/>
+      <w:contextualSpacing/>
+    </w:pPr>
+  </w:style>
   <w:style w:type="table" w:styleId="Tablaconcuadrcula">
     <w:name w:val="Table Grid"/>
     <w:basedOn w:val="Tablanormal"/>
     <w:uiPriority w:val="39"/>
-    <w:rsid w:val="00567e82"/>
-    <w:pPr>
-      <w:spacing w:after="0" w:line="240" w:lineRule="auto"/>
-    </w:pPr>
+    <w:rsid w:val="00567E82"/>
     <w:tblPr>
+      <w:tblInd w:w="0" w:type="dxa"/>
       <w:tblBorders>
-        <w:top w:val="single" w:color="auto" w:sz="4" w:space="0"/>
-        <w:left w:val="single" w:color="auto" w:sz="4" w:space="0"/>
-        <w:bottom w:val="single" w:color="auto" w:sz="4" w:space="0"/>
-        <w:right w:val="single" w:color="auto" w:sz="4" w:space="0"/>
-        <w:insideH w:val="single" w:color="auto" w:sz="4" w:space="0"/>
-        <w:insideV w:val="single" w:color="auto" w:sz="4" w:space="0"/>
+        <w:top w:val="single" w:sz="4" w:space="0" w:color="auto"/>
+        <w:left w:val="single" w:sz="4" w:space="0" w:color="auto"/>
+        <w:bottom w:val="single" w:sz="4" w:space="0" w:color="auto"/>
+        <w:right w:val="single" w:sz="4" w:space="0" w:color="auto"/>
+        <w:insideH w:val="single" w:sz="4" w:space="0" w:color="auto"/>
+        <w:insideV w:val="single" w:sz="4" w:space="0" w:color="auto"/>
       </w:tblBorders>
+      <w:tblCellMar>
+        <w:top w:w="0" w:type="dxa"/>
+        <w:left w:w="108" w:type="dxa"/>
+        <w:bottom w:w="0" w:type="dxa"/>
+        <w:right w:w="108" w:type="dxa"/>
+      </w:tblCellMar>
     </w:tblPr>
   </w:style>
 </w:styles>

</xml_diff>

<commit_message>
Agrego dos diagramas de colaboracion y actualizo el .docx
</commit_message>
<xml_diff>
--- a/Trabajo Práctico N2 - Modelado UML.docx
+++ b/Trabajo Práctico N2 - Modelado UML.docx
@@ -1,6 +1,6 @@
 
 <file path=word/document.xml><?xml version="1.0" encoding="utf-8"?>
-<w:document xmlns:wpc="http://schemas.microsoft.com/office/word/2010/wordprocessingCanvas" xmlns:mc="http://schemas.openxmlformats.org/markup-compatibility/2006" xmlns:o="urn:schemas-microsoft-com:office:office" xmlns:r="http://schemas.openxmlformats.org/officeDocument/2006/relationships" xmlns:m="http://schemas.openxmlformats.org/officeDocument/2006/math" xmlns:v="urn:schemas-microsoft-com:vml" xmlns:wp14="http://schemas.microsoft.com/office/word/2010/wordprocessingDrawing" xmlns:wp="http://schemas.openxmlformats.org/drawingml/2006/wordprocessingDrawing" xmlns:w10="urn:schemas-microsoft-com:office:word" xmlns:w="http://schemas.openxmlformats.org/wordprocessingml/2006/main" xmlns:w14="http://schemas.microsoft.com/office/word/2010/wordml" xmlns:w15="http://schemas.microsoft.com/office/word/2012/wordml" xmlns:wpg="http://schemas.microsoft.com/office/word/2010/wordprocessingGroup" xmlns:wpi="http://schemas.microsoft.com/office/word/2010/wordprocessingInk" xmlns:wne="http://schemas.microsoft.com/office/word/2006/wordml" xmlns:wps="http://schemas.microsoft.com/office/word/2010/wordprocessingShape" mc:Ignorable="w14 w15 wp14">
+<w:document xmlns:wpc="http://schemas.microsoft.com/office/word/2010/wordprocessingCanvas" xmlns:mc="http://schemas.openxmlformats.org/markup-compatibility/2006" xmlns:o="urn:schemas-microsoft-com:office:office" xmlns:r="http://schemas.openxmlformats.org/officeDocument/2006/relationships" xmlns:m="http://schemas.openxmlformats.org/officeDocument/2006/math" xmlns:v="urn:schemas-microsoft-com:vml" xmlns:wp14="http://schemas.microsoft.com/office/word/2010/wordprocessingDrawing" xmlns:wp="http://schemas.openxmlformats.org/drawingml/2006/wordprocessingDrawing" xmlns:w10="urn:schemas-microsoft-com:office:word" xmlns:w="http://schemas.openxmlformats.org/wordprocessingml/2006/main" xmlns:w14="http://schemas.microsoft.com/office/word/2010/wordml" xmlns:wpg="http://schemas.microsoft.com/office/word/2010/wordprocessingGroup" xmlns:wpi="http://schemas.microsoft.com/office/word/2010/wordprocessingInk" xmlns:wne="http://schemas.microsoft.com/office/word/2006/wordml" xmlns:wps="http://schemas.microsoft.com/office/word/2010/wordprocessingShape" mc:Ignorable="w14 wp14">
   <w:body>
     <w:p>
       <w:r>
@@ -26,7 +26,7 @@
                     </pic:cNvPicPr>
                   </pic:nvPicPr>
                   <pic:blipFill>
-                    <a:blip r:embed="rId7"/>
+                    <a:blip r:embed="rId8"/>
                     <a:stretch>
                       <a:fillRect/>
                     </a:stretch>
@@ -256,14 +256,7 @@
           <w:b/>
           <w:sz w:val="24"/>
         </w:rPr>
-        <w:t xml:space="preserve">ING. ROSA </w:t>
-      </w:r>
-      <w:r>
-        <w:rPr>
-          <w:b/>
-          <w:sz w:val="24"/>
-        </w:rPr>
-        <w:t>SANABRIA</w:t>
+        <w:t>ING. ROSA SANABRIA</w:t>
       </w:r>
     </w:p>
     <w:p>
@@ -670,13 +663,7 @@
         <w:rPr>
           <w:sz w:val="24"/>
         </w:rPr>
-        <w:t xml:space="preserve">Realizar el Diagrama de Secuencia para </w:t>
-      </w:r>
-      <w:r>
-        <w:rPr>
-          <w:sz w:val="24"/>
-        </w:rPr>
-        <w:t>4 escenarios representativos</w:t>
+        <w:t>Realizar el Diagrama de Secuencia para 4 escenarios representativos</w:t>
       </w:r>
     </w:p>
     <w:p>
@@ -781,7 +768,7 @@
                     </pic:cNvPicPr>
                   </pic:nvPicPr>
                   <pic:blipFill>
-                    <a:blip r:embed="rId8"/>
+                    <a:blip r:embed="rId9"/>
                     <a:stretch>
                       <a:fillRect/>
                     </a:stretch>
@@ -857,15 +844,7 @@
           <w:bCs/>
           <w:sz w:val="24"/>
         </w:rPr>
-        <w:t>2) Diagramas de secuenci</w:t>
-      </w:r>
-      <w:r>
-        <w:rPr>
-          <w:b/>
-          <w:bCs/>
-          <w:sz w:val="24"/>
-        </w:rPr>
-        <w:t>a</w:t>
+        <w:t>2) Diagramas de secuencia</w:t>
       </w:r>
     </w:p>
     <w:p>
@@ -922,7 +901,7 @@
                     </pic:cNvPicPr>
                   </pic:nvPicPr>
                   <pic:blipFill>
-                    <a:blip r:embed="rId9"/>
+                    <a:blip r:embed="rId10"/>
                     <a:stretch>
                       <a:fillRect/>
                     </a:stretch>
@@ -973,7 +952,7 @@
                     </pic:cNvPicPr>
                   </pic:nvPicPr>
                   <pic:blipFill>
-                    <a:blip r:embed="rId10"/>
+                    <a:blip r:embed="rId11"/>
                     <a:stretch>
                       <a:fillRect/>
                     </a:stretch>
@@ -1070,7 +1049,7 @@
                     <pic:cNvPicPr/>
                   </pic:nvPicPr>
                   <pic:blipFill>
-                    <a:blip r:embed="rId11">
+                    <a:blip r:embed="rId12">
                       <a:extLst>
                         <a:ext uri="{28A0092B-C50C-407E-A947-70E740481C1C}">
                           <a14:useLocalDpi xmlns:a14="http://schemas.microsoft.com/office/drawing/2010/main" val="0"/>
@@ -1156,7 +1135,7 @@
                     <pic:cNvPicPr/>
                   </pic:nvPicPr>
                   <pic:blipFill>
-                    <a:blip r:embed="rId12">
+                    <a:blip r:embed="rId13">
                       <a:extLst>
                         <a:ext uri="{28A0092B-C50C-407E-A947-70E740481C1C}">
                           <a14:useLocalDpi xmlns:a14="http://schemas.microsoft.com/office/drawing/2010/main" val="0"/>
@@ -1247,7 +1226,7 @@
                     <pic:cNvPicPr/>
                   </pic:nvPicPr>
                   <pic:blipFill>
-                    <a:blip r:embed="rId13">
+                    <a:blip r:embed="rId14">
                       <a:extLst>
                         <a:ext uri="{28A0092B-C50C-407E-A947-70E740481C1C}">
                           <a14:useLocalDpi xmlns:a14="http://schemas.microsoft.com/office/drawing/2010/main" val="0"/>
@@ -1278,7 +1257,6 @@
       <w:pPr>
         <w:rPr>
           <w:sz w:val="24"/>
-          <w:u w:val="single"/>
         </w:rPr>
       </w:pPr>
       <w:r>
@@ -1288,64 +1266,126 @@
         <w:tab/>
         <w:t>-</w:t>
       </w:r>
+      <w:r>
+        <w:rPr>
+          <w:sz w:val="24"/>
+        </w:rPr>
+        <w:t xml:space="preserve">Comprar </w:t>
+      </w:r>
+      <w:proofErr w:type="spellStart"/>
+      <w:r>
+        <w:rPr>
+          <w:sz w:val="24"/>
+        </w:rPr>
+        <w:t>Merchandising</w:t>
+      </w:r>
+      <w:proofErr w:type="spellEnd"/>
+    </w:p>
+    <w:p>
+      <w:pPr>
+        <w:rPr>
+          <w:sz w:val="24"/>
+          <w:u w:val="single"/>
+        </w:rPr>
+      </w:pPr>
+      <w:r>
+        <w:rPr>
+          <w:sz w:val="24"/>
+        </w:rPr>
+        <w:pict>
+          <v:shapetype id="_x0000_t75" coordsize="21600,21600" o:spt="75" o:preferrelative="t" path="m@4@5l@4@11@9@11@9@5xe" filled="f" stroked="f">
+            <v:stroke joinstyle="miter"/>
+            <v:formulas>
+              <v:f eqn="if lineDrawn pixelLineWidth 0"/>
+              <v:f eqn="sum @0 1 0"/>
+              <v:f eqn="sum 0 0 @1"/>
+              <v:f eqn="prod @2 1 2"/>
+              <v:f eqn="prod @3 21600 pixelWidth"/>
+              <v:f eqn="prod @3 21600 pixelHeight"/>
+              <v:f eqn="sum @0 0 1"/>
+              <v:f eqn="prod @6 1 2"/>
+              <v:f eqn="prod @7 21600 pixelWidth"/>
+              <v:f eqn="sum @8 21600 0"/>
+              <v:f eqn="prod @7 21600 pixelHeight"/>
+              <v:f eqn="sum @10 21600 0"/>
+            </v:formulas>
+            <v:path o:extrusionok="f" gradientshapeok="t" o:connecttype="rect"/>
+            <o:lock v:ext="edit" aspectratio="t"/>
+          </v:shapetype>
+          <v:shape id="_x0000_i1025" type="#_x0000_t75" style="width:450.75pt;height:219pt">
+            <v:imagedata r:id="rId15" o:title="Comprar Merchandising"/>
+          </v:shape>
+        </w:pict>
+      </w:r>
+    </w:p>
+    <w:p>
+      <w:pPr>
+        <w:rPr>
+          <w:sz w:val="24"/>
+        </w:rPr>
+      </w:pPr>
+      <w:r>
+        <w:rPr>
+          <w:sz w:val="24"/>
+        </w:rPr>
+        <w:lastRenderedPageBreak/>
+        <w:tab/>
+        <w:t>-</w:t>
+      </w:r>
+      <w:r>
+        <w:rPr>
+          <w:sz w:val="24"/>
+        </w:rPr>
+        <w:t xml:space="preserve">Consultar </w:t>
+      </w:r>
+      <w:proofErr w:type="spellStart"/>
+      <w:r>
+        <w:rPr>
+          <w:sz w:val="24"/>
+        </w:rPr>
+        <w:t>Estadisticas</w:t>
+      </w:r>
+      <w:proofErr w:type="spellEnd"/>
+    </w:p>
+    <w:p>
+      <w:pPr>
+        <w:rPr>
+          <w:sz w:val="24"/>
+        </w:rPr>
+      </w:pPr>
+      <w:r>
+        <w:rPr>
+          <w:sz w:val="24"/>
+        </w:rPr>
+        <w:pict>
+          <v:shape id="_x0000_i1026" type="#_x0000_t75" style="width:450.75pt;height:214.5pt">
+            <v:imagedata r:id="rId16" o:title="Consultar Estadisticas"/>
+          </v:shape>
+        </w:pict>
+      </w:r>
+    </w:p>
+    <w:p>
+      <w:pPr>
+        <w:rPr>
+          <w:sz w:val="24"/>
+        </w:rPr>
+      </w:pPr>
+    </w:p>
+    <w:p>
+      <w:pPr>
+        <w:rPr>
+          <w:sz w:val="24"/>
+        </w:rPr>
+      </w:pPr>
+    </w:p>
+    <w:p>
+      <w:pPr>
+        <w:rPr>
+          <w:sz w:val="24"/>
+        </w:rPr>
+      </w:pPr>
       <w:bookmarkStart w:id="0" w:name="_GoBack"/>
       <w:bookmarkEnd w:id="0"/>
-    </w:p>
-    <w:p>
-      <w:pPr>
-        <w:rPr>
-          <w:sz w:val="24"/>
-        </w:rPr>
-      </w:pPr>
-      <w:r>
-        <w:rPr>
-          <w:sz w:val="24"/>
-        </w:rPr>
-        <w:tab/>
-        <w:t>-</w:t>
-      </w:r>
-    </w:p>
-    <w:p>
-      <w:pPr>
-        <w:rPr>
-          <w:sz w:val="24"/>
-        </w:rPr>
-      </w:pPr>
-    </w:p>
-    <w:p>
-      <w:pPr>
-        <w:rPr>
-          <w:sz w:val="24"/>
-        </w:rPr>
-      </w:pPr>
-    </w:p>
-    <w:p>
-      <w:pPr>
-        <w:rPr>
-          <w:sz w:val="24"/>
-        </w:rPr>
-      </w:pPr>
-    </w:p>
-    <w:p>
-      <w:pPr>
-        <w:rPr>
-          <w:sz w:val="24"/>
-        </w:rPr>
-      </w:pPr>
-    </w:p>
-    <w:p>
-      <w:pPr>
-        <w:rPr>
-          <w:sz w:val="24"/>
-        </w:rPr>
-      </w:pPr>
-    </w:p>
-    <w:p>
-      <w:pPr>
-        <w:rPr>
-          <w:sz w:val="24"/>
-        </w:rPr>
-      </w:pPr>
     </w:p>
     <w:p>
       <w:pPr>
@@ -1402,7 +1442,7 @@
                     </pic:cNvPicPr>
                   </pic:nvPicPr>
                   <pic:blipFill>
-                    <a:blip r:embed="rId14"/>
+                    <a:blip r:embed="rId17"/>
                     <a:stretch>
                       <a:fillRect/>
                     </a:stretch>
@@ -1430,7 +1470,7 @@
       </w:r>
     </w:p>
     <w:sectPr>
-      <w:headerReference w:type="default" r:id="rId15"/>
+      <w:headerReference w:type="default" r:id="rId18"/>
       <w:pgSz w:w="11906" w:h="16838"/>
       <w:pgMar w:top="1440" w:right="1440" w:bottom="1440" w:left="1440" w:header="708" w:footer="0" w:gutter="0"/>
       <w:cols w:space="720"/>
@@ -1442,7 +1482,7 @@
 </file>
 
 <file path=word/endnotes.xml><?xml version="1.0" encoding="utf-8"?>
-<w:endnotes xmlns:wpc="http://schemas.microsoft.com/office/word/2010/wordprocessingCanvas" xmlns:mc="http://schemas.openxmlformats.org/markup-compatibility/2006" xmlns:o="urn:schemas-microsoft-com:office:office" xmlns:r="http://schemas.openxmlformats.org/officeDocument/2006/relationships" xmlns:m="http://schemas.openxmlformats.org/officeDocument/2006/math" xmlns:v="urn:schemas-microsoft-com:vml" xmlns:wp14="http://schemas.microsoft.com/office/word/2010/wordprocessingDrawing" xmlns:wp="http://schemas.openxmlformats.org/drawingml/2006/wordprocessingDrawing" xmlns:w10="urn:schemas-microsoft-com:office:word" xmlns:w="http://schemas.openxmlformats.org/wordprocessingml/2006/main" xmlns:w14="http://schemas.microsoft.com/office/word/2010/wordml" xmlns:w15="http://schemas.microsoft.com/office/word/2012/wordml" xmlns:wpg="http://schemas.microsoft.com/office/word/2010/wordprocessingGroup" xmlns:wpi="http://schemas.microsoft.com/office/word/2010/wordprocessingInk" xmlns:wne="http://schemas.microsoft.com/office/word/2006/wordml" xmlns:wps="http://schemas.microsoft.com/office/word/2010/wordprocessingShape" mc:Ignorable="w14 w15 wp14">
+<w:endnotes xmlns:wpc="http://schemas.microsoft.com/office/word/2010/wordprocessingCanvas" xmlns:mc="http://schemas.openxmlformats.org/markup-compatibility/2006" xmlns:o="urn:schemas-microsoft-com:office:office" xmlns:r="http://schemas.openxmlformats.org/officeDocument/2006/relationships" xmlns:m="http://schemas.openxmlformats.org/officeDocument/2006/math" xmlns:v="urn:schemas-microsoft-com:vml" xmlns:wp14="http://schemas.microsoft.com/office/word/2010/wordprocessingDrawing" xmlns:wp="http://schemas.openxmlformats.org/drawingml/2006/wordprocessingDrawing" xmlns:w10="urn:schemas-microsoft-com:office:word" xmlns:w="http://schemas.openxmlformats.org/wordprocessingml/2006/main" xmlns:w14="http://schemas.microsoft.com/office/word/2010/wordml" xmlns:wpg="http://schemas.microsoft.com/office/word/2010/wordprocessingGroup" xmlns:wpi="http://schemas.microsoft.com/office/word/2010/wordprocessingInk" xmlns:wne="http://schemas.microsoft.com/office/word/2006/wordml" xmlns:wps="http://schemas.microsoft.com/office/word/2010/wordprocessingShape" mc:Ignorable="w14 wp14">
   <w:endnote w:type="separator" w:id="-1">
     <w:p>
       <w:pPr>
@@ -1467,7 +1507,7 @@
 </file>
 
 <file path=word/footnotes.xml><?xml version="1.0" encoding="utf-8"?>
-<w:footnotes xmlns:wpc="http://schemas.microsoft.com/office/word/2010/wordprocessingCanvas" xmlns:mc="http://schemas.openxmlformats.org/markup-compatibility/2006" xmlns:o="urn:schemas-microsoft-com:office:office" xmlns:r="http://schemas.openxmlformats.org/officeDocument/2006/relationships" xmlns:m="http://schemas.openxmlformats.org/officeDocument/2006/math" xmlns:v="urn:schemas-microsoft-com:vml" xmlns:wp14="http://schemas.microsoft.com/office/word/2010/wordprocessingDrawing" xmlns:wp="http://schemas.openxmlformats.org/drawingml/2006/wordprocessingDrawing" xmlns:w10="urn:schemas-microsoft-com:office:word" xmlns:w="http://schemas.openxmlformats.org/wordprocessingml/2006/main" xmlns:w14="http://schemas.microsoft.com/office/word/2010/wordml" xmlns:w15="http://schemas.microsoft.com/office/word/2012/wordml" xmlns:wpg="http://schemas.microsoft.com/office/word/2010/wordprocessingGroup" xmlns:wpi="http://schemas.microsoft.com/office/word/2010/wordprocessingInk" xmlns:wne="http://schemas.microsoft.com/office/word/2006/wordml" xmlns:wps="http://schemas.microsoft.com/office/word/2010/wordprocessingShape" mc:Ignorable="w14 w15 wp14">
+<w:footnotes xmlns:wpc="http://schemas.microsoft.com/office/word/2010/wordprocessingCanvas" xmlns:mc="http://schemas.openxmlformats.org/markup-compatibility/2006" xmlns:o="urn:schemas-microsoft-com:office:office" xmlns:r="http://schemas.openxmlformats.org/officeDocument/2006/relationships" xmlns:m="http://schemas.openxmlformats.org/officeDocument/2006/math" xmlns:v="urn:schemas-microsoft-com:vml" xmlns:wp14="http://schemas.microsoft.com/office/word/2010/wordprocessingDrawing" xmlns:wp="http://schemas.openxmlformats.org/drawingml/2006/wordprocessingDrawing" xmlns:w10="urn:schemas-microsoft-com:office:word" xmlns:w="http://schemas.openxmlformats.org/wordprocessingml/2006/main" xmlns:w14="http://schemas.microsoft.com/office/word/2010/wordml" xmlns:wpg="http://schemas.microsoft.com/office/word/2010/wordprocessingGroup" xmlns:wpi="http://schemas.microsoft.com/office/word/2010/wordprocessingInk" xmlns:wne="http://schemas.microsoft.com/office/word/2006/wordml" xmlns:wps="http://schemas.microsoft.com/office/word/2010/wordprocessingShape" mc:Ignorable="w14 wp14">
   <w:footnote w:type="separator" w:id="-1">
     <w:p>
       <w:pPr>
@@ -1492,7 +1532,7 @@
 </file>
 
 <file path=word/header1.xml><?xml version="1.0" encoding="utf-8"?>
-<w:hdr xmlns:wpc="http://schemas.microsoft.com/office/word/2010/wordprocessingCanvas" xmlns:mc="http://schemas.openxmlformats.org/markup-compatibility/2006" xmlns:o="urn:schemas-microsoft-com:office:office" xmlns:r="http://schemas.openxmlformats.org/officeDocument/2006/relationships" xmlns:m="http://schemas.openxmlformats.org/officeDocument/2006/math" xmlns:v="urn:schemas-microsoft-com:vml" xmlns:wp14="http://schemas.microsoft.com/office/word/2010/wordprocessingDrawing" xmlns:wp="http://schemas.openxmlformats.org/drawingml/2006/wordprocessingDrawing" xmlns:w10="urn:schemas-microsoft-com:office:word" xmlns:w="http://schemas.openxmlformats.org/wordprocessingml/2006/main" xmlns:w14="http://schemas.microsoft.com/office/word/2010/wordml" xmlns:w15="http://schemas.microsoft.com/office/word/2012/wordml" xmlns:wpg="http://schemas.microsoft.com/office/word/2010/wordprocessingGroup" xmlns:wpi="http://schemas.microsoft.com/office/word/2010/wordprocessingInk" xmlns:wne="http://schemas.microsoft.com/office/word/2006/wordml" xmlns:wps="http://schemas.microsoft.com/office/word/2010/wordprocessingShape" mc:Ignorable="w14 w15 wp14">
+<w:hdr xmlns:wpc="http://schemas.microsoft.com/office/word/2010/wordprocessingCanvas" xmlns:mc="http://schemas.openxmlformats.org/markup-compatibility/2006" xmlns:o="urn:schemas-microsoft-com:office:office" xmlns:r="http://schemas.openxmlformats.org/officeDocument/2006/relationships" xmlns:m="http://schemas.openxmlformats.org/officeDocument/2006/math" xmlns:v="urn:schemas-microsoft-com:vml" xmlns:wp14="http://schemas.microsoft.com/office/word/2010/wordprocessingDrawing" xmlns:wp="http://schemas.openxmlformats.org/drawingml/2006/wordprocessingDrawing" xmlns:w10="urn:schemas-microsoft-com:office:word" xmlns:w="http://schemas.openxmlformats.org/wordprocessingml/2006/main" xmlns:w14="http://schemas.microsoft.com/office/word/2010/wordml" xmlns:wpg="http://schemas.microsoft.com/office/word/2010/wordprocessingGroup" xmlns:wpi="http://schemas.microsoft.com/office/word/2010/wordprocessingInk" xmlns:wne="http://schemas.microsoft.com/office/word/2006/wordml" xmlns:wps="http://schemas.microsoft.com/office/word/2010/wordprocessingShape" mc:Ignorable="w14 wp14">
   <w:p>
     <w:pPr>
       <w:pStyle w:val="Encabezado"/>
@@ -1545,7 +1585,7 @@
 </file>
 
 <file path=word/numbering.xml><?xml version="1.0" encoding="utf-8"?>
-<w:numbering xmlns:wpc="http://schemas.microsoft.com/office/word/2010/wordprocessingCanvas" xmlns:mc="http://schemas.openxmlformats.org/markup-compatibility/2006" xmlns:o="urn:schemas-microsoft-com:office:office" xmlns:r="http://schemas.openxmlformats.org/officeDocument/2006/relationships" xmlns:m="http://schemas.openxmlformats.org/officeDocument/2006/math" xmlns:v="urn:schemas-microsoft-com:vml" xmlns:wp14="http://schemas.microsoft.com/office/word/2010/wordprocessingDrawing" xmlns:wp="http://schemas.openxmlformats.org/drawingml/2006/wordprocessingDrawing" xmlns:w10="urn:schemas-microsoft-com:office:word" xmlns:w="http://schemas.openxmlformats.org/wordprocessingml/2006/main" xmlns:w14="http://schemas.microsoft.com/office/word/2010/wordml" xmlns:w15="http://schemas.microsoft.com/office/word/2012/wordml" xmlns:wpg="http://schemas.microsoft.com/office/word/2010/wordprocessingGroup" xmlns:wpi="http://schemas.microsoft.com/office/word/2010/wordprocessingInk" xmlns:wne="http://schemas.microsoft.com/office/word/2006/wordml" xmlns:wps="http://schemas.microsoft.com/office/word/2010/wordprocessingShape" mc:Ignorable="w14 w15 wp14">
+<w:numbering xmlns:wpc="http://schemas.microsoft.com/office/word/2010/wordprocessingCanvas" xmlns:mc="http://schemas.openxmlformats.org/markup-compatibility/2006" xmlns:o="urn:schemas-microsoft-com:office:office" xmlns:r="http://schemas.openxmlformats.org/officeDocument/2006/relationships" xmlns:m="http://schemas.openxmlformats.org/officeDocument/2006/math" xmlns:v="urn:schemas-microsoft-com:vml" xmlns:wp14="http://schemas.microsoft.com/office/word/2010/wordprocessingDrawing" xmlns:wp="http://schemas.openxmlformats.org/drawingml/2006/wordprocessingDrawing" xmlns:w10="urn:schemas-microsoft-com:office:word" xmlns:w="http://schemas.openxmlformats.org/wordprocessingml/2006/main" xmlns:w14="http://schemas.microsoft.com/office/word/2010/wordml" xmlns:wpg="http://schemas.microsoft.com/office/word/2010/wordprocessingGroup" xmlns:wpi="http://schemas.microsoft.com/office/word/2010/wordprocessingInk" xmlns:wne="http://schemas.microsoft.com/office/word/2006/wordml" xmlns:wps="http://schemas.microsoft.com/office/word/2010/wordprocessingShape" mc:Ignorable="w14 wp14">
   <w:abstractNum w:abstractNumId="0">
     <w:nsid w:val="2EB636B1"/>
     <w:multiLevelType w:val="multilevel"/>
@@ -1737,7 +1777,7 @@
 </file>
 
 <file path=word/styles.xml><?xml version="1.0" encoding="utf-8"?>
-<w:styles xmlns:mc="http://schemas.openxmlformats.org/markup-compatibility/2006" xmlns:r="http://schemas.openxmlformats.org/officeDocument/2006/relationships" xmlns:w="http://schemas.openxmlformats.org/wordprocessingml/2006/main" xmlns:w14="http://schemas.microsoft.com/office/word/2010/wordml" xmlns:w15="http://schemas.microsoft.com/office/word/2012/wordml" mc:Ignorable="w14 w15">
+<w:styles xmlns:mc="http://schemas.openxmlformats.org/markup-compatibility/2006" xmlns:r="http://schemas.openxmlformats.org/officeDocument/2006/relationships" xmlns:w="http://schemas.openxmlformats.org/wordprocessingml/2006/main" xmlns:w14="http://schemas.microsoft.com/office/word/2010/wordml" mc:Ignorable="w14">
   <w:docDefaults>
     <w:rPrDefault>
       <w:rPr>
@@ -1749,378 +1789,144 @@
     </w:rPrDefault>
     <w:pPrDefault/>
   </w:docDefaults>
-  <w:latentStyles w:defLockedState="0" w:defUIPriority="99" w:defSemiHidden="0" w:defUnhideWhenUsed="0" w:defQFormat="0" w:count="371">
-    <w:lsdException w:name="Normal" w:uiPriority="0" w:qFormat="1"/>
-    <w:lsdException w:name="heading 1" w:uiPriority="9" w:qFormat="1"/>
-    <w:lsdException w:name="heading 2" w:semiHidden="1" w:uiPriority="9" w:unhideWhenUsed="1" w:qFormat="1"/>
-    <w:lsdException w:name="heading 3" w:semiHidden="1" w:uiPriority="9" w:unhideWhenUsed="1" w:qFormat="1"/>
-    <w:lsdException w:name="heading 4" w:semiHidden="1" w:uiPriority="9" w:unhideWhenUsed="1" w:qFormat="1"/>
-    <w:lsdException w:name="heading 5" w:semiHidden="1" w:uiPriority="9" w:unhideWhenUsed="1" w:qFormat="1"/>
-    <w:lsdException w:name="heading 6" w:semiHidden="1" w:uiPriority="9" w:unhideWhenUsed="1" w:qFormat="1"/>
-    <w:lsdException w:name="heading 7" w:semiHidden="1" w:uiPriority="9" w:unhideWhenUsed="1" w:qFormat="1"/>
-    <w:lsdException w:name="heading 8" w:semiHidden="1" w:uiPriority="9" w:unhideWhenUsed="1" w:qFormat="1"/>
-    <w:lsdException w:name="heading 9" w:semiHidden="1" w:uiPriority="9" w:unhideWhenUsed="1" w:qFormat="1"/>
-    <w:lsdException w:name="index 1" w:semiHidden="1" w:unhideWhenUsed="1"/>
-    <w:lsdException w:name="index 2" w:semiHidden="1" w:unhideWhenUsed="1"/>
-    <w:lsdException w:name="index 3" w:semiHidden="1" w:unhideWhenUsed="1"/>
-    <w:lsdException w:name="index 4" w:semiHidden="1" w:unhideWhenUsed="1"/>
-    <w:lsdException w:name="index 5" w:semiHidden="1" w:unhideWhenUsed="1"/>
-    <w:lsdException w:name="index 6" w:semiHidden="1" w:unhideWhenUsed="1"/>
-    <w:lsdException w:name="index 7" w:semiHidden="1" w:unhideWhenUsed="1"/>
-    <w:lsdException w:name="index 8" w:semiHidden="1" w:unhideWhenUsed="1"/>
-    <w:lsdException w:name="index 9" w:semiHidden="1" w:unhideWhenUsed="1"/>
-    <w:lsdException w:name="toc 1" w:semiHidden="1" w:uiPriority="39" w:unhideWhenUsed="1"/>
-    <w:lsdException w:name="toc 2" w:semiHidden="1" w:uiPriority="39" w:unhideWhenUsed="1"/>
-    <w:lsdException w:name="toc 3" w:semiHidden="1" w:uiPriority="39" w:unhideWhenUsed="1"/>
-    <w:lsdException w:name="toc 4" w:semiHidden="1" w:uiPriority="39" w:unhideWhenUsed="1"/>
-    <w:lsdException w:name="toc 5" w:semiHidden="1" w:uiPriority="39" w:unhideWhenUsed="1"/>
-    <w:lsdException w:name="toc 6" w:semiHidden="1" w:uiPriority="39" w:unhideWhenUsed="1"/>
-    <w:lsdException w:name="toc 7" w:semiHidden="1" w:uiPriority="39" w:unhideWhenUsed="1"/>
-    <w:lsdException w:name="toc 8" w:semiHidden="1" w:uiPriority="39" w:unhideWhenUsed="1"/>
-    <w:lsdException w:name="toc 9" w:semiHidden="1" w:uiPriority="39" w:unhideWhenUsed="1"/>
-    <w:lsdException w:name="Normal Indent" w:semiHidden="1" w:unhideWhenUsed="1"/>
-    <w:lsdException w:name="footnote text" w:semiHidden="1" w:unhideWhenUsed="1"/>
-    <w:lsdException w:name="annotation text" w:semiHidden="1" w:unhideWhenUsed="1"/>
-    <w:lsdException w:name="header" w:semiHidden="1" w:unhideWhenUsed="1"/>
-    <w:lsdException w:name="footer" w:semiHidden="1" w:unhideWhenUsed="1"/>
-    <w:lsdException w:name="index heading" w:semiHidden="1" w:unhideWhenUsed="1"/>
-    <w:lsdException w:name="caption" w:semiHidden="1" w:uiPriority="35" w:unhideWhenUsed="1" w:qFormat="1"/>
-    <w:lsdException w:name="table of figures" w:semiHidden="1" w:unhideWhenUsed="1"/>
-    <w:lsdException w:name="envelope address" w:semiHidden="1" w:unhideWhenUsed="1"/>
-    <w:lsdException w:name="envelope return" w:semiHidden="1" w:unhideWhenUsed="1"/>
-    <w:lsdException w:name="footnote reference" w:semiHidden="1" w:unhideWhenUsed="1"/>
-    <w:lsdException w:name="annotation reference" w:semiHidden="1" w:unhideWhenUsed="1"/>
-    <w:lsdException w:name="line number" w:semiHidden="1" w:unhideWhenUsed="1"/>
-    <w:lsdException w:name="page number" w:semiHidden="1" w:unhideWhenUsed="1"/>
-    <w:lsdException w:name="endnote reference" w:semiHidden="1" w:unhideWhenUsed="1"/>
-    <w:lsdException w:name="endnote text" w:semiHidden="1" w:unhideWhenUsed="1"/>
-    <w:lsdException w:name="table of authorities" w:semiHidden="1" w:unhideWhenUsed="1"/>
-    <w:lsdException w:name="macro" w:semiHidden="1" w:unhideWhenUsed="1"/>
-    <w:lsdException w:name="toa heading" w:semiHidden="1" w:unhideWhenUsed="1"/>
-    <w:lsdException w:name="List" w:semiHidden="1" w:unhideWhenUsed="1"/>
-    <w:lsdException w:name="List Bullet" w:semiHidden="1" w:unhideWhenUsed="1"/>
-    <w:lsdException w:name="List Number" w:semiHidden="1" w:unhideWhenUsed="1"/>
-    <w:lsdException w:name="List 2" w:semiHidden="1" w:unhideWhenUsed="1"/>
-    <w:lsdException w:name="List 3" w:semiHidden="1" w:unhideWhenUsed="1"/>
-    <w:lsdException w:name="List 4" w:semiHidden="1" w:unhideWhenUsed="1"/>
-    <w:lsdException w:name="List 5" w:semiHidden="1" w:unhideWhenUsed="1"/>
-    <w:lsdException w:name="List Bullet 2" w:semiHidden="1" w:unhideWhenUsed="1"/>
-    <w:lsdException w:name="List Bullet 3" w:semiHidden="1" w:unhideWhenUsed="1"/>
-    <w:lsdException w:name="List Bullet 4" w:semiHidden="1" w:unhideWhenUsed="1"/>
-    <w:lsdException w:name="List Bullet 5" w:semiHidden="1" w:unhideWhenUsed="1"/>
-    <w:lsdException w:name="List Number 2" w:semiHidden="1" w:unhideWhenUsed="1"/>
-    <w:lsdException w:name="List Number 3" w:semiHidden="1" w:unhideWhenUsed="1"/>
-    <w:lsdException w:name="List Number 4" w:semiHidden="1" w:unhideWhenUsed="1"/>
-    <w:lsdException w:name="List Number 5" w:semiHidden="1" w:unhideWhenUsed="1"/>
-    <w:lsdException w:name="Title" w:uiPriority="10" w:qFormat="1"/>
-    <w:lsdException w:name="Closing" w:semiHidden="1" w:unhideWhenUsed="1"/>
-    <w:lsdException w:name="Signature" w:semiHidden="1" w:unhideWhenUsed="1"/>
-    <w:lsdException w:name="Default Paragraph Font" w:semiHidden="1" w:uiPriority="1" w:unhideWhenUsed="1"/>
-    <w:lsdException w:name="Body Text" w:semiHidden="1" w:unhideWhenUsed="1"/>
-    <w:lsdException w:name="Body Text Indent" w:semiHidden="1" w:unhideWhenUsed="1"/>
-    <w:lsdException w:name="List Continue" w:semiHidden="1" w:unhideWhenUsed="1"/>
-    <w:lsdException w:name="List Continue 2" w:semiHidden="1" w:unhideWhenUsed="1"/>
-    <w:lsdException w:name="List Continue 3" w:semiHidden="1" w:unhideWhenUsed="1"/>
-    <w:lsdException w:name="List Continue 4" w:semiHidden="1" w:unhideWhenUsed="1"/>
-    <w:lsdException w:name="List Continue 5" w:semiHidden="1" w:unhideWhenUsed="1"/>
-    <w:lsdException w:name="Message Header" w:semiHidden="1" w:unhideWhenUsed="1"/>
-    <w:lsdException w:name="Subtitle" w:uiPriority="11" w:qFormat="1"/>
-    <w:lsdException w:name="Salutation" w:semiHidden="1" w:unhideWhenUsed="1"/>
-    <w:lsdException w:name="Date" w:semiHidden="1" w:unhideWhenUsed="1"/>
-    <w:lsdException w:name="Body Text First Indent" w:semiHidden="1" w:unhideWhenUsed="1"/>
-    <w:lsdException w:name="Body Text First Indent 2" w:semiHidden="1" w:unhideWhenUsed="1"/>
-    <w:lsdException w:name="Note Heading" w:semiHidden="1" w:unhideWhenUsed="1"/>
-    <w:lsdException w:name="Body Text 2" w:semiHidden="1" w:unhideWhenUsed="1"/>
-    <w:lsdException w:name="Body Text 3" w:semiHidden="1" w:unhideWhenUsed="1"/>
-    <w:lsdException w:name="Body Text Indent 2" w:semiHidden="1" w:unhideWhenUsed="1"/>
-    <w:lsdException w:name="Body Text Indent 3" w:semiHidden="1" w:unhideWhenUsed="1"/>
-    <w:lsdException w:name="Block Text" w:semiHidden="1" w:unhideWhenUsed="1"/>
-    <w:lsdException w:name="Hyperlink" w:semiHidden="1" w:unhideWhenUsed="1"/>
-    <w:lsdException w:name="FollowedHyperlink" w:semiHidden="1" w:unhideWhenUsed="1"/>
-    <w:lsdException w:name="Strong" w:uiPriority="22" w:qFormat="1"/>
-    <w:lsdException w:name="Emphasis" w:uiPriority="20" w:qFormat="1"/>
-    <w:lsdException w:name="Document Map" w:semiHidden="1" w:unhideWhenUsed="1"/>
-    <w:lsdException w:name="Plain Text" w:semiHidden="1" w:unhideWhenUsed="1"/>
-    <w:lsdException w:name="E-mail Signature" w:semiHidden="1" w:unhideWhenUsed="1"/>
-    <w:lsdException w:name="HTML Top of Form" w:semiHidden="1" w:unhideWhenUsed="1"/>
-    <w:lsdException w:name="HTML Bottom of Form" w:semiHidden="1" w:unhideWhenUsed="1"/>
-    <w:lsdException w:name="Normal (Web)" w:semiHidden="1" w:unhideWhenUsed="1"/>
-    <w:lsdException w:name="HTML Acronym" w:semiHidden="1" w:unhideWhenUsed="1"/>
-    <w:lsdException w:name="HTML Address" w:semiHidden="1" w:unhideWhenUsed="1"/>
-    <w:lsdException w:name="HTML Cite" w:semiHidden="1" w:unhideWhenUsed="1"/>
-    <w:lsdException w:name="HTML Code" w:semiHidden="1" w:unhideWhenUsed="1"/>
-    <w:lsdException w:name="HTML Definition" w:semiHidden="1" w:unhideWhenUsed="1"/>
-    <w:lsdException w:name="HTML Keyboard" w:semiHidden="1" w:unhideWhenUsed="1"/>
-    <w:lsdException w:name="HTML Preformatted" w:semiHidden="1" w:unhideWhenUsed="1"/>
-    <w:lsdException w:name="HTML Sample" w:semiHidden="1" w:unhideWhenUsed="1"/>
-    <w:lsdException w:name="HTML Typewriter" w:semiHidden="1" w:unhideWhenUsed="1"/>
-    <w:lsdException w:name="HTML Variable" w:semiHidden="1" w:unhideWhenUsed="1"/>
-    <w:lsdException w:name="Normal Table" w:semiHidden="1" w:unhideWhenUsed="1"/>
-    <w:lsdException w:name="annotation subject" w:semiHidden="1" w:unhideWhenUsed="1"/>
-    <w:lsdException w:name="No List" w:semiHidden="1" w:unhideWhenUsed="1"/>
-    <w:lsdException w:name="Outline List 1" w:semiHidden="1" w:unhideWhenUsed="1"/>
-    <w:lsdException w:name="Outline List 2" w:semiHidden="1" w:unhideWhenUsed="1"/>
-    <w:lsdException w:name="Outline List 3" w:semiHidden="1" w:unhideWhenUsed="1"/>
-    <w:lsdException w:name="Table Simple 1" w:semiHidden="1" w:unhideWhenUsed="1"/>
-    <w:lsdException w:name="Table Simple 2" w:semiHidden="1" w:unhideWhenUsed="1"/>
-    <w:lsdException w:name="Table Simple 3" w:semiHidden="1" w:unhideWhenUsed="1"/>
-    <w:lsdException w:name="Table Classic 1" w:semiHidden="1" w:unhideWhenUsed="1"/>
-    <w:lsdException w:name="Table Classic 2" w:semiHidden="1" w:unhideWhenUsed="1"/>
-    <w:lsdException w:name="Table Classic 3" w:semiHidden="1" w:unhideWhenUsed="1"/>
-    <w:lsdException w:name="Table Classic 4" w:semiHidden="1" w:unhideWhenUsed="1"/>
-    <w:lsdException w:name="Table Colorful 1" w:semiHidden="1" w:unhideWhenUsed="1"/>
-    <w:lsdException w:name="Table Colorful 2" w:semiHidden="1" w:unhideWhenUsed="1"/>
-    <w:lsdException w:name="Table Colorful 3" w:semiHidden="1" w:unhideWhenUsed="1"/>
-    <w:lsdException w:name="Table Columns 1" w:semiHidden="1" w:unhideWhenUsed="1"/>
-    <w:lsdException w:name="Table Columns 2" w:semiHidden="1" w:unhideWhenUsed="1"/>
-    <w:lsdException w:name="Table Columns 3" w:semiHidden="1" w:unhideWhenUsed="1"/>
-    <w:lsdException w:name="Table Columns 4" w:semiHidden="1" w:unhideWhenUsed="1"/>
-    <w:lsdException w:name="Table Columns 5" w:semiHidden="1" w:unhideWhenUsed="1"/>
-    <w:lsdException w:name="Table Grid 1" w:semiHidden="1" w:unhideWhenUsed="1"/>
-    <w:lsdException w:name="Table Grid 2" w:semiHidden="1" w:unhideWhenUsed="1"/>
-    <w:lsdException w:name="Table Grid 3" w:semiHidden="1" w:unhideWhenUsed="1"/>
-    <w:lsdException w:name="Table Grid 4" w:semiHidden="1" w:unhideWhenUsed="1"/>
-    <w:lsdException w:name="Table Grid 5" w:semiHidden="1" w:unhideWhenUsed="1"/>
-    <w:lsdException w:name="Table Grid 6" w:semiHidden="1" w:unhideWhenUsed="1"/>
-    <w:lsdException w:name="Table Grid 7" w:semiHidden="1" w:unhideWhenUsed="1"/>
-    <w:lsdException w:name="Table Grid 8" w:semiHidden="1" w:unhideWhenUsed="1"/>
-    <w:lsdException w:name="Table List 1" w:semiHidden="1" w:unhideWhenUsed="1"/>
-    <w:lsdException w:name="Table List 2" w:semiHidden="1" w:unhideWhenUsed="1"/>
-    <w:lsdException w:name="Table List 3" w:semiHidden="1" w:unhideWhenUsed="1"/>
-    <w:lsdException w:name="Table List 4" w:semiHidden="1" w:unhideWhenUsed="1"/>
-    <w:lsdException w:name="Table List 5" w:semiHidden="1" w:unhideWhenUsed="1"/>
-    <w:lsdException w:name="Table List 6" w:semiHidden="1" w:unhideWhenUsed="1"/>
-    <w:lsdException w:name="Table List 7" w:semiHidden="1" w:unhideWhenUsed="1"/>
-    <w:lsdException w:name="Table List 8" w:semiHidden="1" w:unhideWhenUsed="1"/>
-    <w:lsdException w:name="Table 3D effects 1" w:semiHidden="1" w:unhideWhenUsed="1"/>
-    <w:lsdException w:name="Table 3D effects 2" w:semiHidden="1" w:unhideWhenUsed="1"/>
-    <w:lsdException w:name="Table 3D effects 3" w:semiHidden="1" w:unhideWhenUsed="1"/>
-    <w:lsdException w:name="Table Contemporary" w:semiHidden="1" w:unhideWhenUsed="1"/>
-    <w:lsdException w:name="Table Elegant" w:semiHidden="1" w:unhideWhenUsed="1"/>
-    <w:lsdException w:name="Table Professional" w:semiHidden="1" w:unhideWhenUsed="1"/>
-    <w:lsdException w:name="Table Subtle 1" w:semiHidden="1" w:unhideWhenUsed="1"/>
-    <w:lsdException w:name="Table Subtle 2" w:semiHidden="1" w:unhideWhenUsed="1"/>
-    <w:lsdException w:name="Table Web 1" w:semiHidden="1" w:unhideWhenUsed="1"/>
-    <w:lsdException w:name="Table Web 2" w:semiHidden="1" w:unhideWhenUsed="1"/>
-    <w:lsdException w:name="Table Web 3" w:semiHidden="1" w:unhideWhenUsed="1"/>
-    <w:lsdException w:name="Balloon Text" w:semiHidden="1" w:unhideWhenUsed="1"/>
-    <w:lsdException w:name="Table Grid" w:uiPriority="39"/>
-    <w:lsdException w:name="Table Theme" w:semiHidden="1" w:unhideWhenUsed="1"/>
-    <w:lsdException w:name="Placeholder Text" w:semiHidden="1"/>
-    <w:lsdException w:name="No Spacing" w:uiPriority="1" w:qFormat="1"/>
-    <w:lsdException w:name="Light Shading" w:uiPriority="60"/>
-    <w:lsdException w:name="Light List" w:uiPriority="61"/>
-    <w:lsdException w:name="Light Grid" w:uiPriority="62"/>
-    <w:lsdException w:name="Medium Shading 1" w:uiPriority="63"/>
-    <w:lsdException w:name="Medium Shading 2" w:uiPriority="64"/>
-    <w:lsdException w:name="Medium List 1" w:uiPriority="65"/>
-    <w:lsdException w:name="Medium List 2" w:uiPriority="66"/>
-    <w:lsdException w:name="Medium Grid 1" w:uiPriority="67"/>
-    <w:lsdException w:name="Medium Grid 2" w:uiPriority="68"/>
-    <w:lsdException w:name="Medium Grid 3" w:uiPriority="69"/>
-    <w:lsdException w:name="Dark List" w:uiPriority="70"/>
-    <w:lsdException w:name="Colorful Shading" w:uiPriority="71"/>
-    <w:lsdException w:name="Colorful List" w:uiPriority="72"/>
-    <w:lsdException w:name="Colorful Grid" w:uiPriority="73"/>
-    <w:lsdException w:name="Light Shading Accent 1" w:uiPriority="60"/>
-    <w:lsdException w:name="Light List Accent 1" w:uiPriority="61"/>
-    <w:lsdException w:name="Light Grid Accent 1" w:uiPriority="62"/>
-    <w:lsdException w:name="Medium Shading 1 Accent 1" w:uiPriority="63"/>
-    <w:lsdException w:name="Medium Shading 2 Accent 1" w:uiPriority="64"/>
-    <w:lsdException w:name="Medium List 1 Accent 1" w:uiPriority="65"/>
-    <w:lsdException w:name="Revision" w:semiHidden="1"/>
-    <w:lsdException w:name="List Paragraph" w:uiPriority="34" w:qFormat="1"/>
-    <w:lsdException w:name="Quote" w:uiPriority="29" w:qFormat="1"/>
-    <w:lsdException w:name="Intense Quote" w:uiPriority="30" w:qFormat="1"/>
-    <w:lsdException w:name="Medium List 2 Accent 1" w:uiPriority="66"/>
-    <w:lsdException w:name="Medium Grid 1 Accent 1" w:uiPriority="67"/>
-    <w:lsdException w:name="Medium Grid 2 Accent 1" w:uiPriority="68"/>
-    <w:lsdException w:name="Medium Grid 3 Accent 1" w:uiPriority="69"/>
-    <w:lsdException w:name="Dark List Accent 1" w:uiPriority="70"/>
-    <w:lsdException w:name="Colorful Shading Accent 1" w:uiPriority="71"/>
-    <w:lsdException w:name="Colorful List Accent 1" w:uiPriority="72"/>
-    <w:lsdException w:name="Colorful Grid Accent 1" w:uiPriority="73"/>
-    <w:lsdException w:name="Light Shading Accent 2" w:uiPriority="60"/>
-    <w:lsdException w:name="Light List Accent 2" w:uiPriority="61"/>
-    <w:lsdException w:name="Light Grid Accent 2" w:uiPriority="62"/>
-    <w:lsdException w:name="Medium Shading 1 Accent 2" w:uiPriority="63"/>
-    <w:lsdException w:name="Medium Shading 2 Accent 2" w:uiPriority="64"/>
-    <w:lsdException w:name="Medium List 1 Accent 2" w:uiPriority="65"/>
-    <w:lsdException w:name="Medium List 2 Accent 2" w:uiPriority="66"/>
-    <w:lsdException w:name="Medium Grid 1 Accent 2" w:uiPriority="67"/>
-    <w:lsdException w:name="Medium Grid 2 Accent 2" w:uiPriority="68"/>
-    <w:lsdException w:name="Medium Grid 3 Accent 2" w:uiPriority="69"/>
-    <w:lsdException w:name="Dark List Accent 2" w:uiPriority="70"/>
-    <w:lsdException w:name="Colorful Shading Accent 2" w:uiPriority="71"/>
-    <w:lsdException w:name="Colorful List Accent 2" w:uiPriority="72"/>
-    <w:lsdException w:name="Colorful Grid Accent 2" w:uiPriority="73"/>
-    <w:lsdException w:name="Light Shading Accent 3" w:uiPriority="60"/>
-    <w:lsdException w:name="Light List Accent 3" w:uiPriority="61"/>
-    <w:lsdException w:name="Light Grid Accent 3" w:uiPriority="62"/>
-    <w:lsdException w:name="Medium Shading 1 Accent 3" w:uiPriority="63"/>
-    <w:lsdException w:name="Medium Shading 2 Accent 3" w:uiPriority="64"/>
-    <w:lsdException w:name="Medium List 1 Accent 3" w:uiPriority="65"/>
-    <w:lsdException w:name="Medium List 2 Accent 3" w:uiPriority="66"/>
-    <w:lsdException w:name="Medium Grid 1 Accent 3" w:uiPriority="67"/>
-    <w:lsdException w:name="Medium Grid 2 Accent 3" w:uiPriority="68"/>
-    <w:lsdException w:name="Medium Grid 3 Accent 3" w:uiPriority="69"/>
-    <w:lsdException w:name="Dark List Accent 3" w:uiPriority="70"/>
-    <w:lsdException w:name="Colorful Shading Accent 3" w:uiPriority="71"/>
-    <w:lsdException w:name="Colorful List Accent 3" w:uiPriority="72"/>
-    <w:lsdException w:name="Colorful Grid Accent 3" w:uiPriority="73"/>
-    <w:lsdException w:name="Light Shading Accent 4" w:uiPriority="60"/>
-    <w:lsdException w:name="Light List Accent 4" w:uiPriority="61"/>
-    <w:lsdException w:name="Light Grid Accent 4" w:uiPriority="62"/>
-    <w:lsdException w:name="Medium Shading 1 Accent 4" w:uiPriority="63"/>
-    <w:lsdException w:name="Medium Shading 2 Accent 4" w:uiPriority="64"/>
-    <w:lsdException w:name="Medium List 1 Accent 4" w:uiPriority="65"/>
-    <w:lsdException w:name="Medium List 2 Accent 4" w:uiPriority="66"/>
-    <w:lsdException w:name="Medium Grid 1 Accent 4" w:uiPriority="67"/>
-    <w:lsdException w:name="Medium Grid 2 Accent 4" w:uiPriority="68"/>
-    <w:lsdException w:name="Medium Grid 3 Accent 4" w:uiPriority="69"/>
-    <w:lsdException w:name="Dark List Accent 4" w:uiPriority="70"/>
-    <w:lsdException w:name="Colorful Shading Accent 4" w:uiPriority="71"/>
-    <w:lsdException w:name="Colorful List Accent 4" w:uiPriority="72"/>
-    <w:lsdException w:name="Colorful Grid Accent 4" w:uiPriority="73"/>
-    <w:lsdException w:name="Light Shading Accent 5" w:uiPriority="60"/>
-    <w:lsdException w:name="Light List Accent 5" w:uiPriority="61"/>
-    <w:lsdException w:name="Light Grid Accent 5" w:uiPriority="62"/>
-    <w:lsdException w:name="Medium Shading 1 Accent 5" w:uiPriority="63"/>
-    <w:lsdException w:name="Medium Shading 2 Accent 5" w:uiPriority="64"/>
-    <w:lsdException w:name="Medium List 1 Accent 5" w:uiPriority="65"/>
-    <w:lsdException w:name="Medium List 2 Accent 5" w:uiPriority="66"/>
-    <w:lsdException w:name="Medium Grid 1 Accent 5" w:uiPriority="67"/>
-    <w:lsdException w:name="Medium Grid 2 Accent 5" w:uiPriority="68"/>
-    <w:lsdException w:name="Medium Grid 3 Accent 5" w:uiPriority="69"/>
-    <w:lsdException w:name="Dark List Accent 5" w:uiPriority="70"/>
-    <w:lsdException w:name="Colorful Shading Accent 5" w:uiPriority="71"/>
-    <w:lsdException w:name="Colorful List Accent 5" w:uiPriority="72"/>
-    <w:lsdException w:name="Colorful Grid Accent 5" w:uiPriority="73"/>
-    <w:lsdException w:name="Light Shading Accent 6" w:uiPriority="60"/>
-    <w:lsdException w:name="Light List Accent 6" w:uiPriority="61"/>
-    <w:lsdException w:name="Light Grid Accent 6" w:uiPriority="62"/>
-    <w:lsdException w:name="Medium Shading 1 Accent 6" w:uiPriority="63"/>
-    <w:lsdException w:name="Medium Shading 2 Accent 6" w:uiPriority="64"/>
-    <w:lsdException w:name="Medium List 1 Accent 6" w:uiPriority="65"/>
-    <w:lsdException w:name="Medium List 2 Accent 6" w:uiPriority="66"/>
-    <w:lsdException w:name="Medium Grid 1 Accent 6" w:uiPriority="67"/>
-    <w:lsdException w:name="Medium Grid 2 Accent 6" w:uiPriority="68"/>
-    <w:lsdException w:name="Medium Grid 3 Accent 6" w:uiPriority="69"/>
-    <w:lsdException w:name="Dark List Accent 6" w:uiPriority="70"/>
-    <w:lsdException w:name="Colorful Shading Accent 6" w:uiPriority="71"/>
-    <w:lsdException w:name="Colorful List Accent 6" w:uiPriority="72"/>
-    <w:lsdException w:name="Colorful Grid Accent 6" w:uiPriority="73"/>
-    <w:lsdException w:name="Subtle Emphasis" w:uiPriority="19" w:qFormat="1"/>
-    <w:lsdException w:name="Intense Emphasis" w:uiPriority="21" w:qFormat="1"/>
-    <w:lsdException w:name="Subtle Reference" w:uiPriority="31" w:qFormat="1"/>
-    <w:lsdException w:name="Intense Reference" w:uiPriority="32" w:qFormat="1"/>
-    <w:lsdException w:name="Book Title" w:uiPriority="33" w:qFormat="1"/>
-    <w:lsdException w:name="Bibliography" w:semiHidden="1" w:uiPriority="37" w:unhideWhenUsed="1"/>
-    <w:lsdException w:name="TOC Heading" w:semiHidden="1" w:uiPriority="39" w:unhideWhenUsed="1" w:qFormat="1"/>
-    <w:lsdException w:name="Plain Table 1" w:uiPriority="41"/>
-    <w:lsdException w:name="Plain Table 2" w:uiPriority="42"/>
-    <w:lsdException w:name="Plain Table 3" w:uiPriority="43"/>
-    <w:lsdException w:name="Plain Table 4" w:uiPriority="44"/>
-    <w:lsdException w:name="Plain Table 5" w:uiPriority="45"/>
-    <w:lsdException w:name="Grid Table Light" w:uiPriority="40"/>
-    <w:lsdException w:name="Grid Table 1 Light" w:uiPriority="46"/>
-    <w:lsdException w:name="Grid Table 2" w:uiPriority="47"/>
-    <w:lsdException w:name="Grid Table 3" w:uiPriority="48"/>
-    <w:lsdException w:name="Grid Table 4" w:uiPriority="49"/>
-    <w:lsdException w:name="Grid Table 5 Dark" w:uiPriority="50"/>
-    <w:lsdException w:name="Grid Table 6 Colorful" w:uiPriority="51"/>
-    <w:lsdException w:name="Grid Table 7 Colorful" w:uiPriority="52"/>
-    <w:lsdException w:name="Grid Table 1 Light Accent 1" w:uiPriority="46"/>
-    <w:lsdException w:name="Grid Table 2 Accent 1" w:uiPriority="47"/>
-    <w:lsdException w:name="Grid Table 3 Accent 1" w:uiPriority="48"/>
-    <w:lsdException w:name="Grid Table 4 Accent 1" w:uiPriority="49"/>
-    <w:lsdException w:name="Grid Table 5 Dark Accent 1" w:uiPriority="50"/>
-    <w:lsdException w:name="Grid Table 6 Colorful Accent 1" w:uiPriority="51"/>
-    <w:lsdException w:name="Grid Table 7 Colorful Accent 1" w:uiPriority="52"/>
-    <w:lsdException w:name="Grid Table 1 Light Accent 2" w:uiPriority="46"/>
-    <w:lsdException w:name="Grid Table 2 Accent 2" w:uiPriority="47"/>
-    <w:lsdException w:name="Grid Table 3 Accent 2" w:uiPriority="48"/>
-    <w:lsdException w:name="Grid Table 4 Accent 2" w:uiPriority="49"/>
-    <w:lsdException w:name="Grid Table 5 Dark Accent 2" w:uiPriority="50"/>
-    <w:lsdException w:name="Grid Table 6 Colorful Accent 2" w:uiPriority="51"/>
-    <w:lsdException w:name="Grid Table 7 Colorful Accent 2" w:uiPriority="52"/>
-    <w:lsdException w:name="Grid Table 1 Light Accent 3" w:uiPriority="46"/>
-    <w:lsdException w:name="Grid Table 2 Accent 3" w:uiPriority="47"/>
-    <w:lsdException w:name="Grid Table 3 Accent 3" w:uiPriority="48"/>
-    <w:lsdException w:name="Grid Table 4 Accent 3" w:uiPriority="49"/>
-    <w:lsdException w:name="Grid Table 5 Dark Accent 3" w:uiPriority="50"/>
-    <w:lsdException w:name="Grid Table 6 Colorful Accent 3" w:uiPriority="51"/>
-    <w:lsdException w:name="Grid Table 7 Colorful Accent 3" w:uiPriority="52"/>
-    <w:lsdException w:name="Grid Table 1 Light Accent 4" w:uiPriority="46"/>
-    <w:lsdException w:name="Grid Table 2 Accent 4" w:uiPriority="47"/>
-    <w:lsdException w:name="Grid Table 3 Accent 4" w:uiPriority="48"/>
-    <w:lsdException w:name="Grid Table 4 Accent 4" w:uiPriority="49"/>
-    <w:lsdException w:name="Grid Table 5 Dark Accent 4" w:uiPriority="50"/>
-    <w:lsdException w:name="Grid Table 6 Colorful Accent 4" w:uiPriority="51"/>
-    <w:lsdException w:name="Grid Table 7 Colorful Accent 4" w:uiPriority="52"/>
-    <w:lsdException w:name="Grid Table 1 Light Accent 5" w:uiPriority="46"/>
-    <w:lsdException w:name="Grid Table 2 Accent 5" w:uiPriority="47"/>
-    <w:lsdException w:name="Grid Table 3 Accent 5" w:uiPriority="48"/>
-    <w:lsdException w:name="Grid Table 4 Accent 5" w:uiPriority="49"/>
-    <w:lsdException w:name="Grid Table 5 Dark Accent 5" w:uiPriority="50"/>
-    <w:lsdException w:name="Grid Table 6 Colorful Accent 5" w:uiPriority="51"/>
-    <w:lsdException w:name="Grid Table 7 Colorful Accent 5" w:uiPriority="52"/>
-    <w:lsdException w:name="Grid Table 1 Light Accent 6" w:uiPriority="46"/>
-    <w:lsdException w:name="Grid Table 2 Accent 6" w:uiPriority="47"/>
-    <w:lsdException w:name="Grid Table 3 Accent 6" w:uiPriority="48"/>
-    <w:lsdException w:name="Grid Table 4 Accent 6" w:uiPriority="49"/>
-    <w:lsdException w:name="Grid Table 5 Dark Accent 6" w:uiPriority="50"/>
-    <w:lsdException w:name="Grid Table 6 Colorful Accent 6" w:uiPriority="51"/>
-    <w:lsdException w:name="Grid Table 7 Colorful Accent 6" w:uiPriority="52"/>
-    <w:lsdException w:name="List Table 1 Light" w:uiPriority="46"/>
-    <w:lsdException w:name="List Table 2" w:uiPriority="47"/>
-    <w:lsdException w:name="List Table 3" w:uiPriority="48"/>
-    <w:lsdException w:name="List Table 4" w:uiPriority="49"/>
-    <w:lsdException w:name="List Table 5 Dark" w:uiPriority="50"/>
-    <w:lsdException w:name="List Table 6 Colorful" w:uiPriority="51"/>
-    <w:lsdException w:name="List Table 7 Colorful" w:uiPriority="52"/>
-    <w:lsdException w:name="List Table 1 Light Accent 1" w:uiPriority="46"/>
-    <w:lsdException w:name="List Table 2 Accent 1" w:uiPriority="47"/>
-    <w:lsdException w:name="List Table 3 Accent 1" w:uiPriority="48"/>
-    <w:lsdException w:name="List Table 4 Accent 1" w:uiPriority="49"/>
-    <w:lsdException w:name="List Table 5 Dark Accent 1" w:uiPriority="50"/>
-    <w:lsdException w:name="List Table 6 Colorful Accent 1" w:uiPriority="51"/>
-    <w:lsdException w:name="List Table 7 Colorful Accent 1" w:uiPriority="52"/>
-    <w:lsdException w:name="List Table 1 Light Accent 2" w:uiPriority="46"/>
-    <w:lsdException w:name="List Table 2 Accent 2" w:uiPriority="47"/>
-    <w:lsdException w:name="List Table 3 Accent 2" w:uiPriority="48"/>
-    <w:lsdException w:name="List Table 4 Accent 2" w:uiPriority="49"/>
-    <w:lsdException w:name="List Table 5 Dark Accent 2" w:uiPriority="50"/>
-    <w:lsdException w:name="List Table 6 Colorful Accent 2" w:uiPriority="51"/>
-    <w:lsdException w:name="List Table 7 Colorful Accent 2" w:uiPriority="52"/>
-    <w:lsdException w:name="List Table 1 Light Accent 3" w:uiPriority="46"/>
-    <w:lsdException w:name="List Table 2 Accent 3" w:uiPriority="47"/>
-    <w:lsdException w:name="List Table 3 Accent 3" w:uiPriority="48"/>
-    <w:lsdException w:name="List Table 4 Accent 3" w:uiPriority="49"/>
-    <w:lsdException w:name="List Table 5 Dark Accent 3" w:uiPriority="50"/>
-    <w:lsdException w:name="List Table 6 Colorful Accent 3" w:uiPriority="51"/>
-    <w:lsdException w:name="List Table 7 Colorful Accent 3" w:uiPriority="52"/>
-    <w:lsdException w:name="List Table 1 Light Accent 4" w:uiPriority="46"/>
-    <w:lsdException w:name="List Table 2 Accent 4" w:uiPriority="47"/>
-    <w:lsdException w:name="List Table 3 Accent 4" w:uiPriority="48"/>
-    <w:lsdException w:name="List Table 4 Accent 4" w:uiPriority="49"/>
-    <w:lsdException w:name="List Table 5 Dark Accent 4" w:uiPriority="50"/>
-    <w:lsdException w:name="List Table 6 Colorful Accent 4" w:uiPriority="51"/>
-    <w:lsdException w:name="List Table 7 Colorful Accent 4" w:uiPriority="52"/>
-    <w:lsdException w:name="List Table 1 Light Accent 5" w:uiPriority="46"/>
-    <w:lsdException w:name="List Table 2 Accent 5" w:uiPriority="47"/>
-    <w:lsdException w:name="List Table 3 Accent 5" w:uiPriority="48"/>
-    <w:lsdException w:name="List Table 4 Accent 5" w:uiPriority="49"/>
-    <w:lsdException w:name="List Table 5 Dark Accent 5" w:uiPriority="50"/>
-    <w:lsdException w:name="List Table 6 Colorful Accent 5" w:uiPriority="51"/>
-    <w:lsdException w:name="List Table 7 Colorful Accent 5" w:uiPriority="52"/>
-    <w:lsdException w:name="List Table 1 Light Accent 6" w:uiPriority="46"/>
-    <w:lsdException w:name="List Table 2 Accent 6" w:uiPriority="47"/>
-    <w:lsdException w:name="List Table 3 Accent 6" w:uiPriority="48"/>
-    <w:lsdException w:name="List Table 4 Accent 6" w:uiPriority="49"/>
-    <w:lsdException w:name="List Table 5 Dark Accent 6" w:uiPriority="50"/>
-    <w:lsdException w:name="List Table 6 Colorful Accent 6" w:uiPriority="51"/>
-    <w:lsdException w:name="List Table 7 Colorful Accent 6" w:uiPriority="52"/>
+  <w:latentStyles w:defLockedState="0" w:defUIPriority="99" w:defSemiHidden="1" w:defUnhideWhenUsed="1" w:defQFormat="0" w:count="267">
+    <w:lsdException w:name="Normal" w:semiHidden="0" w:uiPriority="0" w:unhideWhenUsed="0" w:qFormat="1"/>
+    <w:lsdException w:name="heading 1" w:semiHidden="0" w:uiPriority="9" w:unhideWhenUsed="0" w:qFormat="1"/>
+    <w:lsdException w:name="heading 2" w:uiPriority="9" w:qFormat="1"/>
+    <w:lsdException w:name="heading 3" w:uiPriority="9" w:qFormat="1"/>
+    <w:lsdException w:name="heading 4" w:uiPriority="9" w:qFormat="1"/>
+    <w:lsdException w:name="heading 5" w:uiPriority="9" w:qFormat="1"/>
+    <w:lsdException w:name="heading 6" w:uiPriority="9" w:qFormat="1"/>
+    <w:lsdException w:name="heading 7" w:uiPriority="9" w:qFormat="1"/>
+    <w:lsdException w:name="heading 8" w:uiPriority="9" w:qFormat="1"/>
+    <w:lsdException w:name="heading 9" w:uiPriority="9" w:qFormat="1"/>
+    <w:lsdException w:name="toc 1" w:uiPriority="39"/>
+    <w:lsdException w:name="toc 2" w:uiPriority="39"/>
+    <w:lsdException w:name="toc 3" w:uiPriority="39"/>
+    <w:lsdException w:name="toc 4" w:uiPriority="39"/>
+    <w:lsdException w:name="toc 5" w:uiPriority="39"/>
+    <w:lsdException w:name="toc 6" w:uiPriority="39"/>
+    <w:lsdException w:name="toc 7" w:uiPriority="39"/>
+    <w:lsdException w:name="toc 8" w:uiPriority="39"/>
+    <w:lsdException w:name="toc 9" w:uiPriority="39"/>
+    <w:lsdException w:name="caption" w:uiPriority="35" w:qFormat="1"/>
+    <w:lsdException w:name="Title" w:semiHidden="0" w:uiPriority="10" w:unhideWhenUsed="0" w:qFormat="1"/>
+    <w:lsdException w:name="Default Paragraph Font" w:uiPriority="1"/>
+    <w:lsdException w:name="Subtitle" w:semiHidden="0" w:uiPriority="11" w:unhideWhenUsed="0" w:qFormat="1"/>
+    <w:lsdException w:name="Strong" w:semiHidden="0" w:uiPriority="22" w:unhideWhenUsed="0" w:qFormat="1"/>
+    <w:lsdException w:name="Emphasis" w:semiHidden="0" w:uiPriority="20" w:unhideWhenUsed="0" w:qFormat="1"/>
+    <w:lsdException w:name="Table Grid" w:semiHidden="0" w:uiPriority="39" w:unhideWhenUsed="0"/>
+    <w:lsdException w:name="Placeholder Text" w:unhideWhenUsed="0"/>
+    <w:lsdException w:name="No Spacing" w:semiHidden="0" w:uiPriority="1" w:unhideWhenUsed="0" w:qFormat="1"/>
+    <w:lsdException w:name="Light Shading" w:semiHidden="0" w:uiPriority="60" w:unhideWhenUsed="0"/>
+    <w:lsdException w:name="Light List" w:semiHidden="0" w:uiPriority="61" w:unhideWhenUsed="0"/>
+    <w:lsdException w:name="Light Grid" w:semiHidden="0" w:uiPriority="62" w:unhideWhenUsed="0"/>
+    <w:lsdException w:name="Medium Shading 1" w:semiHidden="0" w:uiPriority="63" w:unhideWhenUsed="0"/>
+    <w:lsdException w:name="Medium Shading 2" w:semiHidden="0" w:uiPriority="64" w:unhideWhenUsed="0"/>
+    <w:lsdException w:name="Medium List 1" w:semiHidden="0" w:uiPriority="65" w:unhideWhenUsed="0"/>
+    <w:lsdException w:name="Medium List 2" w:semiHidden="0" w:uiPriority="66" w:unhideWhenUsed="0"/>
+    <w:lsdException w:name="Medium Grid 1" w:semiHidden="0" w:uiPriority="67" w:unhideWhenUsed="0"/>
+    <w:lsdException w:name="Medium Grid 2" w:semiHidden="0" w:uiPriority="68" w:unhideWhenUsed="0"/>
+    <w:lsdException w:name="Medium Grid 3" w:semiHidden="0" w:uiPriority="69" w:unhideWhenUsed="0"/>
+    <w:lsdException w:name="Dark List" w:semiHidden="0" w:uiPriority="70" w:unhideWhenUsed="0"/>
+    <w:lsdException w:name="Colorful Shading" w:semiHidden="0" w:uiPriority="71" w:unhideWhenUsed="0"/>
+    <w:lsdException w:name="Colorful List" w:semiHidden="0" w:uiPriority="72" w:unhideWhenUsed="0"/>
+    <w:lsdException w:name="Colorful Grid" w:semiHidden="0" w:uiPriority="73" w:unhideWhenUsed="0"/>
+    <w:lsdException w:name="Light Shading Accent 1" w:semiHidden="0" w:uiPriority="60" w:unhideWhenUsed="0"/>
+    <w:lsdException w:name="Light List Accent 1" w:semiHidden="0" w:uiPriority="61" w:unhideWhenUsed="0"/>
+    <w:lsdException w:name="Light Grid Accent 1" w:semiHidden="0" w:uiPriority="62" w:unhideWhenUsed="0"/>
+    <w:lsdException w:name="Medium Shading 1 Accent 1" w:semiHidden="0" w:uiPriority="63" w:unhideWhenUsed="0"/>
+    <w:lsdException w:name="Medium Shading 2 Accent 1" w:semiHidden="0" w:uiPriority="64" w:unhideWhenUsed="0"/>
+    <w:lsdException w:name="Medium List 1 Accent 1" w:semiHidden="0" w:uiPriority="65" w:unhideWhenUsed="0"/>
+    <w:lsdException w:name="Revision" w:unhideWhenUsed="0"/>
+    <w:lsdException w:name="List Paragraph" w:semiHidden="0" w:uiPriority="34" w:unhideWhenUsed="0" w:qFormat="1"/>
+    <w:lsdException w:name="Quote" w:semiHidden="0" w:uiPriority="29" w:unhideWhenUsed="0" w:qFormat="1"/>
+    <w:lsdException w:name="Intense Quote" w:semiHidden="0" w:uiPriority="30" w:unhideWhenUsed="0" w:qFormat="1"/>
+    <w:lsdException w:name="Medium List 2 Accent 1" w:semiHidden="0" w:uiPriority="66" w:unhideWhenUsed="0"/>
+    <w:lsdException w:name="Medium Grid 1 Accent 1" w:semiHidden="0" w:uiPriority="67" w:unhideWhenUsed="0"/>
+    <w:lsdException w:name="Medium Grid 2 Accent 1" w:semiHidden="0" w:uiPriority="68" w:unhideWhenUsed="0"/>
+    <w:lsdException w:name="Medium Grid 3 Accent 1" w:semiHidden="0" w:uiPriority="69" w:unhideWhenUsed="0"/>
+    <w:lsdException w:name="Dark List Accent 1" w:semiHidden="0" w:uiPriority="70" w:unhideWhenUsed="0"/>
+    <w:lsdException w:name="Colorful Shading Accent 1" w:semiHidden="0" w:uiPriority="71" w:unhideWhenUsed="0"/>
+    <w:lsdException w:name="Colorful List Accent 1" w:semiHidden="0" w:uiPriority="72" w:unhideWhenUsed="0"/>
+    <w:lsdException w:name="Colorful Grid Accent 1" w:semiHidden="0" w:uiPriority="73" w:unhideWhenUsed="0"/>
+    <w:lsdException w:name="Light Shading Accent 2" w:semiHidden="0" w:uiPriority="60" w:unhideWhenUsed="0"/>
+    <w:lsdException w:name="Light List Accent 2" w:semiHidden="0" w:uiPriority="61" w:unhideWhenUsed="0"/>
+    <w:lsdException w:name="Light Grid Accent 2" w:semiHidden="0" w:uiPriority="62" w:unhideWhenUsed="0"/>
+    <w:lsdException w:name="Medium Shading 1 Accent 2" w:semiHidden="0" w:uiPriority="63" w:unhideWhenUsed="0"/>
+    <w:lsdException w:name="Medium Shading 2 Accent 2" w:semiHidden="0" w:uiPriority="64" w:unhideWhenUsed="0"/>
+    <w:lsdException w:name="Medium List 1 Accent 2" w:semiHidden="0" w:uiPriority="65" w:unhideWhenUsed="0"/>
+    <w:lsdException w:name="Medium List 2 Accent 2" w:semiHidden="0" w:uiPriority="66" w:unhideWhenUsed="0"/>
+    <w:lsdException w:name="Medium Grid 1 Accent 2" w:semiHidden="0" w:uiPriority="67" w:unhideWhenUsed="0"/>
+    <w:lsdException w:name="Medium Grid 2 Accent 2" w:semiHidden="0" w:uiPriority="68" w:unhideWhenUsed="0"/>
+    <w:lsdException w:name="Medium Grid 3 Accent 2" w:semiHidden="0" w:uiPriority="69" w:unhideWhenUsed="0"/>
+    <w:lsdException w:name="Dark List Accent 2" w:semiHidden="0" w:uiPriority="70" w:unhideWhenUsed="0"/>
+    <w:lsdException w:name="Colorful Shading Accent 2" w:semiHidden="0" w:uiPriority="71" w:unhideWhenUsed="0"/>
+    <w:lsdException w:name="Colorful List Accent 2" w:semiHidden="0" w:uiPriority="72" w:unhideWhenUsed="0"/>
+    <w:lsdException w:name="Colorful Grid Accent 2" w:semiHidden="0" w:uiPriority="73" w:unhideWhenUsed="0"/>
+    <w:lsdException w:name="Light Shading Accent 3" w:semiHidden="0" w:uiPriority="60" w:unhideWhenUsed="0"/>
+    <w:lsdException w:name="Light List Accent 3" w:semiHidden="0" w:uiPriority="61" w:unhideWhenUsed="0"/>
+    <w:lsdException w:name="Light Grid Accent 3" w:semiHidden="0" w:uiPriority="62" w:unhideWhenUsed="0"/>
+    <w:lsdException w:name="Medium Shading 1 Accent 3" w:semiHidden="0" w:uiPriority="63" w:unhideWhenUsed="0"/>
+    <w:lsdException w:name="Medium Shading 2 Accent 3" w:semiHidden="0" w:uiPriority="64" w:unhideWhenUsed="0"/>
+    <w:lsdException w:name="Medium List 1 Accent 3" w:semiHidden="0" w:uiPriority="65" w:unhideWhenUsed="0"/>
+    <w:lsdException w:name="Medium List 2 Accent 3" w:semiHidden="0" w:uiPriority="66" w:unhideWhenUsed="0"/>
+    <w:lsdException w:name="Medium Grid 1 Accent 3" w:semiHidden="0" w:uiPriority="67" w:unhideWhenUsed="0"/>
+    <w:lsdException w:name="Medium Grid 2 Accent 3" w:semiHidden="0" w:uiPriority="68" w:unhideWhenUsed="0"/>
+    <w:lsdException w:name="Medium Grid 3 Accent 3" w:semiHidden="0" w:uiPriority="69" w:unhideWhenUsed="0"/>
+    <w:lsdException w:name="Dark List Accent 3" w:semiHidden="0" w:uiPriority="70" w:unhideWhenUsed="0"/>
+    <w:lsdException w:name="Colorful Shading Accent 3" w:semiHidden="0" w:uiPriority="71" w:unhideWhenUsed="0"/>
+    <w:lsdException w:name="Colorful List Accent 3" w:semiHidden="0" w:uiPriority="72" w:unhideWhenUsed="0"/>
+    <w:lsdException w:name="Colorful Grid Accent 3" w:semiHidden="0" w:uiPriority="73" w:unhideWhenUsed="0"/>
+    <w:lsdException w:name="Light Shading Accent 4" w:semiHidden="0" w:uiPriority="60" w:unhideWhenUsed="0"/>
+    <w:lsdException w:name="Light List Accent 4" w:semiHidden="0" w:uiPriority="61" w:unhideWhenUsed="0"/>
+    <w:lsdException w:name="Light Grid Accent 4" w:semiHidden="0" w:uiPriority="62" w:unhideWhenUsed="0"/>
+    <w:lsdException w:name="Medium Shading 1 Accent 4" w:semiHidden="0" w:uiPriority="63" w:unhideWhenUsed="0"/>
+    <w:lsdException w:name="Medium Shading 2 Accent 4" w:semiHidden="0" w:uiPriority="64" w:unhideWhenUsed="0"/>
+    <w:lsdException w:name="Medium List 1 Accent 4" w:semiHidden="0" w:uiPriority="65" w:unhideWhenUsed="0"/>
+    <w:lsdException w:name="Medium List 2 Accent 4" w:semiHidden="0" w:uiPriority="66" w:unhideWhenUsed="0"/>
+    <w:lsdException w:name="Medium Grid 1 Accent 4" w:semiHidden="0" w:uiPriority="67" w:unhideWhenUsed="0"/>
+    <w:lsdException w:name="Medium Grid 2 Accent 4" w:semiHidden="0" w:uiPriority="68" w:unhideWhenUsed="0"/>
+    <w:lsdException w:name="Medium Grid 3 Accent 4" w:semiHidden="0" w:uiPriority="69" w:unhideWhenUsed="0"/>
+    <w:lsdException w:name="Dark List Accent 4" w:semiHidden="0" w:uiPriority="70" w:unhideWhenUsed="0"/>
+    <w:lsdException w:name="Colorful Shading Accent 4" w:semiHidden="0" w:uiPriority="71" w:unhideWhenUsed="0"/>
+    <w:lsdException w:name="Colorful List Accent 4" w:semiHidden="0" w:uiPriority="72" w:unhideWhenUsed="0"/>
+    <w:lsdException w:name="Colorful Grid Accent 4" w:semiHidden="0" w:uiPriority="73" w:unhideWhenUsed="0"/>
+    <w:lsdException w:name="Light Shading Accent 5" w:semiHidden="0" w:uiPriority="60" w:unhideWhenUsed="0"/>
+    <w:lsdException w:name="Light List Accent 5" w:semiHidden="0" w:uiPriority="61" w:unhideWhenUsed="0"/>
+    <w:lsdException w:name="Light Grid Accent 5" w:semiHidden="0" w:uiPriority="62" w:unhideWhenUsed="0"/>
+    <w:lsdException w:name="Medium Shading 1 Accent 5" w:semiHidden="0" w:uiPriority="63" w:unhideWhenUsed="0"/>
+    <w:lsdException w:name="Medium Shading 2 Accent 5" w:semiHidden="0" w:uiPriority="64" w:unhideWhenUsed="0"/>
+    <w:lsdException w:name="Medium List 1 Accent 5" w:semiHidden="0" w:uiPriority="65" w:unhideWhenUsed="0"/>
+    <w:lsdException w:name="Medium List 2 Accent 5" w:semiHidden="0" w:uiPriority="66" w:unhideWhenUsed="0"/>
+    <w:lsdException w:name="Medium Grid 1 Accent 5" w:semiHidden="0" w:uiPriority="67" w:unhideWhenUsed="0"/>
+    <w:lsdException w:name="Medium Grid 2 Accent 5" w:semiHidden="0" w:uiPriority="68" w:unhideWhenUsed="0"/>
+    <w:lsdException w:name="Medium Grid 3 Accent 5" w:semiHidden="0" w:uiPriority="69" w:unhideWhenUsed="0"/>
+    <w:lsdException w:name="Dark List Accent 5" w:semiHidden="0" w:uiPriority="70" w:unhideWhenUsed="0"/>
+    <w:lsdException w:name="Colorful Shading Accent 5" w:semiHidden="0" w:uiPriority="71" w:unhideWhenUsed="0"/>
+    <w:lsdException w:name="Colorful List Accent 5" w:semiHidden="0" w:uiPriority="72" w:unhideWhenUsed="0"/>
+    <w:lsdException w:name="Colorful Grid Accent 5" w:semiHidden="0" w:uiPriority="73" w:unhideWhenUsed="0"/>
+    <w:lsdException w:name="Light Shading Accent 6" w:semiHidden="0" w:uiPriority="60" w:unhideWhenUsed="0"/>
+    <w:lsdException w:name="Light List Accent 6" w:semiHidden="0" w:uiPriority="61" w:unhideWhenUsed="0"/>
+    <w:lsdException w:name="Light Grid Accent 6" w:semiHidden="0" w:uiPriority="62" w:unhideWhenUsed="0"/>
+    <w:lsdException w:name="Medium Shading 1 Accent 6" w:semiHidden="0" w:uiPriority="63" w:unhideWhenUsed="0"/>
+    <w:lsdException w:name="Medium Shading 2 Accent 6" w:semiHidden="0" w:uiPriority="64" w:unhideWhenUsed="0"/>
+    <w:lsdException w:name="Medium List 1 Accent 6" w:semiHidden="0" w:uiPriority="65" w:unhideWhenUsed="0"/>
+    <w:lsdException w:name="Medium List 2 Accent 6" w:semiHidden="0" w:uiPriority="66" w:unhideWhenUsed="0"/>
+    <w:lsdException w:name="Medium Grid 1 Accent 6" w:semiHidden="0" w:uiPriority="67" w:unhideWhenUsed="0"/>
+    <w:lsdException w:name="Medium Grid 2 Accent 6" w:semiHidden="0" w:uiPriority="68" w:unhideWhenUsed="0"/>
+    <w:lsdException w:name="Medium Grid 3 Accent 6" w:semiHidden="0" w:uiPriority="69" w:unhideWhenUsed="0"/>
+    <w:lsdException w:name="Dark List Accent 6" w:semiHidden="0" w:uiPriority="70" w:unhideWhenUsed="0"/>
+    <w:lsdException w:name="Colorful Shading Accent 6" w:semiHidden="0" w:uiPriority="71" w:unhideWhenUsed="0"/>
+    <w:lsdException w:name="Colorful List Accent 6" w:semiHidden="0" w:uiPriority="72" w:unhideWhenUsed="0"/>
+    <w:lsdException w:name="Colorful Grid Accent 6" w:semiHidden="0" w:uiPriority="73" w:unhideWhenUsed="0"/>
+    <w:lsdException w:name="Subtle Emphasis" w:semiHidden="0" w:uiPriority="19" w:unhideWhenUsed="0" w:qFormat="1"/>
+    <w:lsdException w:name="Intense Emphasis" w:semiHidden="0" w:uiPriority="21" w:unhideWhenUsed="0" w:qFormat="1"/>
+    <w:lsdException w:name="Subtle Reference" w:semiHidden="0" w:uiPriority="31" w:unhideWhenUsed="0" w:qFormat="1"/>
+    <w:lsdException w:name="Intense Reference" w:semiHidden="0" w:uiPriority="32" w:unhideWhenUsed="0" w:qFormat="1"/>
+    <w:lsdException w:name="Book Title" w:semiHidden="0" w:uiPriority="33" w:unhideWhenUsed="0" w:qFormat="1"/>
+    <w:lsdException w:name="Bibliography" w:uiPriority="37"/>
+    <w:lsdException w:name="TOC Heading" w:uiPriority="39" w:qFormat="1"/>
   </w:latentStyles>
   <w:style w:type="paragraph" w:default="1" w:styleId="Normal">
     <w:name w:val="Normal"/>
@@ -2215,7 +2021,364 @@
       <w:rFonts w:cs="Lohit Devanagari"/>
     </w:rPr>
   </w:style>
-  <w:style w:type="paragraph" w:styleId="Descripcin">
+  <w:style w:type="paragraph" w:styleId="Epgrafe">
+    <w:name w:val="caption"/>
+    <w:basedOn w:val="Normal"/>
+    <w:qFormat/>
+    <w:pPr>
+      <w:suppressLineNumbers/>
+      <w:spacing w:before="120" w:after="120"/>
+    </w:pPr>
+    <w:rPr>
+      <w:rFonts w:cs="Lohit Devanagari"/>
+      <w:i/>
+      <w:iCs/>
+      <w:sz w:val="24"/>
+      <w:szCs w:val="24"/>
+    </w:rPr>
+  </w:style>
+  <w:style w:type="paragraph" w:customStyle="1" w:styleId="Index">
+    <w:name w:val="Index"/>
+    <w:basedOn w:val="Normal"/>
+    <w:qFormat/>
+    <w:pPr>
+      <w:suppressLineNumbers/>
+    </w:pPr>
+    <w:rPr>
+      <w:rFonts w:cs="Lohit Devanagari"/>
+    </w:rPr>
+  </w:style>
+  <w:style w:type="paragraph" w:styleId="Encabezado">
+    <w:name w:val="header"/>
+    <w:basedOn w:val="Normal"/>
+    <w:link w:val="EncabezadoCar"/>
+    <w:uiPriority w:val="99"/>
+    <w:unhideWhenUsed/>
+    <w:rsid w:val="00567E82"/>
+    <w:pPr>
+      <w:tabs>
+        <w:tab w:val="center" w:pos="4513"/>
+        <w:tab w:val="right" w:pos="9026"/>
+      </w:tabs>
+      <w:spacing w:after="0" w:line="240" w:lineRule="auto"/>
+    </w:pPr>
+  </w:style>
+  <w:style w:type="paragraph" w:styleId="Piedepgina">
+    <w:name w:val="footer"/>
+    <w:basedOn w:val="Normal"/>
+    <w:link w:val="PiedepginaCar"/>
+    <w:uiPriority w:val="99"/>
+    <w:unhideWhenUsed/>
+    <w:rsid w:val="00567E82"/>
+    <w:pPr>
+      <w:tabs>
+        <w:tab w:val="center" w:pos="4513"/>
+        <w:tab w:val="right" w:pos="9026"/>
+      </w:tabs>
+      <w:spacing w:after="0" w:line="240" w:lineRule="auto"/>
+    </w:pPr>
+  </w:style>
+  <w:style w:type="paragraph" w:styleId="Textodeglobo">
+    <w:name w:val="Balloon Text"/>
+    <w:basedOn w:val="Normal"/>
+    <w:link w:val="TextodegloboCar"/>
+    <w:uiPriority w:val="99"/>
+    <w:semiHidden/>
+    <w:unhideWhenUsed/>
+    <w:qFormat/>
+    <w:rsid w:val="00567E82"/>
+    <w:pPr>
+      <w:spacing w:after="0" w:line="240" w:lineRule="auto"/>
+    </w:pPr>
+    <w:rPr>
+      <w:rFonts w:ascii="Segoe UI" w:hAnsi="Segoe UI" w:cs="Segoe UI"/>
+      <w:sz w:val="18"/>
+      <w:szCs w:val="18"/>
+    </w:rPr>
+  </w:style>
+  <w:style w:type="paragraph" w:styleId="Prrafodelista">
+    <w:name w:val="List Paragraph"/>
+    <w:basedOn w:val="Normal"/>
+    <w:uiPriority w:val="34"/>
+    <w:qFormat/>
+    <w:rsid w:val="00567E82"/>
+    <w:pPr>
+      <w:ind w:left="720"/>
+      <w:contextualSpacing/>
+    </w:pPr>
+  </w:style>
+  <w:style w:type="table" w:styleId="Tablaconcuadrcula">
+    <w:name w:val="Table Grid"/>
+    <w:basedOn w:val="Tablanormal"/>
+    <w:uiPriority w:val="39"/>
+    <w:rsid w:val="00567E82"/>
+    <w:tblPr>
+      <w:tblInd w:w="0" w:type="dxa"/>
+      <w:tblBorders>
+        <w:top w:val="single" w:sz="4" w:space="0" w:color="auto"/>
+        <w:left w:val="single" w:sz="4" w:space="0" w:color="auto"/>
+        <w:bottom w:val="single" w:sz="4" w:space="0" w:color="auto"/>
+        <w:right w:val="single" w:sz="4" w:space="0" w:color="auto"/>
+        <w:insideH w:val="single" w:sz="4" w:space="0" w:color="auto"/>
+        <w:insideV w:val="single" w:sz="4" w:space="0" w:color="auto"/>
+      </w:tblBorders>
+      <w:tblCellMar>
+        <w:top w:w="0" w:type="dxa"/>
+        <w:left w:w="108" w:type="dxa"/>
+        <w:bottom w:w="0" w:type="dxa"/>
+        <w:right w:w="108" w:type="dxa"/>
+      </w:tblCellMar>
+    </w:tblPr>
+  </w:style>
+</w:styles>
+</file>
+
+<file path=word/stylesWithEffects.xml><?xml version="1.0" encoding="utf-8"?>
+<w:styles xmlns:wpc="http://schemas.microsoft.com/office/word/2010/wordprocessingCanvas" xmlns:mc="http://schemas.openxmlformats.org/markup-compatibility/2006" xmlns:o="urn:schemas-microsoft-com:office:office" xmlns:r="http://schemas.openxmlformats.org/officeDocument/2006/relationships" xmlns:m="http://schemas.openxmlformats.org/officeDocument/2006/math" xmlns:v="urn:schemas-microsoft-com:vml" xmlns:wp14="http://schemas.microsoft.com/office/word/2010/wordprocessingDrawing" xmlns:wp="http://schemas.openxmlformats.org/drawingml/2006/wordprocessingDrawing" xmlns:w10="urn:schemas-microsoft-com:office:word" xmlns:w="http://schemas.openxmlformats.org/wordprocessingml/2006/main" xmlns:w14="http://schemas.microsoft.com/office/word/2010/wordml" xmlns:wpg="http://schemas.microsoft.com/office/word/2010/wordprocessingGroup" xmlns:wpi="http://schemas.microsoft.com/office/word/2010/wordprocessingInk" xmlns:wne="http://schemas.microsoft.com/office/word/2006/wordml" xmlns:wps="http://schemas.microsoft.com/office/word/2010/wordprocessingShape" mc:Ignorable="w14 wp14">
+  <w:docDefaults>
+    <w:rPrDefault>
+      <w:rPr>
+        <w:rFonts w:asciiTheme="minorHAnsi" w:eastAsiaTheme="minorHAnsi" w:hAnsiTheme="minorHAnsi" w:cstheme="minorBidi"/>
+        <w:sz w:val="22"/>
+        <w:szCs w:val="22"/>
+        <w:lang w:val="es-ES" w:eastAsia="en-US" w:bidi="ar-SA"/>
+      </w:rPr>
+    </w:rPrDefault>
+    <w:pPrDefault/>
+  </w:docDefaults>
+  <w:latentStyles w:defLockedState="0" w:defUIPriority="99" w:defSemiHidden="1" w:defUnhideWhenUsed="1" w:defQFormat="0" w:count="267">
+    <w:lsdException w:name="Normal" w:semiHidden="0" w:uiPriority="0" w:unhideWhenUsed="0" w:qFormat="1"/>
+    <w:lsdException w:name="heading 1" w:semiHidden="0" w:uiPriority="9" w:unhideWhenUsed="0" w:qFormat="1"/>
+    <w:lsdException w:name="heading 2" w:uiPriority="9" w:qFormat="1"/>
+    <w:lsdException w:name="heading 3" w:uiPriority="9" w:qFormat="1"/>
+    <w:lsdException w:name="heading 4" w:uiPriority="9" w:qFormat="1"/>
+    <w:lsdException w:name="heading 5" w:uiPriority="9" w:qFormat="1"/>
+    <w:lsdException w:name="heading 6" w:uiPriority="9" w:qFormat="1"/>
+    <w:lsdException w:name="heading 7" w:uiPriority="9" w:qFormat="1"/>
+    <w:lsdException w:name="heading 8" w:uiPriority="9" w:qFormat="1"/>
+    <w:lsdException w:name="heading 9" w:uiPriority="9" w:qFormat="1"/>
+    <w:lsdException w:name="toc 1" w:uiPriority="39"/>
+    <w:lsdException w:name="toc 2" w:uiPriority="39"/>
+    <w:lsdException w:name="toc 3" w:uiPriority="39"/>
+    <w:lsdException w:name="toc 4" w:uiPriority="39"/>
+    <w:lsdException w:name="toc 5" w:uiPriority="39"/>
+    <w:lsdException w:name="toc 6" w:uiPriority="39"/>
+    <w:lsdException w:name="toc 7" w:uiPriority="39"/>
+    <w:lsdException w:name="toc 8" w:uiPriority="39"/>
+    <w:lsdException w:name="toc 9" w:uiPriority="39"/>
+    <w:lsdException w:name="caption" w:uiPriority="35" w:qFormat="1"/>
+    <w:lsdException w:name="Title" w:semiHidden="0" w:uiPriority="10" w:unhideWhenUsed="0" w:qFormat="1"/>
+    <w:lsdException w:name="Default Paragraph Font" w:uiPriority="1"/>
+    <w:lsdException w:name="Subtitle" w:semiHidden="0" w:uiPriority="11" w:unhideWhenUsed="0" w:qFormat="1"/>
+    <w:lsdException w:name="Strong" w:semiHidden="0" w:uiPriority="22" w:unhideWhenUsed="0" w:qFormat="1"/>
+    <w:lsdException w:name="Emphasis" w:semiHidden="0" w:uiPriority="20" w:unhideWhenUsed="0" w:qFormat="1"/>
+    <w:lsdException w:name="Table Grid" w:semiHidden="0" w:uiPriority="39" w:unhideWhenUsed="0"/>
+    <w:lsdException w:name="Placeholder Text" w:unhideWhenUsed="0"/>
+    <w:lsdException w:name="No Spacing" w:semiHidden="0" w:uiPriority="1" w:unhideWhenUsed="0" w:qFormat="1"/>
+    <w:lsdException w:name="Light Shading" w:semiHidden="0" w:uiPriority="60" w:unhideWhenUsed="0"/>
+    <w:lsdException w:name="Light List" w:semiHidden="0" w:uiPriority="61" w:unhideWhenUsed="0"/>
+    <w:lsdException w:name="Light Grid" w:semiHidden="0" w:uiPriority="62" w:unhideWhenUsed="0"/>
+    <w:lsdException w:name="Medium Shading 1" w:semiHidden="0" w:uiPriority="63" w:unhideWhenUsed="0"/>
+    <w:lsdException w:name="Medium Shading 2" w:semiHidden="0" w:uiPriority="64" w:unhideWhenUsed="0"/>
+    <w:lsdException w:name="Medium List 1" w:semiHidden="0" w:uiPriority="65" w:unhideWhenUsed="0"/>
+    <w:lsdException w:name="Medium List 2" w:semiHidden="0" w:uiPriority="66" w:unhideWhenUsed="0"/>
+    <w:lsdException w:name="Medium Grid 1" w:semiHidden="0" w:uiPriority="67" w:unhideWhenUsed="0"/>
+    <w:lsdException w:name="Medium Grid 2" w:semiHidden="0" w:uiPriority="68" w:unhideWhenUsed="0"/>
+    <w:lsdException w:name="Medium Grid 3" w:semiHidden="0" w:uiPriority="69" w:unhideWhenUsed="0"/>
+    <w:lsdException w:name="Dark List" w:semiHidden="0" w:uiPriority="70" w:unhideWhenUsed="0"/>
+    <w:lsdException w:name="Colorful Shading" w:semiHidden="0" w:uiPriority="71" w:unhideWhenUsed="0"/>
+    <w:lsdException w:name="Colorful List" w:semiHidden="0" w:uiPriority="72" w:unhideWhenUsed="0"/>
+    <w:lsdException w:name="Colorful Grid" w:semiHidden="0" w:uiPriority="73" w:unhideWhenUsed="0"/>
+    <w:lsdException w:name="Light Shading Accent 1" w:semiHidden="0" w:uiPriority="60" w:unhideWhenUsed="0"/>
+    <w:lsdException w:name="Light List Accent 1" w:semiHidden="0" w:uiPriority="61" w:unhideWhenUsed="0"/>
+    <w:lsdException w:name="Light Grid Accent 1" w:semiHidden="0" w:uiPriority="62" w:unhideWhenUsed="0"/>
+    <w:lsdException w:name="Medium Shading 1 Accent 1" w:semiHidden="0" w:uiPriority="63" w:unhideWhenUsed="0"/>
+    <w:lsdException w:name="Medium Shading 2 Accent 1" w:semiHidden="0" w:uiPriority="64" w:unhideWhenUsed="0"/>
+    <w:lsdException w:name="Medium List 1 Accent 1" w:semiHidden="0" w:uiPriority="65" w:unhideWhenUsed="0"/>
+    <w:lsdException w:name="Revision" w:unhideWhenUsed="0"/>
+    <w:lsdException w:name="List Paragraph" w:semiHidden="0" w:uiPriority="34" w:unhideWhenUsed="0" w:qFormat="1"/>
+    <w:lsdException w:name="Quote" w:semiHidden="0" w:uiPriority="29" w:unhideWhenUsed="0" w:qFormat="1"/>
+    <w:lsdException w:name="Intense Quote" w:semiHidden="0" w:uiPriority="30" w:unhideWhenUsed="0" w:qFormat="1"/>
+    <w:lsdException w:name="Medium List 2 Accent 1" w:semiHidden="0" w:uiPriority="66" w:unhideWhenUsed="0"/>
+    <w:lsdException w:name="Medium Grid 1 Accent 1" w:semiHidden="0" w:uiPriority="67" w:unhideWhenUsed="0"/>
+    <w:lsdException w:name="Medium Grid 2 Accent 1" w:semiHidden="0" w:uiPriority="68" w:unhideWhenUsed="0"/>
+    <w:lsdException w:name="Medium Grid 3 Accent 1" w:semiHidden="0" w:uiPriority="69" w:unhideWhenUsed="0"/>
+    <w:lsdException w:name="Dark List Accent 1" w:semiHidden="0" w:uiPriority="70" w:unhideWhenUsed="0"/>
+    <w:lsdException w:name="Colorful Shading Accent 1" w:semiHidden="0" w:uiPriority="71" w:unhideWhenUsed="0"/>
+    <w:lsdException w:name="Colorful List Accent 1" w:semiHidden="0" w:uiPriority="72" w:unhideWhenUsed="0"/>
+    <w:lsdException w:name="Colorful Grid Accent 1" w:semiHidden="0" w:uiPriority="73" w:unhideWhenUsed="0"/>
+    <w:lsdException w:name="Light Shading Accent 2" w:semiHidden="0" w:uiPriority="60" w:unhideWhenUsed="0"/>
+    <w:lsdException w:name="Light List Accent 2" w:semiHidden="0" w:uiPriority="61" w:unhideWhenUsed="0"/>
+    <w:lsdException w:name="Light Grid Accent 2" w:semiHidden="0" w:uiPriority="62" w:unhideWhenUsed="0"/>
+    <w:lsdException w:name="Medium Shading 1 Accent 2" w:semiHidden="0" w:uiPriority="63" w:unhideWhenUsed="0"/>
+    <w:lsdException w:name="Medium Shading 2 Accent 2" w:semiHidden="0" w:uiPriority="64" w:unhideWhenUsed="0"/>
+    <w:lsdException w:name="Medium List 1 Accent 2" w:semiHidden="0" w:uiPriority="65" w:unhideWhenUsed="0"/>
+    <w:lsdException w:name="Medium List 2 Accent 2" w:semiHidden="0" w:uiPriority="66" w:unhideWhenUsed="0"/>
+    <w:lsdException w:name="Medium Grid 1 Accent 2" w:semiHidden="0" w:uiPriority="67" w:unhideWhenUsed="0"/>
+    <w:lsdException w:name="Medium Grid 2 Accent 2" w:semiHidden="0" w:uiPriority="68" w:unhideWhenUsed="0"/>
+    <w:lsdException w:name="Medium Grid 3 Accent 2" w:semiHidden="0" w:uiPriority="69" w:unhideWhenUsed="0"/>
+    <w:lsdException w:name="Dark List Accent 2" w:semiHidden="0" w:uiPriority="70" w:unhideWhenUsed="0"/>
+    <w:lsdException w:name="Colorful Shading Accent 2" w:semiHidden="0" w:uiPriority="71" w:unhideWhenUsed="0"/>
+    <w:lsdException w:name="Colorful List Accent 2" w:semiHidden="0" w:uiPriority="72" w:unhideWhenUsed="0"/>
+    <w:lsdException w:name="Colorful Grid Accent 2" w:semiHidden="0" w:uiPriority="73" w:unhideWhenUsed="0"/>
+    <w:lsdException w:name="Light Shading Accent 3" w:semiHidden="0" w:uiPriority="60" w:unhideWhenUsed="0"/>
+    <w:lsdException w:name="Light List Accent 3" w:semiHidden="0" w:uiPriority="61" w:unhideWhenUsed="0"/>
+    <w:lsdException w:name="Light Grid Accent 3" w:semiHidden="0" w:uiPriority="62" w:unhideWhenUsed="0"/>
+    <w:lsdException w:name="Medium Shading 1 Accent 3" w:semiHidden="0" w:uiPriority="63" w:unhideWhenUsed="0"/>
+    <w:lsdException w:name="Medium Shading 2 Accent 3" w:semiHidden="0" w:uiPriority="64" w:unhideWhenUsed="0"/>
+    <w:lsdException w:name="Medium List 1 Accent 3" w:semiHidden="0" w:uiPriority="65" w:unhideWhenUsed="0"/>
+    <w:lsdException w:name="Medium List 2 Accent 3" w:semiHidden="0" w:uiPriority="66" w:unhideWhenUsed="0"/>
+    <w:lsdException w:name="Medium Grid 1 Accent 3" w:semiHidden="0" w:uiPriority="67" w:unhideWhenUsed="0"/>
+    <w:lsdException w:name="Medium Grid 2 Accent 3" w:semiHidden="0" w:uiPriority="68" w:unhideWhenUsed="0"/>
+    <w:lsdException w:name="Medium Grid 3 Accent 3" w:semiHidden="0" w:uiPriority="69" w:unhideWhenUsed="0"/>
+    <w:lsdException w:name="Dark List Accent 3" w:semiHidden="0" w:uiPriority="70" w:unhideWhenUsed="0"/>
+    <w:lsdException w:name="Colorful Shading Accent 3" w:semiHidden="0" w:uiPriority="71" w:unhideWhenUsed="0"/>
+    <w:lsdException w:name="Colorful List Accent 3" w:semiHidden="0" w:uiPriority="72" w:unhideWhenUsed="0"/>
+    <w:lsdException w:name="Colorful Grid Accent 3" w:semiHidden="0" w:uiPriority="73" w:unhideWhenUsed="0"/>
+    <w:lsdException w:name="Light Shading Accent 4" w:semiHidden="0" w:uiPriority="60" w:unhideWhenUsed="0"/>
+    <w:lsdException w:name="Light List Accent 4" w:semiHidden="0" w:uiPriority="61" w:unhideWhenUsed="0"/>
+    <w:lsdException w:name="Light Grid Accent 4" w:semiHidden="0" w:uiPriority="62" w:unhideWhenUsed="0"/>
+    <w:lsdException w:name="Medium Shading 1 Accent 4" w:semiHidden="0" w:uiPriority="63" w:unhideWhenUsed="0"/>
+    <w:lsdException w:name="Medium Shading 2 Accent 4" w:semiHidden="0" w:uiPriority="64" w:unhideWhenUsed="0"/>
+    <w:lsdException w:name="Medium List 1 Accent 4" w:semiHidden="0" w:uiPriority="65" w:unhideWhenUsed="0"/>
+    <w:lsdException w:name="Medium List 2 Accent 4" w:semiHidden="0" w:uiPriority="66" w:unhideWhenUsed="0"/>
+    <w:lsdException w:name="Medium Grid 1 Accent 4" w:semiHidden="0" w:uiPriority="67" w:unhideWhenUsed="0"/>
+    <w:lsdException w:name="Medium Grid 2 Accent 4" w:semiHidden="0" w:uiPriority="68" w:unhideWhenUsed="0"/>
+    <w:lsdException w:name="Medium Grid 3 Accent 4" w:semiHidden="0" w:uiPriority="69" w:unhideWhenUsed="0"/>
+    <w:lsdException w:name="Dark List Accent 4" w:semiHidden="0" w:uiPriority="70" w:unhideWhenUsed="0"/>
+    <w:lsdException w:name="Colorful Shading Accent 4" w:semiHidden="0" w:uiPriority="71" w:unhideWhenUsed="0"/>
+    <w:lsdException w:name="Colorful List Accent 4" w:semiHidden="0" w:uiPriority="72" w:unhideWhenUsed="0"/>
+    <w:lsdException w:name="Colorful Grid Accent 4" w:semiHidden="0" w:uiPriority="73" w:unhideWhenUsed="0"/>
+    <w:lsdException w:name="Light Shading Accent 5" w:semiHidden="0" w:uiPriority="60" w:unhideWhenUsed="0"/>
+    <w:lsdException w:name="Light List Accent 5" w:semiHidden="0" w:uiPriority="61" w:unhideWhenUsed="0"/>
+    <w:lsdException w:name="Light Grid Accent 5" w:semiHidden="0" w:uiPriority="62" w:unhideWhenUsed="0"/>
+    <w:lsdException w:name="Medium Shading 1 Accent 5" w:semiHidden="0" w:uiPriority="63" w:unhideWhenUsed="0"/>
+    <w:lsdException w:name="Medium Shading 2 Accent 5" w:semiHidden="0" w:uiPriority="64" w:unhideWhenUsed="0"/>
+    <w:lsdException w:name="Medium List 1 Accent 5" w:semiHidden="0" w:uiPriority="65" w:unhideWhenUsed="0"/>
+    <w:lsdException w:name="Medium List 2 Accent 5" w:semiHidden="0" w:uiPriority="66" w:unhideWhenUsed="0"/>
+    <w:lsdException w:name="Medium Grid 1 Accent 5" w:semiHidden="0" w:uiPriority="67" w:unhideWhenUsed="0"/>
+    <w:lsdException w:name="Medium Grid 2 Accent 5" w:semiHidden="0" w:uiPriority="68" w:unhideWhenUsed="0"/>
+    <w:lsdException w:name="Medium Grid 3 Accent 5" w:semiHidden="0" w:uiPriority="69" w:unhideWhenUsed="0"/>
+    <w:lsdException w:name="Dark List Accent 5" w:semiHidden="0" w:uiPriority="70" w:unhideWhenUsed="0"/>
+    <w:lsdException w:name="Colorful Shading Accent 5" w:semiHidden="0" w:uiPriority="71" w:unhideWhenUsed="0"/>
+    <w:lsdException w:name="Colorful List Accent 5" w:semiHidden="0" w:uiPriority="72" w:unhideWhenUsed="0"/>
+    <w:lsdException w:name="Colorful Grid Accent 5" w:semiHidden="0" w:uiPriority="73" w:unhideWhenUsed="0"/>
+    <w:lsdException w:name="Light Shading Accent 6" w:semiHidden="0" w:uiPriority="60" w:unhideWhenUsed="0"/>
+    <w:lsdException w:name="Light List Accent 6" w:semiHidden="0" w:uiPriority="61" w:unhideWhenUsed="0"/>
+    <w:lsdException w:name="Light Grid Accent 6" w:semiHidden="0" w:uiPriority="62" w:unhideWhenUsed="0"/>
+    <w:lsdException w:name="Medium Shading 1 Accent 6" w:semiHidden="0" w:uiPriority="63" w:unhideWhenUsed="0"/>
+    <w:lsdException w:name="Medium Shading 2 Accent 6" w:semiHidden="0" w:uiPriority="64" w:unhideWhenUsed="0"/>
+    <w:lsdException w:name="Medium List 1 Accent 6" w:semiHidden="0" w:uiPriority="65" w:unhideWhenUsed="0"/>
+    <w:lsdException w:name="Medium List 2 Accent 6" w:semiHidden="0" w:uiPriority="66" w:unhideWhenUsed="0"/>
+    <w:lsdException w:name="Medium Grid 1 Accent 6" w:semiHidden="0" w:uiPriority="67" w:unhideWhenUsed="0"/>
+    <w:lsdException w:name="Medium Grid 2 Accent 6" w:semiHidden="0" w:uiPriority="68" w:unhideWhenUsed="0"/>
+    <w:lsdException w:name="Medium Grid 3 Accent 6" w:semiHidden="0" w:uiPriority="69" w:unhideWhenUsed="0"/>
+    <w:lsdException w:name="Dark List Accent 6" w:semiHidden="0" w:uiPriority="70" w:unhideWhenUsed="0"/>
+    <w:lsdException w:name="Colorful Shading Accent 6" w:semiHidden="0" w:uiPriority="71" w:unhideWhenUsed="0"/>
+    <w:lsdException w:name="Colorful List Accent 6" w:semiHidden="0" w:uiPriority="72" w:unhideWhenUsed="0"/>
+    <w:lsdException w:name="Colorful Grid Accent 6" w:semiHidden="0" w:uiPriority="73" w:unhideWhenUsed="0"/>
+    <w:lsdException w:name="Subtle Emphasis" w:semiHidden="0" w:uiPriority="19" w:unhideWhenUsed="0" w:qFormat="1"/>
+    <w:lsdException w:name="Intense Emphasis" w:semiHidden="0" w:uiPriority="21" w:unhideWhenUsed="0" w:qFormat="1"/>
+    <w:lsdException w:name="Subtle Reference" w:semiHidden="0" w:uiPriority="31" w:unhideWhenUsed="0" w:qFormat="1"/>
+    <w:lsdException w:name="Intense Reference" w:semiHidden="0" w:uiPriority="32" w:unhideWhenUsed="0" w:qFormat="1"/>
+    <w:lsdException w:name="Book Title" w:semiHidden="0" w:uiPriority="33" w:unhideWhenUsed="0" w:qFormat="1"/>
+    <w:lsdException w:name="Bibliography" w:uiPriority="37"/>
+    <w:lsdException w:name="TOC Heading" w:uiPriority="39" w:qFormat="1"/>
+  </w:latentStyles>
+  <w:style w:type="paragraph" w:default="1" w:styleId="Normal">
+    <w:name w:val="Normal"/>
+    <w:qFormat/>
+    <w:pPr>
+      <w:spacing w:after="160" w:line="259" w:lineRule="auto"/>
+    </w:pPr>
+  </w:style>
+  <w:style w:type="character" w:default="1" w:styleId="Fuentedeprrafopredeter">
+    <w:name w:val="Default Paragraph Font"/>
+    <w:uiPriority w:val="1"/>
+    <w:semiHidden/>
+    <w:unhideWhenUsed/>
+  </w:style>
+  <w:style w:type="table" w:default="1" w:styleId="Tablanormal">
+    <w:name w:val="Normal Table"/>
+    <w:uiPriority w:val="99"/>
+    <w:semiHidden/>
+    <w:unhideWhenUsed/>
+    <w:tblPr>
+      <w:tblInd w:w="0" w:type="dxa"/>
+      <w:tblCellMar>
+        <w:top w:w="0" w:type="dxa"/>
+        <w:left w:w="108" w:type="dxa"/>
+        <w:bottom w:w="0" w:type="dxa"/>
+        <w:right w:w="108" w:type="dxa"/>
+      </w:tblCellMar>
+    </w:tblPr>
+  </w:style>
+  <w:style w:type="numbering" w:default="1" w:styleId="Sinlista">
+    <w:name w:val="No List"/>
+    <w:uiPriority w:val="99"/>
+    <w:semiHidden/>
+    <w:unhideWhenUsed/>
+  </w:style>
+  <w:style w:type="character" w:customStyle="1" w:styleId="EncabezadoCar">
+    <w:name w:val="Encabezado Car"/>
+    <w:basedOn w:val="Fuentedeprrafopredeter"/>
+    <w:link w:val="Encabezado"/>
+    <w:uiPriority w:val="99"/>
+    <w:qFormat/>
+    <w:rsid w:val="00567E82"/>
+  </w:style>
+  <w:style w:type="character" w:customStyle="1" w:styleId="PiedepginaCar">
+    <w:name w:val="Pie de página Car"/>
+    <w:basedOn w:val="Fuentedeprrafopredeter"/>
+    <w:link w:val="Piedepgina"/>
+    <w:uiPriority w:val="99"/>
+    <w:qFormat/>
+    <w:rsid w:val="00567E82"/>
+  </w:style>
+  <w:style w:type="character" w:customStyle="1" w:styleId="TextodegloboCar">
+    <w:name w:val="Texto de globo Car"/>
+    <w:basedOn w:val="Fuentedeprrafopredeter"/>
+    <w:link w:val="Textodeglobo"/>
+    <w:uiPriority w:val="99"/>
+    <w:semiHidden/>
+    <w:qFormat/>
+    <w:rsid w:val="00567E82"/>
+    <w:rPr>
+      <w:rFonts w:ascii="Segoe UI" w:hAnsi="Segoe UI" w:cs="Segoe UI"/>
+      <w:sz w:val="18"/>
+      <w:szCs w:val="18"/>
+    </w:rPr>
+  </w:style>
+  <w:style w:type="paragraph" w:customStyle="1" w:styleId="Heading">
+    <w:name w:val="Heading"/>
+    <w:basedOn w:val="Normal"/>
+    <w:next w:val="Textoindependiente"/>
+    <w:qFormat/>
+    <w:pPr>
+      <w:keepNext/>
+      <w:spacing w:before="240" w:after="120"/>
+    </w:pPr>
+    <w:rPr>
+      <w:rFonts w:ascii="Liberation Sans" w:eastAsia="Noto Sans CJK SC" w:hAnsi="Liberation Sans" w:cs="Lohit Devanagari"/>
+      <w:sz w:val="28"/>
+      <w:szCs w:val="28"/>
+    </w:rPr>
+  </w:style>
+  <w:style w:type="paragraph" w:styleId="Textoindependiente">
+    <w:name w:val="Body Text"/>
+    <w:basedOn w:val="Normal"/>
+    <w:pPr>
+      <w:spacing w:after="140" w:line="276" w:lineRule="auto"/>
+    </w:pPr>
+  </w:style>
+  <w:style w:type="paragraph" w:styleId="Lista">
+    <w:name w:val="List"/>
+    <w:basedOn w:val="Textoindependiente"/>
+    <w:rPr>
+      <w:rFonts w:cs="Lohit Devanagari"/>
+    </w:rPr>
+  </w:style>
+  <w:style w:type="paragraph" w:styleId="Epgrafe">
     <w:name w:val="caption"/>
     <w:basedOn w:val="Normal"/>
     <w:qFormat/>
@@ -2616,7 +2779,7 @@
   <a:extraClrSchemeLst/>
   <a:extLst>
     <a:ext uri="{05A4C25C-085E-4340-85A3-A5531E510DB2}">
-      <thm15:themeFamily xmlns:thm15="http://schemas.microsoft.com/office/thememl/2012/main" name="Office Theme" id="{62F939B6-93AF-4DB8-9C6B-D6C7DFDC589F}" vid="{4A3C46E8-61CC-4603-A589-7422A47A8E4A}"/>
+      <thm15:themeFamily xmlns:thm15="http://schemas.microsoft.com/office/thememl/2012/main" xmlns="" name="Office Theme" id="{62F939B6-93AF-4DB8-9C6B-D6C7DFDC589F}" vid="{4A3C46E8-61CC-4603-A589-7422A47A8E4A}"/>
     </a:ext>
   </a:extLst>
 </a:theme>

</xml_diff>

<commit_message>
cambio el diag de cu para que concuerde con los otros diagramas
</commit_message>
<xml_diff>
--- a/Trabajo Práctico N2 - Modelado UML.docx
+++ b/Trabajo Práctico N2 - Modelado UML.docx
@@ -743,18 +743,10 @@
           <w:lang w:val="es-AR" w:eastAsia="es-AR"/>
         </w:rPr>
         <w:drawing>
-          <wp:anchor distT="0" distB="0" distL="0" distR="0" simplePos="0" relativeHeight="8" behindDoc="0" locked="0" layoutInCell="1" allowOverlap="1">
-            <wp:simplePos x="0" y="0"/>
-            <wp:positionH relativeFrom="column">
-              <wp:align>center</wp:align>
-            </wp:positionH>
-            <wp:positionV relativeFrom="paragraph">
-              <wp:posOffset>635</wp:posOffset>
-            </wp:positionV>
-            <wp:extent cx="5731510" cy="5759450"/>
+          <wp:inline distT="0" distB="0" distL="0" distR="0">
+            <wp:extent cx="6592639" cy="4991100"/>
             <wp:effectExtent l="0" t="0" r="0" b="0"/>
-            <wp:wrapSquare wrapText="largest"/>
-            <wp:docPr id="2" name="Image1"/>
+            <wp:docPr id="8" name="Imagen 8"/>
             <wp:cNvGraphicFramePr>
               <a:graphicFrameLocks xmlns:a="http://schemas.openxmlformats.org/drawingml/2006/main" noChangeAspect="1"/>
             </wp:cNvGraphicFramePr>
@@ -762,13 +754,20 @@
               <a:graphicData uri="http://schemas.openxmlformats.org/drawingml/2006/picture">
                 <pic:pic xmlns:pic="http://schemas.openxmlformats.org/drawingml/2006/picture">
                   <pic:nvPicPr>
-                    <pic:cNvPr id="2" name="Image1"/>
+                    <pic:cNvPr id="0" name="Picture 3"/>
                     <pic:cNvPicPr>
                       <a:picLocks noChangeAspect="1" noChangeArrowheads="1"/>
                     </pic:cNvPicPr>
                   </pic:nvPicPr>
                   <pic:blipFill>
-                    <a:blip r:embed="rId9"/>
+                    <a:blip r:embed="rId9">
+                      <a:extLst>
+                        <a:ext uri="{28A0092B-C50C-407E-A947-70E740481C1C}">
+                          <a14:useLocalDpi xmlns:a14="http://schemas.microsoft.com/office/drawing/2010/main" val="0"/>
+                        </a:ext>
+                      </a:extLst>
+                    </a:blip>
+                    <a:srcRect/>
                     <a:stretch>
                       <a:fillRect/>
                     </a:stretch>
@@ -776,16 +775,20 @@
                   <pic:spPr bwMode="auto">
                     <a:xfrm>
                       <a:off x="0" y="0"/>
-                      <a:ext cx="5731510" cy="5759450"/>
+                      <a:ext cx="6593657" cy="4991871"/>
                     </a:xfrm>
                     <a:prstGeom prst="rect">
                       <a:avLst/>
                     </a:prstGeom>
+                    <a:noFill/>
+                    <a:ln>
+                      <a:noFill/>
+                    </a:ln>
                   </pic:spPr>
                 </pic:pic>
               </a:graphicData>
             </a:graphic>
-          </wp:anchor>
+          </wp:inline>
         </w:drawing>
       </w:r>
     </w:p>
@@ -805,31 +808,17 @@
     </w:p>
     <w:p>
       <w:pPr>
-        <w:rPr>
-          <w:sz w:val="24"/>
-        </w:rPr>
-      </w:pPr>
-    </w:p>
-    <w:p>
-      <w:pPr>
-        <w:rPr>
-          <w:sz w:val="24"/>
-        </w:rPr>
-      </w:pPr>
-    </w:p>
-    <w:p>
-      <w:pPr>
-        <w:rPr>
-          <w:sz w:val="24"/>
-        </w:rPr>
-      </w:pPr>
-    </w:p>
-    <w:p>
-      <w:pPr>
-        <w:rPr>
-          <w:sz w:val="24"/>
-        </w:rPr>
-      </w:pPr>
+        <w:spacing w:after="0" w:line="240" w:lineRule="auto"/>
+        <w:rPr>
+          <w:sz w:val="24"/>
+        </w:rPr>
+      </w:pPr>
+      <w:r>
+        <w:rPr>
+          <w:sz w:val="24"/>
+        </w:rPr>
+        <w:br w:type="page"/>
+      </w:r>
     </w:p>
     <w:p>
       <w:pPr>
@@ -844,6 +833,7 @@
           <w:bCs/>
           <w:sz w:val="24"/>
         </w:rPr>
+        <w:lastRenderedPageBreak/>
         <w:t>2) Diagramas de secuencia</w:t>
       </w:r>
     </w:p>
@@ -1201,8 +1191,16 @@
         <w:rPr>
           <w:sz w:val="24"/>
         </w:rPr>
-        <w:t>-Consultar Tiempo de espera de atracción</w:t>
-      </w:r>
+        <w:t xml:space="preserve">-Consultar </w:t>
+      </w:r>
+      <w:r>
+        <w:rPr>
+          <w:sz w:val="24"/>
+        </w:rPr>
+        <w:t>Tiempo de espera de atraccion</w:t>
+      </w:r>
+      <w:bookmarkStart w:id="0" w:name="_GoBack"/>
+      <w:bookmarkEnd w:id="0"/>
     </w:p>
     <w:p>
       <w:r>
@@ -1312,7 +1310,7 @@
             <v:path o:extrusionok="f" gradientshapeok="t" o:connecttype="rect"/>
             <o:lock v:ext="edit" aspectratio="t"/>
           </v:shapetype>
-          <v:shape id="_x0000_i1025" type="#_x0000_t75" style="width:450.75pt;height:219pt">
+          <v:shape id="_x0000_i1025" type="#_x0000_t75" style="width:450.35pt;height:218.7pt">
             <v:imagedata r:id="rId15" o:title="Comprar Merchandising"/>
           </v:shape>
         </w:pict>
@@ -1358,7 +1356,7 @@
           <w:sz w:val="24"/>
         </w:rPr>
         <w:pict>
-          <v:shape id="_x0000_i1026" type="#_x0000_t75" style="width:450.75pt;height:214.5pt">
+          <v:shape id="_x0000_i1026" type="#_x0000_t75" style="width:451pt;height:214.65pt">
             <v:imagedata r:id="rId16" o:title="Consultar Estadisticas"/>
           </v:shape>
         </w:pict>
@@ -1384,8 +1382,6 @@
           <w:sz w:val="24"/>
         </w:rPr>
       </w:pPr>
-      <w:bookmarkStart w:id="0" w:name="_GoBack"/>
-      <w:bookmarkEnd w:id="0"/>
     </w:p>
     <w:p>
       <w:pPr>
@@ -2113,7 +2109,6 @@
     <w:uiPriority w:val="39"/>
     <w:rsid w:val="00567E82"/>
     <w:tblPr>
-      <w:tblInd w:w="0" w:type="dxa"/>
       <w:tblBorders>
         <w:top w:val="single" w:sz="4" w:space="0" w:color="auto"/>
         <w:left w:val="single" w:sz="4" w:space="0" w:color="auto"/>
@@ -2122,12 +2117,6 @@
         <w:insideH w:val="single" w:sz="4" w:space="0" w:color="auto"/>
         <w:insideV w:val="single" w:sz="4" w:space="0" w:color="auto"/>
       </w:tblBorders>
-      <w:tblCellMar>
-        <w:top w:w="0" w:type="dxa"/>
-        <w:left w:w="108" w:type="dxa"/>
-        <w:bottom w:w="0" w:type="dxa"/>
-        <w:right w:w="108" w:type="dxa"/>
-      </w:tblCellMar>
     </w:tblPr>
   </w:style>
 </w:styles>
@@ -2470,7 +2459,6 @@
     <w:uiPriority w:val="39"/>
     <w:rsid w:val="00567E82"/>
     <w:tblPr>
-      <w:tblInd w:w="0" w:type="dxa"/>
       <w:tblBorders>
         <w:top w:val="single" w:sz="4" w:space="0" w:color="auto"/>
         <w:left w:val="single" w:sz="4" w:space="0" w:color="auto"/>
@@ -2479,12 +2467,6 @@
         <w:insideH w:val="single" w:sz="4" w:space="0" w:color="auto"/>
         <w:insideV w:val="single" w:sz="4" w:space="0" w:color="auto"/>
       </w:tblBorders>
-      <w:tblCellMar>
-        <w:top w:w="0" w:type="dxa"/>
-        <w:left w:w="108" w:type="dxa"/>
-        <w:bottom w:w="0" w:type="dxa"/>
-        <w:right w:w="108" w:type="dxa"/>
-      </w:tblCellMar>
     </w:tblPr>
   </w:style>
 </w:styles>

</xml_diff>

<commit_message>
cambio el diagrama de clases para que tenga los gestores e interfaces; cambio los diag de colaboracion 1 y 2; cambio los nombres de los gestores de los diag de secuencia para q sean todos iguales
</commit_message>
<xml_diff>
--- a/Trabajo Práctico N2 - Modelado UML.docx
+++ b/Trabajo Práctico N2 - Modelado UML.docx
@@ -840,44 +840,43 @@
     <w:p>
       <w:pPr>
         <w:rPr>
+          <w:sz w:val="24"/>
+        </w:rPr>
+      </w:pPr>
+      <w:r>
+        <w:rPr>
           <w:b/>
           <w:bCs/>
-        </w:rPr>
-      </w:pPr>
-      <w:r>
+          <w:sz w:val="24"/>
+        </w:rPr>
+        <w:tab/>
+      </w:r>
+      <w:r>
+        <w:rPr>
+          <w:sz w:val="24"/>
+        </w:rPr>
+        <w:t>- Realizar una reserva de un restaurant</w:t>
+      </w:r>
+    </w:p>
+    <w:p>
+      <w:pPr>
         <w:rPr>
           <w:b/>
           <w:bCs/>
-          <w:sz w:val="24"/>
-        </w:rPr>
-        <w:tab/>
-      </w:r>
-      <w:r>
-        <w:rPr>
-          <w:sz w:val="24"/>
-        </w:rPr>
-        <w:t>- Realizar una reserva de un restaurant</w:t>
-      </w:r>
-    </w:p>
-    <w:p>
-      <w:r>
-        <w:rPr>
+        </w:rPr>
+      </w:pPr>
+      <w:r>
+        <w:rPr>
+          <w:b/>
+          <w:bCs/>
           <w:noProof/>
           <w:lang w:val="es-AR" w:eastAsia="es-AR"/>
         </w:rPr>
         <w:drawing>
-          <wp:anchor distT="0" distB="0" distL="0" distR="0" simplePos="0" relativeHeight="10" behindDoc="0" locked="0" layoutInCell="1" allowOverlap="1" wp14:anchorId="5250C855" wp14:editId="0022501B">
-            <wp:simplePos x="0" y="0"/>
-            <wp:positionH relativeFrom="margin">
-              <wp:align>right</wp:align>
-            </wp:positionH>
-            <wp:positionV relativeFrom="paragraph">
-              <wp:posOffset>2558415</wp:posOffset>
-            </wp:positionV>
-            <wp:extent cx="5731510" cy="3266440"/>
-            <wp:effectExtent l="0" t="0" r="2540" b="0"/>
-            <wp:wrapSquare wrapText="largest"/>
-            <wp:docPr id="4" name="Image3"/>
+          <wp:inline distT="0" distB="0" distL="0" distR="0">
+            <wp:extent cx="6280651" cy="1863306"/>
+            <wp:effectExtent l="0" t="0" r="6350" b="3810"/>
+            <wp:docPr id="2" name="Imagen 2"/>
             <wp:cNvGraphicFramePr>
               <a:graphicFrameLocks xmlns:a="http://schemas.openxmlformats.org/drawingml/2006/main" noChangeAspect="1"/>
             </wp:cNvGraphicFramePr>
@@ -885,13 +884,20 @@
               <a:graphicData uri="http://schemas.openxmlformats.org/drawingml/2006/picture">
                 <pic:pic xmlns:pic="http://schemas.openxmlformats.org/drawingml/2006/picture">
                   <pic:nvPicPr>
-                    <pic:cNvPr id="4" name="Image3"/>
+                    <pic:cNvPr id="0" name="Picture 3"/>
                     <pic:cNvPicPr>
                       <a:picLocks noChangeAspect="1" noChangeArrowheads="1"/>
                     </pic:cNvPicPr>
                   </pic:nvPicPr>
                   <pic:blipFill>
-                    <a:blip r:embed="rId10"/>
+                    <a:blip r:embed="rId10">
+                      <a:extLst>
+                        <a:ext uri="{28A0092B-C50C-407E-A947-70E740481C1C}">
+                          <a14:useLocalDpi xmlns:a14="http://schemas.microsoft.com/office/drawing/2010/main" val="0"/>
+                        </a:ext>
+                      </a:extLst>
+                    </a:blip>
+                    <a:srcRect/>
                     <a:stretch>
                       <a:fillRect/>
                     </a:stretch>
@@ -899,36 +905,48 @@
                   <pic:spPr bwMode="auto">
                     <a:xfrm>
                       <a:off x="0" y="0"/>
-                      <a:ext cx="5731510" cy="3266440"/>
+                      <a:ext cx="6280388" cy="1863228"/>
                     </a:xfrm>
                     <a:prstGeom prst="rect">
                       <a:avLst/>
                     </a:prstGeom>
+                    <a:noFill/>
+                    <a:ln>
+                      <a:noFill/>
+                    </a:ln>
                   </pic:spPr>
                 </pic:pic>
               </a:graphicData>
             </a:graphic>
-          </wp:anchor>
+          </wp:inline>
         </w:drawing>
       </w:r>
+    </w:p>
+    <w:p>
+      <w:pPr>
+        <w:rPr>
+          <w:sz w:val="24"/>
+        </w:rPr>
+      </w:pPr>
+      <w:r>
+        <w:rPr>
+          <w:sz w:val="24"/>
+        </w:rPr>
+        <w:tab/>
+        <w:t>-Registrar un turno para una atracción</w:t>
+      </w:r>
+    </w:p>
+    <w:p>
       <w:r>
         <w:rPr>
           <w:noProof/>
           <w:lang w:val="es-AR" w:eastAsia="es-AR"/>
         </w:rPr>
         <w:drawing>
-          <wp:anchor distT="0" distB="0" distL="0" distR="0" simplePos="0" relativeHeight="9" behindDoc="0" locked="0" layoutInCell="1" allowOverlap="1" wp14:anchorId="192A2529" wp14:editId="00E067B8">
-            <wp:simplePos x="0" y="0"/>
-            <wp:positionH relativeFrom="column">
-              <wp:align>center</wp:align>
-            </wp:positionH>
-            <wp:positionV relativeFrom="paragraph">
-              <wp:posOffset>635</wp:posOffset>
-            </wp:positionV>
-            <wp:extent cx="5731510" cy="2129155"/>
-            <wp:effectExtent l="0" t="0" r="0" b="0"/>
-            <wp:wrapSquare wrapText="largest"/>
-            <wp:docPr id="3" name="Image2"/>
+          <wp:inline distT="0" distB="0" distL="0" distR="0">
+            <wp:extent cx="6193766" cy="3423738"/>
+            <wp:effectExtent l="0" t="0" r="0" b="5715"/>
+            <wp:docPr id="11" name="Imagen 11"/>
             <wp:cNvGraphicFramePr>
               <a:graphicFrameLocks xmlns:a="http://schemas.openxmlformats.org/drawingml/2006/main" noChangeAspect="1"/>
             </wp:cNvGraphicFramePr>
@@ -936,13 +954,20 @@
               <a:graphicData uri="http://schemas.openxmlformats.org/drawingml/2006/picture">
                 <pic:pic xmlns:pic="http://schemas.openxmlformats.org/drawingml/2006/picture">
                   <pic:nvPicPr>
-                    <pic:cNvPr id="3" name="Image2"/>
+                    <pic:cNvPr id="0" name="Picture 4"/>
                     <pic:cNvPicPr>
                       <a:picLocks noChangeAspect="1" noChangeArrowheads="1"/>
                     </pic:cNvPicPr>
                   </pic:nvPicPr>
                   <pic:blipFill>
-                    <a:blip r:embed="rId11"/>
+                    <a:blip r:embed="rId11">
+                      <a:extLst>
+                        <a:ext uri="{28A0092B-C50C-407E-A947-70E740481C1C}">
+                          <a14:useLocalDpi xmlns:a14="http://schemas.microsoft.com/office/drawing/2010/main" val="0"/>
+                        </a:ext>
+                      </a:extLst>
+                    </a:blip>
+                    <a:srcRect/>
                     <a:stretch>
                       <a:fillRect/>
                     </a:stretch>
@@ -950,24 +975,21 @@
                   <pic:spPr bwMode="auto">
                     <a:xfrm>
                       <a:off x="0" y="0"/>
-                      <a:ext cx="5731510" cy="2129155"/>
+                      <a:ext cx="6194189" cy="3423972"/>
                     </a:xfrm>
                     <a:prstGeom prst="rect">
                       <a:avLst/>
                     </a:prstGeom>
+                    <a:noFill/>
+                    <a:ln>
+                      <a:noFill/>
+                    </a:ln>
                   </pic:spPr>
                 </pic:pic>
               </a:graphicData>
             </a:graphic>
-          </wp:anchor>
+          </wp:inline>
         </w:drawing>
-      </w:r>
-      <w:r>
-        <w:rPr>
-          <w:sz w:val="24"/>
-        </w:rPr>
-        <w:tab/>
-        <w:t>-Registrar un turno para una atracción</w:t>
       </w:r>
     </w:p>
     <w:p>
@@ -1025,9 +1047,9 @@
         </w:rPr>
         <w:drawing>
           <wp:inline distT="0" distB="0" distL="0" distR="0">
-            <wp:extent cx="5731510" cy="3464560"/>
-            <wp:effectExtent l="0" t="0" r="2540" b="2540"/>
-            <wp:docPr id="7" name="Imagen 7"/>
+            <wp:extent cx="5727700" cy="3364230"/>
+            <wp:effectExtent l="0" t="0" r="6350" b="7620"/>
+            <wp:docPr id="12" name="Imagen 12"/>
             <wp:cNvGraphicFramePr>
               <a:graphicFrameLocks xmlns:a="http://schemas.openxmlformats.org/drawingml/2006/main" noChangeAspect="1"/>
             </wp:cNvGraphicFramePr>
@@ -1035,8 +1057,10 @@
               <a:graphicData uri="http://schemas.openxmlformats.org/drawingml/2006/picture">
                 <pic:pic xmlns:pic="http://schemas.openxmlformats.org/drawingml/2006/picture">
                   <pic:nvPicPr>
-                    <pic:cNvPr id="7" name="ComprarTickets.jpg"/>
-                    <pic:cNvPicPr/>
+                    <pic:cNvPr id="0" name="Picture 5"/>
+                    <pic:cNvPicPr>
+                      <a:picLocks noChangeAspect="1" noChangeArrowheads="1"/>
+                    </pic:cNvPicPr>
                   </pic:nvPicPr>
                   <pic:blipFill>
                     <a:blip r:embed="rId12">
@@ -1046,18 +1070,23 @@
                         </a:ext>
                       </a:extLst>
                     </a:blip>
+                    <a:srcRect/>
                     <a:stretch>
                       <a:fillRect/>
                     </a:stretch>
                   </pic:blipFill>
-                  <pic:spPr>
+                  <pic:spPr bwMode="auto">
                     <a:xfrm>
                       <a:off x="0" y="0"/>
-                      <a:ext cx="5731510" cy="3464560"/>
+                      <a:ext cx="5727700" cy="3364230"/>
                     </a:xfrm>
                     <a:prstGeom prst="rect">
                       <a:avLst/>
                     </a:prstGeom>
+                    <a:noFill/>
+                    <a:ln>
+                      <a:noFill/>
+                    </a:ln>
                   </pic:spPr>
                 </pic:pic>
               </a:graphicData>
@@ -1111,9 +1140,9 @@
         </w:rPr>
         <w:drawing>
           <wp:inline distT="0" distB="0" distL="0" distR="0">
-            <wp:extent cx="5731510" cy="2065020"/>
-            <wp:effectExtent l="0" t="0" r="2540" b="0"/>
-            <wp:docPr id="9" name="Imagen 9"/>
+            <wp:extent cx="5719445" cy="1915160"/>
+            <wp:effectExtent l="0" t="0" r="0" b="8890"/>
+            <wp:docPr id="13" name="Imagen 13"/>
             <wp:cNvGraphicFramePr>
               <a:graphicFrameLocks xmlns:a="http://schemas.openxmlformats.org/drawingml/2006/main" noChangeAspect="1"/>
             </wp:cNvGraphicFramePr>
@@ -1121,8 +1150,10 @@
               <a:graphicData uri="http://schemas.openxmlformats.org/drawingml/2006/picture">
                 <pic:pic xmlns:pic="http://schemas.openxmlformats.org/drawingml/2006/picture">
                   <pic:nvPicPr>
-                    <pic:cNvPr id="9" name="ConfigurarMagicBand.jpg"/>
-                    <pic:cNvPicPr/>
+                    <pic:cNvPr id="0" name="Picture 6"/>
+                    <pic:cNvPicPr>
+                      <a:picLocks noChangeAspect="1" noChangeArrowheads="1"/>
+                    </pic:cNvPicPr>
                   </pic:nvPicPr>
                   <pic:blipFill>
                     <a:blip r:embed="rId13">
@@ -1132,18 +1163,23 @@
                         </a:ext>
                       </a:extLst>
                     </a:blip>
+                    <a:srcRect/>
                     <a:stretch>
                       <a:fillRect/>
                     </a:stretch>
                   </pic:blipFill>
-                  <pic:spPr>
+                  <pic:spPr bwMode="auto">
                     <a:xfrm>
                       <a:off x="0" y="0"/>
-                      <a:ext cx="5731510" cy="2065020"/>
+                      <a:ext cx="5719445" cy="1915160"/>
                     </a:xfrm>
                     <a:prstGeom prst="rect">
                       <a:avLst/>
                     </a:prstGeom>
+                    <a:noFill/>
+                    <a:ln>
+                      <a:noFill/>
+                    </a:ln>
                   </pic:spPr>
                 </pic:pic>
               </a:graphicData>
@@ -1199,8 +1235,6 @@
         </w:rPr>
         <w:t>Tiempo de espera de atraccion</w:t>
       </w:r>
-      <w:bookmarkStart w:id="0" w:name="_GoBack"/>
-      <w:bookmarkEnd w:id="0"/>
     </w:p>
     <w:p>
       <w:r>
@@ -1210,9 +1244,9 @@
         </w:rPr>
         <w:drawing>
           <wp:inline distT="0" distB="0" distL="0" distR="0">
-            <wp:extent cx="5731510" cy="4329430"/>
-            <wp:effectExtent l="0" t="0" r="2540" b="0"/>
-            <wp:docPr id="10" name="Imagen 10"/>
+            <wp:extent cx="5727700" cy="2837815"/>
+            <wp:effectExtent l="0" t="0" r="6350" b="635"/>
+            <wp:docPr id="14" name="Imagen 14"/>
             <wp:cNvGraphicFramePr>
               <a:graphicFrameLocks xmlns:a="http://schemas.openxmlformats.org/drawingml/2006/main" noChangeAspect="1"/>
             </wp:cNvGraphicFramePr>
@@ -1220,8 +1254,10 @@
               <a:graphicData uri="http://schemas.openxmlformats.org/drawingml/2006/picture">
                 <pic:pic xmlns:pic="http://schemas.openxmlformats.org/drawingml/2006/picture">
                   <pic:nvPicPr>
-                    <pic:cNvPr id="10" name="Consultar TIempo espera de atraccion.jpg"/>
-                    <pic:cNvPicPr/>
+                    <pic:cNvPr id="0" name="Picture 7"/>
+                    <pic:cNvPicPr>
+                      <a:picLocks noChangeAspect="1" noChangeArrowheads="1"/>
+                    </pic:cNvPicPr>
                   </pic:nvPicPr>
                   <pic:blipFill>
                     <a:blip r:embed="rId14">
@@ -1231,18 +1267,23 @@
                         </a:ext>
                       </a:extLst>
                     </a:blip>
+                    <a:srcRect/>
                     <a:stretch>
                       <a:fillRect/>
                     </a:stretch>
                   </pic:blipFill>
-                  <pic:spPr>
+                  <pic:spPr bwMode="auto">
                     <a:xfrm>
                       <a:off x="0" y="0"/>
-                      <a:ext cx="5731510" cy="4329430"/>
+                      <a:ext cx="5727700" cy="2837815"/>
                     </a:xfrm>
                     <a:prstGeom prst="rect">
                       <a:avLst/>
                     </a:prstGeom>
+                    <a:noFill/>
+                    <a:ln>
+                      <a:noFill/>
+                    </a:ln>
                   </pic:spPr>
                 </pic:pic>
               </a:graphicData>
@@ -1288,143 +1329,15 @@
       </w:pPr>
       <w:r>
         <w:rPr>
-          <w:sz w:val="24"/>
-        </w:rPr>
-        <w:pict>
-          <v:shapetype id="_x0000_t75" coordsize="21600,21600" o:spt="75" o:preferrelative="t" path="m@4@5l@4@11@9@11@9@5xe" filled="f" stroked="f">
-            <v:stroke joinstyle="miter"/>
-            <v:formulas>
-              <v:f eqn="if lineDrawn pixelLineWidth 0"/>
-              <v:f eqn="sum @0 1 0"/>
-              <v:f eqn="sum 0 0 @1"/>
-              <v:f eqn="prod @2 1 2"/>
-              <v:f eqn="prod @3 21600 pixelWidth"/>
-              <v:f eqn="prod @3 21600 pixelHeight"/>
-              <v:f eqn="sum @0 0 1"/>
-              <v:f eqn="prod @6 1 2"/>
-              <v:f eqn="prod @7 21600 pixelWidth"/>
-              <v:f eqn="sum @8 21600 0"/>
-              <v:f eqn="prod @7 21600 pixelHeight"/>
-              <v:f eqn="sum @10 21600 0"/>
-            </v:formulas>
-            <v:path o:extrusionok="f" gradientshapeok="t" o:connecttype="rect"/>
-            <o:lock v:ext="edit" aspectratio="t"/>
-          </v:shapetype>
-          <v:shape id="_x0000_i1025" type="#_x0000_t75" style="width:450.35pt;height:218.7pt">
-            <v:imagedata r:id="rId15" o:title="Comprar Merchandising"/>
-          </v:shape>
-        </w:pict>
-      </w:r>
-    </w:p>
-    <w:p>
-      <w:pPr>
-        <w:rPr>
-          <w:sz w:val="24"/>
-        </w:rPr>
-      </w:pPr>
-      <w:r>
-        <w:rPr>
-          <w:sz w:val="24"/>
-        </w:rPr>
-        <w:lastRenderedPageBreak/>
-        <w:tab/>
-        <w:t>-</w:t>
-      </w:r>
-      <w:r>
-        <w:rPr>
-          <w:sz w:val="24"/>
-        </w:rPr>
-        <w:t xml:space="preserve">Consultar </w:t>
-      </w:r>
-      <w:proofErr w:type="spellStart"/>
-      <w:r>
-        <w:rPr>
-          <w:sz w:val="24"/>
-        </w:rPr>
-        <w:t>Estadisticas</w:t>
-      </w:r>
-      <w:proofErr w:type="spellEnd"/>
-    </w:p>
-    <w:p>
-      <w:pPr>
-        <w:rPr>
-          <w:sz w:val="24"/>
-        </w:rPr>
-      </w:pPr>
-      <w:r>
-        <w:rPr>
-          <w:sz w:val="24"/>
-        </w:rPr>
-        <w:pict>
-          <v:shape id="_x0000_i1026" type="#_x0000_t75" style="width:451pt;height:214.65pt">
-            <v:imagedata r:id="rId16" o:title="Consultar Estadisticas"/>
-          </v:shape>
-        </w:pict>
-      </w:r>
-    </w:p>
-    <w:p>
-      <w:pPr>
-        <w:rPr>
-          <w:sz w:val="24"/>
-        </w:rPr>
-      </w:pPr>
-    </w:p>
-    <w:p>
-      <w:pPr>
-        <w:rPr>
-          <w:sz w:val="24"/>
-        </w:rPr>
-      </w:pPr>
-    </w:p>
-    <w:p>
-      <w:pPr>
-        <w:rPr>
-          <w:sz w:val="24"/>
-        </w:rPr>
-      </w:pPr>
-    </w:p>
-    <w:p>
-      <w:pPr>
-        <w:spacing w:after="0" w:line="240" w:lineRule="auto"/>
-        <w:rPr>
-          <w:sz w:val="24"/>
-        </w:rPr>
-      </w:pPr>
-      <w:r>
-        <w:rPr>
-          <w:sz w:val="24"/>
-        </w:rPr>
-        <w:br w:type="page"/>
-      </w:r>
-    </w:p>
-    <w:p>
-      <w:r>
-        <w:rPr>
-          <w:sz w:val="24"/>
-        </w:rPr>
-        <w:lastRenderedPageBreak/>
-        <w:t>4) Diagrama de Clases de Diseño</w:t>
-      </w:r>
-    </w:p>
-    <w:p>
-      <w:r>
-        <w:rPr>
           <w:noProof/>
+          <w:sz w:val="24"/>
           <w:lang w:val="es-AR" w:eastAsia="es-AR"/>
         </w:rPr>
         <w:drawing>
-          <wp:anchor distT="0" distB="0" distL="0" distR="0" simplePos="0" relativeHeight="11" behindDoc="0" locked="0" layoutInCell="1" allowOverlap="1">
-            <wp:simplePos x="0" y="0"/>
-            <wp:positionH relativeFrom="column">
-              <wp:align>center</wp:align>
-            </wp:positionH>
-            <wp:positionV relativeFrom="paragraph">
-              <wp:posOffset>635</wp:posOffset>
-            </wp:positionV>
-            <wp:extent cx="5731510" cy="4312920"/>
-            <wp:effectExtent l="0" t="0" r="0" b="0"/>
-            <wp:wrapSquare wrapText="largest"/>
-            <wp:docPr id="5" name="Image4"/>
+          <wp:inline distT="0" distB="0" distL="0" distR="0" wp14:anchorId="49991FF2" wp14:editId="126B513F">
+            <wp:extent cx="5727700" cy="1742440"/>
+            <wp:effectExtent l="0" t="0" r="6350" b="0"/>
+            <wp:docPr id="15" name="Imagen 15"/>
             <wp:cNvGraphicFramePr>
               <a:graphicFrameLocks xmlns:a="http://schemas.openxmlformats.org/drawingml/2006/main" noChangeAspect="1"/>
             </wp:cNvGraphicFramePr>
@@ -1432,13 +1345,20 @@
               <a:graphicData uri="http://schemas.openxmlformats.org/drawingml/2006/picture">
                 <pic:pic xmlns:pic="http://schemas.openxmlformats.org/drawingml/2006/picture">
                   <pic:nvPicPr>
-                    <pic:cNvPr id="5" name="Image4"/>
+                    <pic:cNvPr id="0" name="Picture 9"/>
                     <pic:cNvPicPr>
                       <a:picLocks noChangeAspect="1" noChangeArrowheads="1"/>
                     </pic:cNvPicPr>
                   </pic:nvPicPr>
                   <pic:blipFill>
-                    <a:blip r:embed="rId17"/>
+                    <a:blip r:embed="rId15">
+                      <a:extLst>
+                        <a:ext uri="{28A0092B-C50C-407E-A947-70E740481C1C}">
+                          <a14:useLocalDpi xmlns:a14="http://schemas.microsoft.com/office/drawing/2010/main" val="0"/>
+                        </a:ext>
+                      </a:extLst>
+                    </a:blip>
+                    <a:srcRect/>
                     <a:stretch>
                       <a:fillRect/>
                     </a:stretch>
@@ -1446,24 +1366,225 @@
                   <pic:spPr bwMode="auto">
                     <a:xfrm>
                       <a:off x="0" y="0"/>
-                      <a:ext cx="5731510" cy="4312920"/>
+                      <a:ext cx="5727700" cy="1742440"/>
                     </a:xfrm>
                     <a:prstGeom prst="rect">
                       <a:avLst/>
                     </a:prstGeom>
+                    <a:noFill/>
+                    <a:ln>
+                      <a:noFill/>
+                    </a:ln>
                   </pic:spPr>
                 </pic:pic>
               </a:graphicData>
             </a:graphic>
-          </wp:anchor>
+          </wp:inline>
         </w:drawing>
       </w:r>
+    </w:p>
+    <w:p>
+      <w:pPr>
+        <w:rPr>
+          <w:sz w:val="24"/>
+        </w:rPr>
+      </w:pPr>
       <w:r>
         <w:rPr>
           <w:sz w:val="24"/>
         </w:rPr>
         <w:tab/>
-      </w:r>
+        <w:t>-</w:t>
+      </w:r>
+      <w:r>
+        <w:rPr>
+          <w:sz w:val="24"/>
+        </w:rPr>
+        <w:t xml:space="preserve">Consultar </w:t>
+      </w:r>
+      <w:proofErr w:type="spellStart"/>
+      <w:r>
+        <w:rPr>
+          <w:sz w:val="24"/>
+        </w:rPr>
+        <w:t>Estadisticas</w:t>
+      </w:r>
+      <w:proofErr w:type="spellEnd"/>
+    </w:p>
+    <w:p>
+      <w:pPr>
+        <w:rPr>
+          <w:sz w:val="24"/>
+        </w:rPr>
+      </w:pPr>
+      <w:r>
+        <w:rPr>
+          <w:noProof/>
+          <w:sz w:val="24"/>
+          <w:lang w:val="es-AR" w:eastAsia="es-AR"/>
+        </w:rPr>
+        <w:lastRenderedPageBreak/>
+        <w:drawing>
+          <wp:inline distT="0" distB="0" distL="0" distR="0">
+            <wp:extent cx="5727700" cy="2630805"/>
+            <wp:effectExtent l="0" t="0" r="6350" b="0"/>
+            <wp:docPr id="16" name="Imagen 16"/>
+            <wp:cNvGraphicFramePr>
+              <a:graphicFrameLocks xmlns:a="http://schemas.openxmlformats.org/drawingml/2006/main" noChangeAspect="1"/>
+            </wp:cNvGraphicFramePr>
+            <a:graphic xmlns:a="http://schemas.openxmlformats.org/drawingml/2006/main">
+              <a:graphicData uri="http://schemas.openxmlformats.org/drawingml/2006/picture">
+                <pic:pic xmlns:pic="http://schemas.openxmlformats.org/drawingml/2006/picture">
+                  <pic:nvPicPr>
+                    <pic:cNvPr id="0" name="Picture 11"/>
+                    <pic:cNvPicPr>
+                      <a:picLocks noChangeAspect="1" noChangeArrowheads="1"/>
+                    </pic:cNvPicPr>
+                  </pic:nvPicPr>
+                  <pic:blipFill>
+                    <a:blip r:embed="rId16">
+                      <a:extLst>
+                        <a:ext uri="{28A0092B-C50C-407E-A947-70E740481C1C}">
+                          <a14:useLocalDpi xmlns:a14="http://schemas.microsoft.com/office/drawing/2010/main" val="0"/>
+                        </a:ext>
+                      </a:extLst>
+                    </a:blip>
+                    <a:srcRect/>
+                    <a:stretch>
+                      <a:fillRect/>
+                    </a:stretch>
+                  </pic:blipFill>
+                  <pic:spPr bwMode="auto">
+                    <a:xfrm>
+                      <a:off x="0" y="0"/>
+                      <a:ext cx="5727700" cy="2630805"/>
+                    </a:xfrm>
+                    <a:prstGeom prst="rect">
+                      <a:avLst/>
+                    </a:prstGeom>
+                    <a:noFill/>
+                    <a:ln>
+                      <a:noFill/>
+                    </a:ln>
+                  </pic:spPr>
+                </pic:pic>
+              </a:graphicData>
+            </a:graphic>
+          </wp:inline>
+        </w:drawing>
+      </w:r>
+    </w:p>
+    <w:p>
+      <w:pPr>
+        <w:rPr>
+          <w:sz w:val="24"/>
+        </w:rPr>
+      </w:pPr>
+    </w:p>
+    <w:p>
+      <w:pPr>
+        <w:rPr>
+          <w:sz w:val="24"/>
+        </w:rPr>
+      </w:pPr>
+    </w:p>
+    <w:p>
+      <w:pPr>
+        <w:rPr>
+          <w:sz w:val="24"/>
+        </w:rPr>
+      </w:pPr>
+    </w:p>
+    <w:p>
+      <w:pPr>
+        <w:spacing w:after="0" w:line="240" w:lineRule="auto"/>
+        <w:rPr>
+          <w:sz w:val="24"/>
+        </w:rPr>
+      </w:pPr>
+      <w:r>
+        <w:rPr>
+          <w:sz w:val="24"/>
+        </w:rPr>
+        <w:br w:type="page"/>
+      </w:r>
+    </w:p>
+    <w:p>
+      <w:r>
+        <w:rPr>
+          <w:sz w:val="24"/>
+        </w:rPr>
+        <w:lastRenderedPageBreak/>
+        <w:t>4) Diagrama de Clases de Diseño</w:t>
+      </w:r>
+    </w:p>
+    <w:p>
+      <w:pPr>
+        <w:ind w:left="-993"/>
+      </w:pPr>
+      <w:r>
+        <w:rPr>
+          <w:noProof/>
+          <w:sz w:val="24"/>
+          <w:lang w:val="es-AR" w:eastAsia="es-AR"/>
+        </w:rPr>
+        <w:drawing>
+          <wp:inline distT="0" distB="0" distL="0" distR="0">
+            <wp:extent cx="7147240" cy="4951563"/>
+            <wp:effectExtent l="0" t="0" r="0" b="1905"/>
+            <wp:docPr id="17" name="Imagen 17"/>
+            <wp:cNvGraphicFramePr>
+              <a:graphicFrameLocks xmlns:a="http://schemas.openxmlformats.org/drawingml/2006/main" noChangeAspect="1"/>
+            </wp:cNvGraphicFramePr>
+            <a:graphic xmlns:a="http://schemas.openxmlformats.org/drawingml/2006/main">
+              <a:graphicData uri="http://schemas.openxmlformats.org/drawingml/2006/picture">
+                <pic:pic xmlns:pic="http://schemas.openxmlformats.org/drawingml/2006/picture">
+                  <pic:nvPicPr>
+                    <pic:cNvPr id="0" name="Picture 12"/>
+                    <pic:cNvPicPr>
+                      <a:picLocks noChangeAspect="1" noChangeArrowheads="1"/>
+                    </pic:cNvPicPr>
+                  </pic:nvPicPr>
+                  <pic:blipFill>
+                    <a:blip r:embed="rId17">
+                      <a:extLst>
+                        <a:ext uri="{28A0092B-C50C-407E-A947-70E740481C1C}">
+                          <a14:useLocalDpi xmlns:a14="http://schemas.microsoft.com/office/drawing/2010/main" val="0"/>
+                        </a:ext>
+                      </a:extLst>
+                    </a:blip>
+                    <a:srcRect/>
+                    <a:stretch>
+                      <a:fillRect/>
+                    </a:stretch>
+                  </pic:blipFill>
+                  <pic:spPr bwMode="auto">
+                    <a:xfrm>
+                      <a:off x="0" y="0"/>
+                      <a:ext cx="7147755" cy="4951920"/>
+                    </a:xfrm>
+                    <a:prstGeom prst="rect">
+                      <a:avLst/>
+                    </a:prstGeom>
+                    <a:noFill/>
+                    <a:ln>
+                      <a:noFill/>
+                    </a:ln>
+                  </pic:spPr>
+                </pic:pic>
+              </a:graphicData>
+            </a:graphic>
+          </wp:inline>
+        </w:drawing>
+      </w:r>
+      <w:r>
+        <w:rPr>
+          <w:sz w:val="24"/>
+        </w:rPr>
+        <w:tab/>
+      </w:r>
+      <w:bookmarkStart w:id="0" w:name="_GoBack"/>
+      <w:bookmarkEnd w:id="0"/>
     </w:p>
     <w:sectPr>
       <w:headerReference w:type="default" r:id="rId18"/>
@@ -2761,7 +2882,7 @@
   <a:extraClrSchemeLst/>
   <a:extLst>
     <a:ext uri="{05A4C25C-085E-4340-85A3-A5531E510DB2}">
-      <thm15:themeFamily xmlns:thm15="http://schemas.microsoft.com/office/thememl/2012/main" xmlns="" name="Office Theme" id="{62F939B6-93AF-4DB8-9C6B-D6C7DFDC589F}" vid="{4A3C46E8-61CC-4603-A589-7422A47A8E4A}"/>
+      <thm15:themeFamily xmlns="" xmlns:thm15="http://schemas.microsoft.com/office/thememl/2012/main" name="Office Theme" id="{62F939B6-93AF-4DB8-9C6B-D6C7DFDC589F}" vid="{4A3C46E8-61CC-4603-A589-7422A47A8E4A}"/>
     </a:ext>
   </a:extLst>
 </a:theme>

</xml_diff>

<commit_message>
entrega del 9/9; le puse los metodos al diag de clases y corregi un par de boludeces de los diag de secuencia y colab
</commit_message>
<xml_diff>
--- a/Trabajo Práctico N2 - Modelado UML.docx
+++ b/Trabajo Práctico N2 - Modelado UML.docx
@@ -775,7 +775,7 @@
                   <pic:spPr bwMode="auto">
                     <a:xfrm>
                       <a:off x="0" y="0"/>
-                      <a:ext cx="6593657" cy="4991871"/>
+                      <a:ext cx="6592639" cy="4991100"/>
                     </a:xfrm>
                     <a:prstGeom prst="rect">
                       <a:avLst/>
@@ -1244,9 +1244,9 @@
         </w:rPr>
         <w:drawing>
           <wp:inline distT="0" distB="0" distL="0" distR="0">
-            <wp:extent cx="5727700" cy="2837815"/>
-            <wp:effectExtent l="0" t="0" r="6350" b="635"/>
-            <wp:docPr id="14" name="Imagen 14"/>
+            <wp:extent cx="5727700" cy="2853690"/>
+            <wp:effectExtent l="0" t="0" r="6350" b="3810"/>
+            <wp:docPr id="3" name="Imagen 3"/>
             <wp:cNvGraphicFramePr>
               <a:graphicFrameLocks xmlns:a="http://schemas.openxmlformats.org/drawingml/2006/main" noChangeAspect="1"/>
             </wp:cNvGraphicFramePr>
@@ -1254,7 +1254,7 @@
               <a:graphicData uri="http://schemas.openxmlformats.org/drawingml/2006/picture">
                 <pic:pic xmlns:pic="http://schemas.openxmlformats.org/drawingml/2006/picture">
                   <pic:nvPicPr>
-                    <pic:cNvPr id="0" name="Picture 7"/>
+                    <pic:cNvPr id="0" name="Picture 1"/>
                     <pic:cNvPicPr>
                       <a:picLocks noChangeAspect="1" noChangeArrowheads="1"/>
                     </pic:cNvPicPr>
@@ -1275,7 +1275,7 @@
                   <pic:spPr bwMode="auto">
                     <a:xfrm>
                       <a:off x="0" y="0"/>
-                      <a:ext cx="5727700" cy="2837815"/>
+                      <a:ext cx="5727700" cy="2853690"/>
                     </a:xfrm>
                     <a:prstGeom prst="rect">
                       <a:avLst/>
@@ -1334,10 +1334,10 @@
           <w:lang w:val="es-AR" w:eastAsia="es-AR"/>
         </w:rPr>
         <w:drawing>
-          <wp:inline distT="0" distB="0" distL="0" distR="0" wp14:anchorId="49991FF2" wp14:editId="126B513F">
-            <wp:extent cx="5727700" cy="1742440"/>
+          <wp:inline distT="0" distB="0" distL="0" distR="0">
+            <wp:extent cx="5727700" cy="1773555"/>
             <wp:effectExtent l="0" t="0" r="6350" b="0"/>
-            <wp:docPr id="15" name="Imagen 15"/>
+            <wp:docPr id="4" name="Imagen 4"/>
             <wp:cNvGraphicFramePr>
               <a:graphicFrameLocks xmlns:a="http://schemas.openxmlformats.org/drawingml/2006/main" noChangeAspect="1"/>
             </wp:cNvGraphicFramePr>
@@ -1345,7 +1345,7 @@
               <a:graphicData uri="http://schemas.openxmlformats.org/drawingml/2006/picture">
                 <pic:pic xmlns:pic="http://schemas.openxmlformats.org/drawingml/2006/picture">
                   <pic:nvPicPr>
-                    <pic:cNvPr id="0" name="Picture 9"/>
+                    <pic:cNvPr id="0" name="Picture 2"/>
                     <pic:cNvPicPr>
                       <a:picLocks noChangeAspect="1" noChangeArrowheads="1"/>
                     </pic:cNvPicPr>
@@ -1366,7 +1366,7 @@
                   <pic:spPr bwMode="auto">
                     <a:xfrm>
                       <a:off x="0" y="0"/>
-                      <a:ext cx="5727700" cy="1742440"/>
+                      <a:ext cx="5727700" cy="1773555"/>
                     </a:xfrm>
                     <a:prstGeom prst="rect">
                       <a:avLst/>
@@ -1394,6 +1394,70 @@
           <w:sz w:val="24"/>
         </w:rPr>
         <w:tab/>
+      </w:r>
+    </w:p>
+    <w:p>
+      <w:pPr>
+        <w:rPr>
+          <w:sz w:val="24"/>
+        </w:rPr>
+      </w:pPr>
+    </w:p>
+    <w:p>
+      <w:pPr>
+        <w:rPr>
+          <w:sz w:val="24"/>
+        </w:rPr>
+      </w:pPr>
+    </w:p>
+    <w:p>
+      <w:pPr>
+        <w:rPr>
+          <w:sz w:val="24"/>
+        </w:rPr>
+      </w:pPr>
+    </w:p>
+    <w:p>
+      <w:pPr>
+        <w:rPr>
+          <w:sz w:val="24"/>
+        </w:rPr>
+      </w:pPr>
+    </w:p>
+    <w:p>
+      <w:pPr>
+        <w:rPr>
+          <w:sz w:val="24"/>
+        </w:rPr>
+      </w:pPr>
+    </w:p>
+    <w:p>
+      <w:pPr>
+        <w:rPr>
+          <w:sz w:val="24"/>
+        </w:rPr>
+      </w:pPr>
+    </w:p>
+    <w:p>
+      <w:pPr>
+        <w:rPr>
+          <w:sz w:val="24"/>
+        </w:rPr>
+      </w:pPr>
+    </w:p>
+    <w:p>
+      <w:pPr>
+        <w:rPr>
+          <w:sz w:val="24"/>
+        </w:rPr>
+      </w:pPr>
+      <w:bookmarkStart w:id="0" w:name="_GoBack"/>
+      <w:bookmarkEnd w:id="0"/>
+      <w:r>
+        <w:rPr>
+          <w:sz w:val="24"/>
+        </w:rPr>
+        <w:lastRenderedPageBreak/>
         <w:t>-</w:t>
       </w:r>
       <w:r>
@@ -1423,12 +1487,11 @@
           <w:sz w:val="24"/>
           <w:lang w:val="es-AR" w:eastAsia="es-AR"/>
         </w:rPr>
-        <w:lastRenderedPageBreak/>
         <w:drawing>
           <wp:inline distT="0" distB="0" distL="0" distR="0">
-            <wp:extent cx="5727700" cy="2630805"/>
-            <wp:effectExtent l="0" t="0" r="6350" b="0"/>
-            <wp:docPr id="16" name="Imagen 16"/>
+            <wp:extent cx="5722620" cy="2622550"/>
+            <wp:effectExtent l="0" t="0" r="0" b="6350"/>
+            <wp:docPr id="5" name="Imagen 5"/>
             <wp:cNvGraphicFramePr>
               <a:graphicFrameLocks xmlns:a="http://schemas.openxmlformats.org/drawingml/2006/main" noChangeAspect="1"/>
             </wp:cNvGraphicFramePr>
@@ -1436,7 +1499,7 @@
               <a:graphicData uri="http://schemas.openxmlformats.org/drawingml/2006/picture">
                 <pic:pic xmlns:pic="http://schemas.openxmlformats.org/drawingml/2006/picture">
                   <pic:nvPicPr>
-                    <pic:cNvPr id="0" name="Picture 11"/>
+                    <pic:cNvPr id="0" name="Picture 3"/>
                     <pic:cNvPicPr>
                       <a:picLocks noChangeAspect="1" noChangeArrowheads="1"/>
                     </pic:cNvPicPr>
@@ -1457,7 +1520,7 @@
                   <pic:spPr bwMode="auto">
                     <a:xfrm>
                       <a:off x="0" y="0"/>
-                      <a:ext cx="5727700" cy="2630805"/>
+                      <a:ext cx="5722620" cy="2622550"/>
                     </a:xfrm>
                     <a:prstGeom prst="rect">
                       <a:avLst/>
@@ -1520,8 +1583,14 @@
     </w:p>
     <w:p>
       <w:pPr>
-        <w:ind w:left="-993"/>
-      </w:pPr>
+        <w:ind w:left="-1418"/>
+      </w:pPr>
+      <w:r>
+        <w:rPr>
+          <w:sz w:val="24"/>
+        </w:rPr>
+        <w:tab/>
+      </w:r>
       <w:r>
         <w:rPr>
           <w:noProof/>
@@ -1530,9 +1599,9 @@
         </w:rPr>
         <w:drawing>
           <wp:inline distT="0" distB="0" distL="0" distR="0">
-            <wp:extent cx="7147240" cy="4951563"/>
-            <wp:effectExtent l="0" t="0" r="0" b="1905"/>
-            <wp:docPr id="17" name="Imagen 17"/>
+            <wp:extent cx="7477076" cy="4810252"/>
+            <wp:effectExtent l="0" t="0" r="0" b="0"/>
+            <wp:docPr id="7" name="Imagen 7"/>
             <wp:cNvGraphicFramePr>
               <a:graphicFrameLocks xmlns:a="http://schemas.openxmlformats.org/drawingml/2006/main" noChangeAspect="1"/>
             </wp:cNvGraphicFramePr>
@@ -1540,7 +1609,7 @@
               <a:graphicData uri="http://schemas.openxmlformats.org/drawingml/2006/picture">
                 <pic:pic xmlns:pic="http://schemas.openxmlformats.org/drawingml/2006/picture">
                   <pic:nvPicPr>
-                    <pic:cNvPr id="0" name="Picture 12"/>
+                    <pic:cNvPr id="0" name="Picture 4"/>
                     <pic:cNvPicPr>
                       <a:picLocks noChangeAspect="1" noChangeArrowheads="1"/>
                     </pic:cNvPicPr>
@@ -1561,7 +1630,7 @@
                   <pic:spPr bwMode="auto">
                     <a:xfrm>
                       <a:off x="0" y="0"/>
-                      <a:ext cx="7147755" cy="4951920"/>
+                      <a:ext cx="7477076" cy="4810252"/>
                     </a:xfrm>
                     <a:prstGeom prst="rect">
                       <a:avLst/>
@@ -1577,14 +1646,6 @@
           </wp:inline>
         </w:drawing>
       </w:r>
-      <w:r>
-        <w:rPr>
-          <w:sz w:val="24"/>
-        </w:rPr>
-        <w:tab/>
-      </w:r>
-      <w:bookmarkStart w:id="0" w:name="_GoBack"/>
-      <w:bookmarkEnd w:id="0"/>
     </w:p>
     <w:sectPr>
       <w:headerReference w:type="default" r:id="rId18"/>
@@ -2882,7 +2943,7 @@
   <a:extraClrSchemeLst/>
   <a:extLst>
     <a:ext uri="{05A4C25C-085E-4340-85A3-A5531E510DB2}">
-      <thm15:themeFamily xmlns="" xmlns:thm15="http://schemas.microsoft.com/office/thememl/2012/main" name="Office Theme" id="{62F939B6-93AF-4DB8-9C6B-D6C7DFDC589F}" vid="{4A3C46E8-61CC-4603-A589-7422A47A8E4A}"/>
+      <thm15:themeFamily xmlns:thm15="http://schemas.microsoft.com/office/thememl/2012/main" xmlns="" name="Office Theme" id="{62F939B6-93AF-4DB8-9C6B-D6C7DFDC589F}" vid="{4A3C46E8-61CC-4603-A589-7422A47A8E4A}"/>
     </a:ext>
   </a:extLst>
 </a:theme>

</xml_diff>